<commit_message>
Florian hat seinen Senf dazugegeben
</commit_message>
<xml_diff>
--- a/Team Rocket Missile Launcher M126 Projekt.docx
+++ b/Team Rocket Missile Launcher M126 Projekt.docx
@@ -1,6 +1,6 @@
 
 <file path=word/document.xml><?xml version="1.0" encoding="utf-8"?>
-<w:document xmlns:wpc="http://schemas.microsoft.com/office/word/2010/wordprocessingCanvas" xmlns:mc="http://schemas.openxmlformats.org/markup-compatibility/2006" xmlns:o="urn:schemas-microsoft-com:office:office" xmlns:r="http://schemas.openxmlformats.org/officeDocument/2006/relationships" xmlns:m="http://schemas.openxmlformats.org/officeDocument/2006/math" xmlns:v="urn:schemas-microsoft-com:vml" xmlns:wp14="http://schemas.microsoft.com/office/word/2010/wordprocessingDrawing" xmlns:wp="http://schemas.openxmlformats.org/drawingml/2006/wordprocessingDrawing" xmlns:w10="urn:schemas-microsoft-com:office:word" xmlns:w="http://schemas.openxmlformats.org/wordprocessingml/2006/main" xmlns:w14="http://schemas.microsoft.com/office/word/2010/wordml" xmlns:wpg="http://schemas.microsoft.com/office/word/2010/wordprocessingGroup" xmlns:wpi="http://schemas.microsoft.com/office/word/2010/wordprocessingInk" xmlns:wne="http://schemas.microsoft.com/office/word/2006/wordml" xmlns:wps="http://schemas.microsoft.com/office/word/2010/wordprocessingShape" mc:Ignorable="w14 wp14">
+<w:document xmlns:wpc="http://schemas.microsoft.com/office/word/2010/wordprocessingCanvas" xmlns:mc="http://schemas.openxmlformats.org/markup-compatibility/2006" xmlns:o="urn:schemas-microsoft-com:office:office" xmlns:r="http://schemas.openxmlformats.org/officeDocument/2006/relationships" xmlns:m="http://schemas.openxmlformats.org/officeDocument/2006/math" xmlns:v="urn:schemas-microsoft-com:vml" xmlns:wp14="http://schemas.microsoft.com/office/word/2010/wordprocessingDrawing" xmlns:wp="http://schemas.openxmlformats.org/drawingml/2006/wordprocessingDrawing" xmlns:w10="urn:schemas-microsoft-com:office:word" xmlns:w="http://schemas.openxmlformats.org/wordprocessingml/2006/main" xmlns:w14="http://schemas.microsoft.com/office/word/2010/wordml" xmlns:w15="http://schemas.microsoft.com/office/word/2012/wordml" xmlns:wpg="http://schemas.microsoft.com/office/word/2010/wordprocessingGroup" xmlns:wpi="http://schemas.microsoft.com/office/word/2010/wordprocessingInk" xmlns:wne="http://schemas.microsoft.com/office/word/2006/wordml" xmlns:wps="http://schemas.microsoft.com/office/word/2010/wordprocessingShape" mc:Ignorable="w14 w15 wp14">
   <w:body>
     <w:p>
       <w:pPr>
@@ -57,7 +57,7 @@
                     </pic:cNvPicPr>
                   </pic:nvPicPr>
                   <pic:blipFill>
-                    <a:blip r:embed="rId9">
+                    <a:blip r:embed="rId8">
                       <a:extLst>
                         <a:ext uri="{28A0092B-C50C-407E-A947-70E740481C1C}">
                           <a14:useLocalDpi xmlns:a14="http://schemas.microsoft.com/office/drawing/2010/main" val="0"/>
@@ -136,7 +136,7 @@
                     </pic:cNvPicPr>
                   </pic:nvPicPr>
                   <pic:blipFill>
-                    <a:blip r:embed="rId10">
+                    <a:blip r:embed="rId9">
                       <a:extLst>
                         <a:ext uri="{28A0092B-C50C-407E-A947-70E740481C1C}">
                           <a14:useLocalDpi xmlns:a14="http://schemas.microsoft.com/office/drawing/2010/main" val="0"/>
@@ -212,7 +212,7 @@
                     </pic:cNvPicPr>
                   </pic:nvPicPr>
                   <pic:blipFill>
-                    <a:blip r:embed="rId11" cstate="print">
+                    <a:blip r:embed="rId10" cstate="print">
                       <a:extLst>
                         <a:ext uri="{28A0092B-C50C-407E-A947-70E740481C1C}">
                           <a14:useLocalDpi xmlns:a14="http://schemas.microsoft.com/office/drawing/2010/main" val="0"/>
@@ -303,7 +303,7 @@
           <w:r>
             <w:fldChar w:fldCharType="separate"/>
           </w:r>
-          <w:hyperlink w:anchor="_Toc454456273" w:history="1">
+          <w:hyperlink w:anchor="_Toc454529388" w:history="1">
             <w:r>
               <w:rPr>
                 <w:rStyle w:val="Hyperlink"/>
@@ -330,7 +330,7 @@
                 <w:noProof/>
                 <w:webHidden/>
               </w:rPr>
-              <w:instrText xml:space="preserve"> PAGEREF _Toc454456273 \h </w:instrText>
+              <w:instrText xml:space="preserve"> PAGEREF _Toc454529388 \h </w:instrText>
             </w:r>
             <w:r>
               <w:rPr>
@@ -372,7 +372,7 @@
               <w:lang w:eastAsia="de-CH"/>
             </w:rPr>
           </w:pPr>
-          <w:hyperlink w:anchor="_Toc454456274" w:history="1">
+          <w:hyperlink w:anchor="_Toc454529389" w:history="1">
             <w:r>
               <w:rPr>
                 <w:rStyle w:val="Hyperlink"/>
@@ -399,7 +399,7 @@
                 <w:noProof/>
                 <w:webHidden/>
               </w:rPr>
-              <w:instrText xml:space="preserve"> PAGEREF _Toc454456274 \h </w:instrText>
+              <w:instrText xml:space="preserve"> PAGEREF _Toc454529389 \h </w:instrText>
             </w:r>
             <w:r>
               <w:rPr>
@@ -441,7 +441,7 @@
               <w:lang w:eastAsia="de-CH"/>
             </w:rPr>
           </w:pPr>
-          <w:hyperlink w:anchor="_Toc454456275" w:history="1">
+          <w:hyperlink w:anchor="_Toc454529390" w:history="1">
             <w:r>
               <w:rPr>
                 <w:rStyle w:val="Hyperlink"/>
@@ -468,7 +468,7 @@
                 <w:noProof/>
                 <w:webHidden/>
               </w:rPr>
-              <w:instrText xml:space="preserve"> PAGEREF _Toc454456275 \h </w:instrText>
+              <w:instrText xml:space="preserve"> PAGEREF _Toc454529390 \h </w:instrText>
             </w:r>
             <w:r>
               <w:rPr>
@@ -510,7 +510,7 @@
               <w:lang w:eastAsia="de-CH"/>
             </w:rPr>
           </w:pPr>
-          <w:hyperlink w:anchor="_Toc454456276" w:history="1">
+          <w:hyperlink w:anchor="_Toc454529391" w:history="1">
             <w:r>
               <w:rPr>
                 <w:rStyle w:val="Hyperlink"/>
@@ -537,7 +537,7 @@
                 <w:noProof/>
                 <w:webHidden/>
               </w:rPr>
-              <w:instrText xml:space="preserve"> PAGEREF _Toc454456276 \h </w:instrText>
+              <w:instrText xml:space="preserve"> PAGEREF _Toc454529391 \h </w:instrText>
             </w:r>
             <w:r>
               <w:rPr>
@@ -579,7 +579,7 @@
               <w:lang w:eastAsia="de-CH"/>
             </w:rPr>
           </w:pPr>
-          <w:hyperlink w:anchor="_Toc454456277" w:history="1">
+          <w:hyperlink w:anchor="_Toc454529392" w:history="1">
             <w:r>
               <w:rPr>
                 <w:rStyle w:val="Hyperlink"/>
@@ -606,7 +606,7 @@
                 <w:noProof/>
                 <w:webHidden/>
               </w:rPr>
-              <w:instrText xml:space="preserve"> PAGEREF _Toc454456277 \h </w:instrText>
+              <w:instrText xml:space="preserve"> PAGEREF _Toc454529392 \h </w:instrText>
             </w:r>
             <w:r>
               <w:rPr>
@@ -648,7 +648,7 @@
               <w:lang w:eastAsia="de-CH"/>
             </w:rPr>
           </w:pPr>
-          <w:hyperlink w:anchor="_Toc454456278" w:history="1">
+          <w:hyperlink w:anchor="_Toc454529393" w:history="1">
             <w:r>
               <w:rPr>
                 <w:rStyle w:val="Hyperlink"/>
@@ -675,7 +675,7 @@
                 <w:noProof/>
                 <w:webHidden/>
               </w:rPr>
-              <w:instrText xml:space="preserve"> PAGEREF _Toc454456278 \h </w:instrText>
+              <w:instrText xml:space="preserve"> PAGEREF _Toc454529393 \h </w:instrText>
             </w:r>
             <w:r>
               <w:rPr>
@@ -717,11 +717,12 @@
               <w:lang w:eastAsia="de-CH"/>
             </w:rPr>
           </w:pPr>
-          <w:hyperlink w:anchor="_Toc454456279" w:history="1">
+          <w:hyperlink w:anchor="_Toc454529394" w:history="1">
             <w:r>
               <w:rPr>
                 <w:rStyle w:val="Hyperlink"/>
                 <w:noProof/>
+                <w:lang w:val="fr-CH"/>
               </w:rPr>
               <w:t>Installation Nodejs</w:t>
             </w:r>
@@ -744,7 +745,7 @@
                 <w:noProof/>
                 <w:webHidden/>
               </w:rPr>
-              <w:instrText xml:space="preserve"> PAGEREF _Toc454456279 \h </w:instrText>
+              <w:instrText xml:space="preserve"> PAGEREF _Toc454529394 \h </w:instrText>
             </w:r>
             <w:r>
               <w:rPr>
@@ -786,7 +787,7 @@
               <w:lang w:eastAsia="de-CH"/>
             </w:rPr>
           </w:pPr>
-          <w:hyperlink w:anchor="_Toc454456280" w:history="1">
+          <w:hyperlink w:anchor="_Toc454529395" w:history="1">
             <w:r>
               <w:rPr>
                 <w:rStyle w:val="Hyperlink"/>
@@ -813,7 +814,7 @@
                 <w:noProof/>
                 <w:webHidden/>
               </w:rPr>
-              <w:instrText xml:space="preserve"> PAGEREF _Toc454456280 \h </w:instrText>
+              <w:instrText xml:space="preserve"> PAGEREF _Toc454529395 \h </w:instrText>
             </w:r>
             <w:r>
               <w:rPr>
@@ -855,7 +856,7 @@
               <w:lang w:eastAsia="de-CH"/>
             </w:rPr>
           </w:pPr>
-          <w:hyperlink w:anchor="_Toc454456281" w:history="1">
+          <w:hyperlink w:anchor="_Toc454529396" w:history="1">
             <w:r>
               <w:rPr>
                 <w:rStyle w:val="Hyperlink"/>
@@ -882,7 +883,7 @@
                 <w:noProof/>
                 <w:webHidden/>
               </w:rPr>
-              <w:instrText xml:space="preserve"> PAGEREF _Toc454456281 \h </w:instrText>
+              <w:instrText xml:space="preserve"> PAGEREF _Toc454529396 \h </w:instrText>
             </w:r>
             <w:r>
               <w:rPr>
@@ -924,13 +925,13 @@
               <w:lang w:eastAsia="de-CH"/>
             </w:rPr>
           </w:pPr>
-          <w:hyperlink w:anchor="_Toc454456282" w:history="1">
+          <w:hyperlink w:anchor="_Toc454529397" w:history="1">
             <w:r>
               <w:rPr>
                 <w:rStyle w:val="Hyperlink"/>
                 <w:noProof/>
               </w:rPr>
-              <w:t>Netzwerkeinstellungen auf dem Raspberry Pi (Access-Point)</w:t>
+              <w:t>Netzwerkaufbau</w:t>
             </w:r>
             <w:r>
               <w:rPr>
@@ -951,7 +952,7 @@
                 <w:noProof/>
                 <w:webHidden/>
               </w:rPr>
-              <w:instrText xml:space="preserve"> PAGEREF _Toc454456282 \h </w:instrText>
+              <w:instrText xml:space="preserve"> PAGEREF _Toc454529397 \h </w:instrText>
             </w:r>
             <w:r>
               <w:rPr>
@@ -993,12 +994,81 @@
               <w:lang w:eastAsia="de-CH"/>
             </w:rPr>
           </w:pPr>
-          <w:hyperlink w:anchor="_Toc454456283" w:history="1">
+          <w:hyperlink w:anchor="_Toc454529398" w:history="1">
             <w:r>
               <w:rPr>
                 <w:rStyle w:val="Hyperlink"/>
                 <w:noProof/>
               </w:rPr>
+              <w:t>Netzwerkeinstellungen auf dem Raspberry Pi (Access-Point)</w:t>
+            </w:r>
+            <w:r>
+              <w:rPr>
+                <w:noProof/>
+                <w:webHidden/>
+              </w:rPr>
+              <w:tab/>
+            </w:r>
+            <w:r>
+              <w:rPr>
+                <w:noProof/>
+                <w:webHidden/>
+              </w:rPr>
+              <w:fldChar w:fldCharType="begin"/>
+            </w:r>
+            <w:r>
+              <w:rPr>
+                <w:noProof/>
+                <w:webHidden/>
+              </w:rPr>
+              <w:instrText xml:space="preserve"> PAGEREF _Toc454529398 \h </w:instrText>
+            </w:r>
+            <w:r>
+              <w:rPr>
+                <w:noProof/>
+                <w:webHidden/>
+              </w:rPr>
+            </w:r>
+            <w:r>
+              <w:rPr>
+                <w:noProof/>
+                <w:webHidden/>
+              </w:rPr>
+              <w:fldChar w:fldCharType="separate"/>
+            </w:r>
+            <w:r>
+              <w:rPr>
+                <w:noProof/>
+                <w:webHidden/>
+              </w:rPr>
+              <w:t>5</w:t>
+            </w:r>
+            <w:r>
+              <w:rPr>
+                <w:noProof/>
+                <w:webHidden/>
+              </w:rPr>
+              <w:fldChar w:fldCharType="end"/>
+            </w:r>
+          </w:hyperlink>
+        </w:p>
+        <w:p>
+          <w:pPr>
+            <w:pStyle w:val="Verzeichnis2"/>
+            <w:tabs>
+              <w:tab w:val="right" w:leader="dot" w:pos="9062"/>
+            </w:tabs>
+            <w:rPr>
+              <w:noProof/>
+              <w:lang w:eastAsia="de-CH"/>
+            </w:rPr>
+          </w:pPr>
+          <w:hyperlink w:anchor="_Toc454529399" w:history="1">
+            <w:r>
+              <w:rPr>
+                <w:rStyle w:val="Hyperlink"/>
+                <w:noProof/>
+              </w:rPr>
               <w:t>Konfiguration des Socket.io Servers</w:t>
             </w:r>
             <w:r>
@@ -1020,7 +1090,7 @@
                 <w:noProof/>
                 <w:webHidden/>
               </w:rPr>
-              <w:instrText xml:space="preserve"> PAGEREF _Toc454456283 \h </w:instrText>
+              <w:instrText xml:space="preserve"> PAGEREF _Toc454529399 \h </w:instrText>
             </w:r>
             <w:r>
               <w:rPr>
@@ -1062,7 +1132,7 @@
               <w:lang w:eastAsia="de-CH"/>
             </w:rPr>
           </w:pPr>
-          <w:hyperlink w:anchor="_Toc454456284" w:history="1">
+          <w:hyperlink w:anchor="_Toc454529400" w:history="1">
             <w:r>
               <w:rPr>
                 <w:rStyle w:val="Hyperlink"/>
@@ -1089,7 +1159,7 @@
                 <w:noProof/>
                 <w:webHidden/>
               </w:rPr>
-              <w:instrText xml:space="preserve"> PAGEREF _Toc454456284 \h </w:instrText>
+              <w:instrText xml:space="preserve"> PAGEREF _Toc454529400 \h </w:instrText>
             </w:r>
             <w:r>
               <w:rPr>
@@ -1131,11 +1201,12 @@
               <w:lang w:eastAsia="de-CH"/>
             </w:rPr>
           </w:pPr>
-          <w:hyperlink w:anchor="_Toc454456285" w:history="1">
+          <w:hyperlink w:anchor="_Toc454529401" w:history="1">
             <w:r>
               <w:rPr>
                 <w:rStyle w:val="Hyperlink"/>
                 <w:noProof/>
+                <w:lang w:val="fr-CH"/>
               </w:rPr>
               <w:t>Layout der App</w:t>
             </w:r>
@@ -1158,7 +1229,7 @@
                 <w:noProof/>
                 <w:webHidden/>
               </w:rPr>
-              <w:instrText xml:space="preserve"> PAGEREF _Toc454456285 \h </w:instrText>
+              <w:instrText xml:space="preserve"> PAGEREF _Toc454529401 \h </w:instrText>
             </w:r>
             <w:r>
               <w:rPr>
@@ -1200,11 +1271,12 @@
               <w:lang w:eastAsia="de-CH"/>
             </w:rPr>
           </w:pPr>
-          <w:hyperlink w:anchor="_Toc454456286" w:history="1">
+          <w:hyperlink w:anchor="_Toc454529402" w:history="1">
             <w:r>
               <w:rPr>
                 <w:rStyle w:val="Hyperlink"/>
                 <w:noProof/>
+                <w:lang w:val="fr-CH"/>
               </w:rPr>
               <w:t>Installation Ionic Framework &amp; Grundbefehle</w:t>
             </w:r>
@@ -1227,7 +1299,7 @@
                 <w:noProof/>
                 <w:webHidden/>
               </w:rPr>
-              <w:instrText xml:space="preserve"> PAGEREF _Toc454456286 \h </w:instrText>
+              <w:instrText xml:space="preserve"> PAGEREF _Toc454529402 \h </w:instrText>
             </w:r>
             <w:r>
               <w:rPr>
@@ -1269,7 +1341,7 @@
               <w:lang w:eastAsia="de-CH"/>
             </w:rPr>
           </w:pPr>
-          <w:hyperlink w:anchor="_Toc454456287" w:history="1">
+          <w:hyperlink w:anchor="_Toc454529403" w:history="1">
             <w:r>
               <w:rPr>
                 <w:rStyle w:val="Hyperlink"/>
@@ -1296,7 +1368,7 @@
                 <w:noProof/>
                 <w:webHidden/>
               </w:rPr>
-              <w:instrText xml:space="preserve"> PAGEREF _Toc454456287 \h </w:instrText>
+              <w:instrText xml:space="preserve"> PAGEREF _Toc454529403 \h </w:instrText>
             </w:r>
             <w:r>
               <w:rPr>
@@ -1338,7 +1410,7 @@
               <w:lang w:eastAsia="de-CH"/>
             </w:rPr>
           </w:pPr>
-          <w:hyperlink w:anchor="_Toc454456288" w:history="1">
+          <w:hyperlink w:anchor="_Toc454529404" w:history="1">
             <w:r>
               <w:rPr>
                 <w:rStyle w:val="Hyperlink"/>
@@ -1365,7 +1437,7 @@
                 <w:noProof/>
                 <w:webHidden/>
               </w:rPr>
-              <w:instrText xml:space="preserve"> PAGEREF _Toc454456288 \h </w:instrText>
+              <w:instrText xml:space="preserve"> PAGEREF _Toc454529404 \h </w:instrText>
             </w:r>
             <w:r>
               <w:rPr>
@@ -1407,7 +1479,7 @@
               <w:lang w:eastAsia="de-CH"/>
             </w:rPr>
           </w:pPr>
-          <w:hyperlink w:anchor="_Toc454456289" w:history="1">
+          <w:hyperlink w:anchor="_Toc454529405" w:history="1">
             <w:r>
               <w:rPr>
                 <w:rStyle w:val="Hyperlink"/>
@@ -1434,7 +1506,7 @@
                 <w:noProof/>
                 <w:webHidden/>
               </w:rPr>
-              <w:instrText xml:space="preserve"> PAGEREF _Toc454456289 \h </w:instrText>
+              <w:instrText xml:space="preserve"> PAGEREF _Toc454529405 \h </w:instrText>
             </w:r>
             <w:r>
               <w:rPr>
@@ -1487,7 +1559,7 @@
       <w:pPr>
         <w:pStyle w:val="berschrift1"/>
       </w:pPr>
-      <w:bookmarkStart w:id="0" w:name="_Toc454456273"/>
+      <w:bookmarkStart w:id="0" w:name="_Toc454529388"/>
       <w:r>
         <w:lastRenderedPageBreak/>
         <w:t>Grundgedanken</w:t>
@@ -1498,7 +1570,7 @@
       <w:pPr>
         <w:pStyle w:val="berschrift2"/>
       </w:pPr>
-      <w:bookmarkStart w:id="1" w:name="_Toc454456274"/>
+      <w:bookmarkStart w:id="1" w:name="_Toc454529389"/>
       <w:r>
         <w:t>Ziel</w:t>
       </w:r>
@@ -1529,7 +1601,7 @@
       <w:pPr>
         <w:pStyle w:val="berschrift2"/>
       </w:pPr>
-      <w:bookmarkStart w:id="2" w:name="_Toc454456275"/>
+      <w:bookmarkStart w:id="2" w:name="_Toc454529390"/>
       <w:r>
         <w:t>Vorgehen</w:t>
       </w:r>
@@ -1659,12 +1731,7 @@
     </w:p>
     <w:p>
       <w:r>
-        <w:t>Ein Access Point mit einem virtuelle</w:t>
-      </w:r>
-      <w:bookmarkStart w:id="3" w:name="_GoBack"/>
-      <w:bookmarkEnd w:id="3"/>
-      <w:r>
-        <w:t>n Netzwerkadapter ist die ideale Lösung da:</w:t>
+        <w:t>Ein Access Point mit einem virtuellen Netzwerkadapter ist die ideale Lösung da:</w:t>
       </w:r>
     </w:p>
     <w:p>
@@ -1834,7 +1901,7 @@
       <w:pPr>
         <w:pStyle w:val="berschrift1"/>
       </w:pPr>
-      <w:bookmarkStart w:id="4" w:name="_Toc454456276"/>
+      <w:bookmarkStart w:id="3" w:name="_Toc454529391"/>
       <w:proofErr w:type="spellStart"/>
       <w:r>
         <w:lastRenderedPageBreak/>
@@ -1852,7 +1919,7 @@
       <w:r>
         <w:t xml:space="preserve"> Missile Launcher</w:t>
       </w:r>
-      <w:bookmarkEnd w:id="4"/>
+      <w:bookmarkEnd w:id="3"/>
     </w:p>
     <w:p>
       <w:r>
@@ -1899,7 +1966,7 @@
                     </pic:cNvPicPr>
                   </pic:nvPicPr>
                   <pic:blipFill>
-                    <a:blip r:embed="rId12" cstate="print">
+                    <a:blip r:embed="rId11" cstate="print">
                       <a:extLst>
                         <a:ext uri="{28A0092B-C50C-407E-A947-70E740481C1C}">
                           <a14:useLocalDpi xmlns:a14="http://schemas.microsoft.com/office/drawing/2010/main" val="0"/>
@@ -1935,11 +2002,11 @@
       <w:pPr>
         <w:pStyle w:val="berschrift2"/>
       </w:pPr>
-      <w:bookmarkStart w:id="5" w:name="_Toc454456277"/>
+      <w:bookmarkStart w:id="4" w:name="_Toc454529392"/>
       <w:r>
         <w:t>Spezielles</w:t>
       </w:r>
-      <w:bookmarkEnd w:id="5"/>
+      <w:bookmarkEnd w:id="4"/>
     </w:p>
     <w:p>
       <w:r>
@@ -2061,7 +2128,7 @@
       <w:pPr>
         <w:pStyle w:val="berschrift1"/>
       </w:pPr>
-      <w:bookmarkStart w:id="6" w:name="_Toc454456278"/>
+      <w:bookmarkStart w:id="5" w:name="_Toc454529393"/>
       <w:proofErr w:type="spellStart"/>
       <w:r>
         <w:lastRenderedPageBreak/>
@@ -2074,7 +2141,7 @@
       <w:r>
         <w:t xml:space="preserve"> Pi</w:t>
       </w:r>
-      <w:bookmarkEnd w:id="6"/>
+      <w:bookmarkEnd w:id="5"/>
     </w:p>
     <w:p>
       <w:r>
@@ -2121,7 +2188,7 @@
                     </pic:cNvPicPr>
                   </pic:nvPicPr>
                   <pic:blipFill>
-                    <a:blip r:embed="rId13" cstate="print">
+                    <a:blip r:embed="rId12" cstate="print">
                       <a:extLst>
                         <a:ext uri="{28A0092B-C50C-407E-A947-70E740481C1C}">
                           <a14:useLocalDpi xmlns:a14="http://schemas.microsoft.com/office/drawing/2010/main" val="0"/>
@@ -2206,16 +2273,25 @@
     <w:p>
       <w:pPr>
         <w:pStyle w:val="berschrift2"/>
-      </w:pPr>
-      <w:bookmarkStart w:id="7" w:name="_Toc454456279"/>
-      <w:r>
+        <w:rPr>
+          <w:lang w:val="fr-CH"/>
+        </w:rPr>
+      </w:pPr>
+      <w:bookmarkStart w:id="6" w:name="_Toc454529394"/>
+      <w:r>
+        <w:rPr>
+          <w:lang w:val="fr-CH"/>
+        </w:rPr>
         <w:t xml:space="preserve">Installation </w:t>
       </w:r>
       <w:proofErr w:type="spellStart"/>
       <w:r>
+        <w:rPr>
+          <w:lang w:val="fr-CH"/>
+        </w:rPr>
         <w:t>Nodejs</w:t>
       </w:r>
-      <w:bookmarkEnd w:id="7"/>
+      <w:bookmarkEnd w:id="6"/>
       <w:proofErr w:type="spellEnd"/>
     </w:p>
     <w:p>
@@ -2250,7 +2326,7 @@
           <w:sz w:val="20"/>
           <w:szCs w:val="20"/>
           <w:bdr w:val="none" w:sz="0" w:space="0" w:color="auto" w:frame="1"/>
-          <w:lang w:eastAsia="de-CH"/>
+          <w:lang w:val="fr-CH" w:eastAsia="de-CH"/>
         </w:rPr>
       </w:pPr>
       <w:r>
@@ -2259,6 +2335,7 @@
           <w:rFonts w:ascii="Consolas" w:hAnsi="Consolas" w:cs="Consolas"/>
           <w:color w:val="555555"/>
           <w:bdr w:val="none" w:sz="0" w:space="0" w:color="auto" w:frame="1"/>
+          <w:lang w:val="fr-CH"/>
         </w:rPr>
         <w:t>$</w:t>
       </w:r>
@@ -2268,10 +2345,12 @@
           <w:color w:val="333333"/>
           <w:sz w:val="21"/>
           <w:szCs w:val="21"/>
+          <w:lang w:val="fr-CH"/>
         </w:rPr>
         <w:t xml:space="preserve"> </w:t>
       </w:r>
       <w:proofErr w:type="spellStart"/>
+      <w:proofErr w:type="gramStart"/>
       <w:r>
         <w:rPr>
           <w:rFonts w:ascii="Consolas" w:eastAsia="Times New Roman" w:hAnsi="Consolas" w:cs="Consolas"/>
@@ -2279,11 +2358,12 @@
           <w:sz w:val="20"/>
           <w:szCs w:val="20"/>
           <w:bdr w:val="none" w:sz="0" w:space="0" w:color="auto" w:frame="1"/>
-          <w:lang w:eastAsia="de-CH"/>
+          <w:lang w:val="fr-CH" w:eastAsia="de-CH"/>
         </w:rPr>
         <w:t>sudo</w:t>
       </w:r>
       <w:proofErr w:type="spellEnd"/>
+      <w:proofErr w:type="gramEnd"/>
       <w:r>
         <w:rPr>
           <w:rFonts w:ascii="Consolas" w:eastAsia="Times New Roman" w:hAnsi="Consolas" w:cs="Consolas"/>
@@ -2291,7 +2371,7 @@
           <w:sz w:val="20"/>
           <w:szCs w:val="20"/>
           <w:bdr w:val="none" w:sz="0" w:space="0" w:color="auto" w:frame="1"/>
-          <w:lang w:eastAsia="de-CH"/>
+          <w:lang w:val="fr-CH" w:eastAsia="de-CH"/>
         </w:rPr>
         <w:t xml:space="preserve"> </w:t>
       </w:r>
@@ -2303,7 +2383,7 @@
           <w:sz w:val="20"/>
           <w:szCs w:val="20"/>
           <w:bdr w:val="none" w:sz="0" w:space="0" w:color="auto" w:frame="1"/>
-          <w:lang w:eastAsia="de-CH"/>
+          <w:lang w:val="fr-CH" w:eastAsia="de-CH"/>
         </w:rPr>
         <w:t>apt-get</w:t>
       </w:r>
@@ -2315,7 +2395,7 @@
           <w:sz w:val="20"/>
           <w:szCs w:val="20"/>
           <w:bdr w:val="none" w:sz="0" w:space="0" w:color="auto" w:frame="1"/>
-          <w:lang w:eastAsia="de-CH"/>
+          <w:lang w:val="fr-CH" w:eastAsia="de-CH"/>
         </w:rPr>
         <w:t xml:space="preserve"> </w:t>
       </w:r>
@@ -2327,7 +2407,7 @@
           <w:sz w:val="20"/>
           <w:szCs w:val="20"/>
           <w:bdr w:val="none" w:sz="0" w:space="0" w:color="auto" w:frame="1"/>
-          <w:lang w:eastAsia="de-CH"/>
+          <w:lang w:val="fr-CH" w:eastAsia="de-CH"/>
         </w:rPr>
         <w:t>install</w:t>
       </w:r>
@@ -2339,7 +2419,7 @@
           <w:sz w:val="20"/>
           <w:szCs w:val="20"/>
           <w:bdr w:val="none" w:sz="0" w:space="0" w:color="auto" w:frame="1"/>
-          <w:lang w:eastAsia="de-CH"/>
+          <w:lang w:val="fr-CH" w:eastAsia="de-CH"/>
         </w:rPr>
         <w:t xml:space="preserve"> </w:t>
       </w:r>
@@ -2351,82 +2431,724 @@
           <w:sz w:val="20"/>
           <w:szCs w:val="20"/>
           <w:bdr w:val="none" w:sz="0" w:space="0" w:color="auto" w:frame="1"/>
+          <w:lang w:val="fr-CH" w:eastAsia="de-CH"/>
+        </w:rPr>
+        <w:t>nodejs</w:t>
+      </w:r>
+      <w:proofErr w:type="spellEnd"/>
+    </w:p>
+    <w:p>
+      <w:pPr>
+        <w:rPr>
+          <w:lang w:val="fr-CH"/>
+        </w:rPr>
+      </w:pPr>
+      <w:r>
+        <w:rPr>
+          <w:lang w:val="fr-CH"/>
+        </w:rPr>
+        <w:t>NPM Installation</w:t>
+      </w:r>
+    </w:p>
+    <w:p>
+      <w:pPr>
+        <w:pStyle w:val="berschrift2"/>
+      </w:pPr>
+      <w:bookmarkStart w:id="7" w:name="_Toc454529395"/>
+      <w:proofErr w:type="spellStart"/>
+      <w:r>
+        <w:t>Dream</w:t>
+      </w:r>
+      <w:proofErr w:type="spellEnd"/>
+      <w:r>
+        <w:t xml:space="preserve"> </w:t>
+      </w:r>
+      <w:proofErr w:type="spellStart"/>
+      <w:r>
+        <w:t>Cheeky</w:t>
+      </w:r>
+      <w:proofErr w:type="spellEnd"/>
+      <w:r>
+        <w:t xml:space="preserve"> Treiber installieren (NPM Modul)</w:t>
+      </w:r>
+      <w:bookmarkEnd w:id="7"/>
+    </w:p>
+    <w:p>
+      <w:pPr>
+        <w:pStyle w:val="berschrift3"/>
+      </w:pPr>
+      <w:bookmarkStart w:id="8" w:name="_Toc454529396"/>
+      <w:r>
+        <w:t>Konfiguration des Treibers</w:t>
+      </w:r>
+      <w:bookmarkEnd w:id="8"/>
+    </w:p>
+    <w:p>
+      <w:bookmarkStart w:id="9" w:name="_GoBack"/>
+      <w:bookmarkEnd w:id="9"/>
+    </w:p>
+    <w:p>
+      <w:pPr>
+        <w:pStyle w:val="berschrift2"/>
+      </w:pPr>
+      <w:bookmarkStart w:id="10" w:name="_Toc454529397"/>
+      <w:r>
+        <w:rPr>
+          <w:noProof/>
           <w:lang w:eastAsia="de-CH"/>
         </w:rPr>
-        <w:t>nodejs</w:t>
+        <mc:AlternateContent>
+          <mc:Choice Requires="wps">
+            <w:drawing>
+              <wp:anchor distT="0" distB="0" distL="114300" distR="114300" simplePos="0" relativeHeight="251682304" behindDoc="0" locked="0" layoutInCell="1" allowOverlap="1" wp14:anchorId="75CC0C32" wp14:editId="2FFCCDA1">
+                <wp:simplePos x="0" y="0"/>
+                <wp:positionH relativeFrom="column">
+                  <wp:posOffset>4586219</wp:posOffset>
+                </wp:positionH>
+                <wp:positionV relativeFrom="paragraph">
+                  <wp:posOffset>8531</wp:posOffset>
+                </wp:positionV>
+                <wp:extent cx="652006" cy="477079"/>
+                <wp:effectExtent l="0" t="0" r="15240" b="18415"/>
+                <wp:wrapNone/>
+                <wp:docPr id="21" name="Textfeld 21"/>
+                <wp:cNvGraphicFramePr/>
+                <a:graphic xmlns:a="http://schemas.openxmlformats.org/drawingml/2006/main">
+                  <a:graphicData uri="http://schemas.microsoft.com/office/word/2010/wordprocessingShape">
+                    <wps:wsp>
+                      <wps:cNvSpPr txBox="1"/>
+                      <wps:spPr>
+                        <a:xfrm>
+                          <a:off x="0" y="0"/>
+                          <a:ext cx="652006" cy="477079"/>
+                        </a:xfrm>
+                        <a:prstGeom prst="rect">
+                          <a:avLst/>
+                        </a:prstGeom>
+                        <a:solidFill>
+                          <a:schemeClr val="lt1"/>
+                        </a:solidFill>
+                        <a:ln w="6350">
+                          <a:solidFill>
+                            <a:prstClr val="black"/>
+                          </a:solidFill>
+                        </a:ln>
+                        <a:effectLst/>
+                      </wps:spPr>
+                      <wps:style>
+                        <a:lnRef idx="0">
+                          <a:schemeClr val="accent1"/>
+                        </a:lnRef>
+                        <a:fillRef idx="0">
+                          <a:schemeClr val="accent1"/>
+                        </a:fillRef>
+                        <a:effectRef idx="0">
+                          <a:schemeClr val="accent1"/>
+                        </a:effectRef>
+                        <a:fontRef idx="minor">
+                          <a:schemeClr val="dk1"/>
+                        </a:fontRef>
+                      </wps:style>
+                      <wps:txbx>
+                        <w:txbxContent>
+                          <w:p>
+                            <w:r>
+                              <w:t>eth1 DHCP</w:t>
+                            </w:r>
+                          </w:p>
+                        </w:txbxContent>
+                      </wps:txbx>
+                      <wps:bodyPr rot="0" spcFirstLastPara="0" vertOverflow="overflow" horzOverflow="overflow" vert="horz" wrap="square" lIns="91440" tIns="45720" rIns="91440" bIns="45720" numCol="1" spcCol="0" rtlCol="0" fromWordArt="0" anchor="t" anchorCtr="0" forceAA="0" compatLnSpc="1">
+                        <a:prstTxWarp prst="textNoShape">
+                          <a:avLst/>
+                        </a:prstTxWarp>
+                        <a:noAutofit/>
+                      </wps:bodyPr>
+                    </wps:wsp>
+                  </a:graphicData>
+                </a:graphic>
+                <wp14:sizeRelH relativeFrom="margin">
+                  <wp14:pctWidth>0</wp14:pctWidth>
+                </wp14:sizeRelH>
+                <wp14:sizeRelV relativeFrom="margin">
+                  <wp14:pctHeight>0</wp14:pctHeight>
+                </wp14:sizeRelV>
+              </wp:anchor>
+            </w:drawing>
+          </mc:Choice>
+          <mc:Fallback>
+            <w:pict>
+              <v:shapetype w14:anchorId="75CC0C32" id="_x0000_t202" coordsize="21600,21600" o:spt="202" path="m,l,21600r21600,l21600,xe">
+                <v:stroke joinstyle="miter"/>
+                <v:path gradientshapeok="t" o:connecttype="rect"/>
+              </v:shapetype>
+              <v:shape id="Textfeld 21" o:spid="_x0000_s1026" type="#_x0000_t202" style="position:absolute;margin-left:361.1pt;margin-top:.65pt;width:51.35pt;height:37.55pt;z-index:251682304;visibility:visible;mso-wrap-style:square;mso-width-percent:0;mso-height-percent:0;mso-wrap-distance-left:9pt;mso-wrap-distance-top:0;mso-wrap-distance-right:9pt;mso-wrap-distance-bottom:0;mso-position-horizontal:absolute;mso-position-horizontal-relative:text;mso-position-vertical:absolute;mso-position-vertical-relative:text;mso-width-percent:0;mso-height-percent:0;mso-width-relative:margin;mso-height-relative:margin;v-text-anchor:top" o:gfxdata="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" fillcolor="white [3201]" strokeweight=".5pt">
+                <v:textbox>
+                  <w:txbxContent>
+                    <w:p>
+                      <w:r>
+                        <w:t>eth1 DHCP</w:t>
+                      </w:r>
+                    </w:p>
+                  </w:txbxContent>
+                </v:textbox>
+              </v:shape>
+            </w:pict>
+          </mc:Fallback>
+        </mc:AlternateContent>
+      </w:r>
+      <w:r>
+        <w:rPr>
+          <w:noProof/>
+          <w:lang w:eastAsia="de-CH"/>
+        </w:rPr>
+        <w:drawing>
+          <wp:anchor distT="0" distB="0" distL="114300" distR="114300" simplePos="0" relativeHeight="251672064" behindDoc="1" locked="0" layoutInCell="1" allowOverlap="1" wp14:anchorId="1CB96EB4" wp14:editId="10D8C0C4">
+            <wp:simplePos x="0" y="0"/>
+            <wp:positionH relativeFrom="column">
+              <wp:posOffset>2439090</wp:posOffset>
+            </wp:positionH>
+            <wp:positionV relativeFrom="paragraph">
+              <wp:posOffset>17587</wp:posOffset>
+            </wp:positionV>
+            <wp:extent cx="2233669" cy="1216190"/>
+            <wp:effectExtent l="0" t="0" r="0" b="3175"/>
+            <wp:wrapTight wrapText="bothSides">
+              <wp:wrapPolygon edited="0">
+                <wp:start x="0" y="0"/>
+                <wp:lineTo x="0" y="21318"/>
+                <wp:lineTo x="21373" y="21318"/>
+                <wp:lineTo x="21373" y="0"/>
+                <wp:lineTo x="0" y="0"/>
+              </wp:wrapPolygon>
+            </wp:wrapTight>
+            <wp:docPr id="15" name="Grafik 15"/>
+            <wp:cNvGraphicFramePr>
+              <a:graphicFrameLocks xmlns:a="http://schemas.openxmlformats.org/drawingml/2006/main" noChangeAspect="1"/>
+            </wp:cNvGraphicFramePr>
+            <a:graphic xmlns:a="http://schemas.openxmlformats.org/drawingml/2006/main">
+              <a:graphicData uri="http://schemas.openxmlformats.org/drawingml/2006/picture">
+                <pic:pic xmlns:pic="http://schemas.openxmlformats.org/drawingml/2006/picture">
+                  <pic:nvPicPr>
+                    <pic:cNvPr id="1" name=""/>
+                    <pic:cNvPicPr/>
+                  </pic:nvPicPr>
+                  <pic:blipFill rotWithShape="1">
+                    <a:blip r:embed="rId13">
+                      <a:extLst>
+                        <a:ext uri="{28A0092B-C50C-407E-A947-70E740481C1C}">
+                          <a14:useLocalDpi xmlns:a14="http://schemas.microsoft.com/office/drawing/2010/main" val="0"/>
+                        </a:ext>
+                      </a:extLst>
+                    </a:blip>
+                    <a:srcRect l="3490" t="3181" r="21085" b="36001"/>
+                    <a:stretch/>
+                  </pic:blipFill>
+                  <pic:spPr bwMode="auto">
+                    <a:xfrm>
+                      <a:off x="0" y="0"/>
+                      <a:ext cx="2233669" cy="1216190"/>
+                    </a:xfrm>
+                    <a:prstGeom prst="rect">
+                      <a:avLst/>
+                    </a:prstGeom>
+                    <a:ln>
+                      <a:noFill/>
+                    </a:ln>
+                    <a:extLst>
+                      <a:ext uri="{53640926-AAD7-44D8-BBD7-CCE9431645EC}">
+                        <a14:shadowObscured xmlns:a14="http://schemas.microsoft.com/office/drawing/2010/main"/>
+                      </a:ext>
+                    </a:extLst>
+                  </pic:spPr>
+                </pic:pic>
+              </a:graphicData>
+            </a:graphic>
+          </wp:anchor>
+        </w:drawing>
+      </w:r>
+      <w:r>
+        <w:t>Netzwerkaufbau</w:t>
+      </w:r>
+      <w:bookmarkEnd w:id="10"/>
+    </w:p>
+    <w:p>
+      <w:r>
+        <w:drawing>
+          <wp:anchor distT="0" distB="0" distL="114300" distR="114300" simplePos="0" relativeHeight="251679232" behindDoc="1" locked="0" layoutInCell="1" allowOverlap="1" wp14:anchorId="2AB29444" wp14:editId="1FEEC75A">
+            <wp:simplePos x="0" y="0"/>
+            <wp:positionH relativeFrom="column">
+              <wp:posOffset>5198745</wp:posOffset>
+            </wp:positionH>
+            <wp:positionV relativeFrom="paragraph">
+              <wp:posOffset>24240</wp:posOffset>
+            </wp:positionV>
+            <wp:extent cx="1059605" cy="731520"/>
+            <wp:effectExtent l="0" t="0" r="7620" b="0"/>
+            <wp:wrapTight wrapText="bothSides">
+              <wp:wrapPolygon edited="0">
+                <wp:start x="0" y="0"/>
+                <wp:lineTo x="0" y="20813"/>
+                <wp:lineTo x="21367" y="20813"/>
+                <wp:lineTo x="21367" y="0"/>
+                <wp:lineTo x="0" y="0"/>
+              </wp:wrapPolygon>
+            </wp:wrapTight>
+            <wp:docPr id="18" name="Grafik 18" descr="http://3.bp.blogspot.com/-1-wF3WY_-gc/USAiKvpkwlI/AAAAAAAAAYc/VFQPEK-UHpQ/s1600/thumbnail.gif"/>
+            <wp:cNvGraphicFramePr>
+              <a:graphicFrameLocks xmlns:a="http://schemas.openxmlformats.org/drawingml/2006/main" noChangeAspect="1"/>
+            </wp:cNvGraphicFramePr>
+            <a:graphic xmlns:a="http://schemas.openxmlformats.org/drawingml/2006/main">
+              <a:graphicData uri="http://schemas.openxmlformats.org/drawingml/2006/picture">
+                <pic:pic xmlns:pic="http://schemas.openxmlformats.org/drawingml/2006/picture">
+                  <pic:nvPicPr>
+                    <pic:cNvPr id="0" name="Picture 1" descr="http://3.bp.blogspot.com/-1-wF3WY_-gc/USAiKvpkwlI/AAAAAAAAAYc/VFQPEK-UHpQ/s1600/thumbnail.gif"/>
+                    <pic:cNvPicPr>
+                      <a:picLocks noChangeAspect="1" noChangeArrowheads="1"/>
+                    </pic:cNvPicPr>
+                  </pic:nvPicPr>
+                  <pic:blipFill>
+                    <a:blip r:embed="rId14" cstate="print">
+                      <a:extLst>
+                        <a:ext uri="{28A0092B-C50C-407E-A947-70E740481C1C}">
+                          <a14:useLocalDpi xmlns:a14="http://schemas.microsoft.com/office/drawing/2010/main" val="0"/>
+                        </a:ext>
+                      </a:extLst>
+                    </a:blip>
+                    <a:srcRect/>
+                    <a:stretch>
+                      <a:fillRect/>
+                    </a:stretch>
+                  </pic:blipFill>
+                  <pic:spPr bwMode="auto">
+                    <a:xfrm>
+                      <a:off x="0" y="0"/>
+                      <a:ext cx="1059605" cy="731520"/>
+                    </a:xfrm>
+                    <a:prstGeom prst="rect">
+                      <a:avLst/>
+                    </a:prstGeom>
+                    <a:noFill/>
+                    <a:ln>
+                      <a:noFill/>
+                    </a:ln>
+                  </pic:spPr>
+                </pic:pic>
+              </a:graphicData>
+            </a:graphic>
+          </wp:anchor>
+        </w:drawing>
+      </w:r>
+      <w:r>
+        <w:rPr>
+          <w:noProof/>
+          <w:lang w:eastAsia="de-CH"/>
+        </w:rPr>
+        <w:drawing>
+          <wp:anchor distT="0" distB="0" distL="114300" distR="114300" simplePos="0" relativeHeight="251673088" behindDoc="1" locked="0" layoutInCell="1" allowOverlap="1" wp14:anchorId="4A25B2C7" wp14:editId="23485383">
+            <wp:simplePos x="0" y="0"/>
+            <wp:positionH relativeFrom="column">
+              <wp:posOffset>2153285</wp:posOffset>
+            </wp:positionH>
+            <wp:positionV relativeFrom="paragraph">
+              <wp:posOffset>67310</wp:posOffset>
+            </wp:positionV>
+            <wp:extent cx="389255" cy="291465"/>
+            <wp:effectExtent l="0" t="8255" r="2540" b="2540"/>
+            <wp:wrapTight wrapText="bothSides">
+              <wp:wrapPolygon edited="0">
+                <wp:start x="22058" y="612"/>
+                <wp:lineTo x="916" y="612"/>
+                <wp:lineTo x="916" y="20376"/>
+                <wp:lineTo x="22058" y="20376"/>
+                <wp:lineTo x="22058" y="612"/>
+              </wp:wrapPolygon>
+            </wp:wrapTight>
+            <wp:docPr id="16" name="Grafik 16"/>
+            <wp:cNvGraphicFramePr>
+              <a:graphicFrameLocks xmlns:a="http://schemas.openxmlformats.org/drawingml/2006/main" noChangeAspect="1"/>
+            </wp:cNvGraphicFramePr>
+            <a:graphic xmlns:a="http://schemas.openxmlformats.org/drawingml/2006/main">
+              <a:graphicData uri="http://schemas.openxmlformats.org/drawingml/2006/picture">
+                <pic:pic xmlns:pic="http://schemas.openxmlformats.org/drawingml/2006/picture">
+                  <pic:nvPicPr>
+                    <pic:cNvPr id="1" name=""/>
+                    <pic:cNvPicPr/>
+                  </pic:nvPicPr>
+                  <pic:blipFill>
+                    <a:blip r:embed="rId15" cstate="print">
+                      <a:extLst>
+                        <a:ext uri="{28A0092B-C50C-407E-A947-70E740481C1C}">
+                          <a14:useLocalDpi xmlns:a14="http://schemas.microsoft.com/office/drawing/2010/main" val="0"/>
+                        </a:ext>
+                      </a:extLst>
+                    </a:blip>
+                    <a:stretch>
+                      <a:fillRect/>
+                    </a:stretch>
+                  </pic:blipFill>
+                  <pic:spPr>
+                    <a:xfrm rot="16200000">
+                      <a:off x="0" y="0"/>
+                      <a:ext cx="389255" cy="291465"/>
+                    </a:xfrm>
+                    <a:prstGeom prst="rect">
+                      <a:avLst/>
+                    </a:prstGeom>
+                  </pic:spPr>
+                </pic:pic>
+              </a:graphicData>
+            </a:graphic>
+          </wp:anchor>
+        </w:drawing>
+      </w:r>
+      <w:r>
+        <w:rPr>
+          <w:noProof/>
+          <w:lang w:eastAsia="de-CH"/>
+        </w:rPr>
+        <w:drawing>
+          <wp:anchor distT="0" distB="0" distL="114300" distR="114300" simplePos="0" relativeHeight="251656704" behindDoc="1" locked="0" layoutInCell="1" allowOverlap="1" wp14:anchorId="28B88C8D" wp14:editId="4AF4CD65">
+            <wp:simplePos x="0" y="0"/>
+            <wp:positionH relativeFrom="column">
+              <wp:posOffset>737235</wp:posOffset>
+            </wp:positionH>
+            <wp:positionV relativeFrom="paragraph">
+              <wp:posOffset>65405</wp:posOffset>
+            </wp:positionV>
+            <wp:extent cx="389255" cy="291465"/>
+            <wp:effectExtent l="0" t="8255" r="2540" b="2540"/>
+            <wp:wrapTight wrapText="bothSides">
+              <wp:wrapPolygon edited="0">
+                <wp:start x="-458" y="20988"/>
+                <wp:lineTo x="20684" y="20988"/>
+                <wp:lineTo x="20684" y="1224"/>
+                <wp:lineTo x="-458" y="1224"/>
+                <wp:lineTo x="-458" y="20988"/>
+              </wp:wrapPolygon>
+            </wp:wrapTight>
+            <wp:docPr id="14" name="Grafik 14"/>
+            <wp:cNvGraphicFramePr>
+              <a:graphicFrameLocks xmlns:a="http://schemas.openxmlformats.org/drawingml/2006/main" noChangeAspect="1"/>
+            </wp:cNvGraphicFramePr>
+            <a:graphic xmlns:a="http://schemas.openxmlformats.org/drawingml/2006/main">
+              <a:graphicData uri="http://schemas.openxmlformats.org/drawingml/2006/picture">
+                <pic:pic xmlns:pic="http://schemas.openxmlformats.org/drawingml/2006/picture">
+                  <pic:nvPicPr>
+                    <pic:cNvPr id="1" name=""/>
+                    <pic:cNvPicPr/>
+                  </pic:nvPicPr>
+                  <pic:blipFill>
+                    <a:blip r:embed="rId15" cstate="print">
+                      <a:extLst>
+                        <a:ext uri="{28A0092B-C50C-407E-A947-70E740481C1C}">
+                          <a14:useLocalDpi xmlns:a14="http://schemas.microsoft.com/office/drawing/2010/main" val="0"/>
+                        </a:ext>
+                      </a:extLst>
+                    </a:blip>
+                    <a:stretch>
+                      <a:fillRect/>
+                    </a:stretch>
+                  </pic:blipFill>
+                  <pic:spPr>
+                    <a:xfrm rot="5400000">
+                      <a:off x="0" y="0"/>
+                      <a:ext cx="389255" cy="291465"/>
+                    </a:xfrm>
+                    <a:prstGeom prst="rect">
+                      <a:avLst/>
+                    </a:prstGeom>
+                  </pic:spPr>
+                </pic:pic>
+              </a:graphicData>
+            </a:graphic>
+          </wp:anchor>
+        </w:drawing>
+      </w:r>
+      <w:r>
+        <w:rPr>
+          <w:noProof/>
+          <w:lang w:eastAsia="de-CH"/>
+        </w:rPr>
+        <w:drawing>
+          <wp:anchor distT="0" distB="0" distL="114300" distR="114300" simplePos="0" relativeHeight="251652608" behindDoc="1" locked="0" layoutInCell="1" allowOverlap="1" wp14:anchorId="2C78832B" wp14:editId="264CDC8B">
+            <wp:simplePos x="0" y="0"/>
+            <wp:positionH relativeFrom="column">
+              <wp:posOffset>-1298</wp:posOffset>
+            </wp:positionH>
+            <wp:positionV relativeFrom="paragraph">
+              <wp:posOffset>2540</wp:posOffset>
+            </wp:positionV>
+            <wp:extent cx="954157" cy="954157"/>
+            <wp:effectExtent l="0" t="0" r="0" b="0"/>
+            <wp:wrapTight wrapText="bothSides">
+              <wp:wrapPolygon edited="0">
+                <wp:start x="0" y="0"/>
+                <wp:lineTo x="0" y="21140"/>
+                <wp:lineTo x="21140" y="21140"/>
+                <wp:lineTo x="21140" y="0"/>
+                <wp:lineTo x="0" y="0"/>
+              </wp:wrapPolygon>
+            </wp:wrapTight>
+            <wp:docPr id="1" name="Grafik 1"/>
+            <wp:cNvGraphicFramePr>
+              <a:graphicFrameLocks xmlns:a="http://schemas.openxmlformats.org/drawingml/2006/main" noChangeAspect="1"/>
+            </wp:cNvGraphicFramePr>
+            <a:graphic xmlns:a="http://schemas.openxmlformats.org/drawingml/2006/main">
+              <a:graphicData uri="http://schemas.openxmlformats.org/drawingml/2006/picture">
+                <pic:pic xmlns:pic="http://schemas.openxmlformats.org/drawingml/2006/picture">
+                  <pic:nvPicPr>
+                    <pic:cNvPr id="1" name=""/>
+                    <pic:cNvPicPr/>
+                  </pic:nvPicPr>
+                  <pic:blipFill>
+                    <a:blip r:embed="rId16" cstate="print">
+                      <a:extLst>
+                        <a:ext uri="{28A0092B-C50C-407E-A947-70E740481C1C}">
+                          <a14:useLocalDpi xmlns:a14="http://schemas.microsoft.com/office/drawing/2010/main" val="0"/>
+                        </a:ext>
+                      </a:extLst>
+                    </a:blip>
+                    <a:stretch>
+                      <a:fillRect/>
+                    </a:stretch>
+                  </pic:blipFill>
+                  <pic:spPr>
+                    <a:xfrm flipH="1">
+                      <a:off x="0" y="0"/>
+                      <a:ext cx="954157" cy="954157"/>
+                    </a:xfrm>
+                    <a:prstGeom prst="rect">
+                      <a:avLst/>
+                    </a:prstGeom>
+                  </pic:spPr>
+                </pic:pic>
+              </a:graphicData>
+            </a:graphic>
+          </wp:anchor>
+        </w:drawing>
+      </w:r>
+    </w:p>
+    <w:p>
+      <w:bookmarkStart w:id="11" w:name="_Toc454529398"/>
+      <w:r>
+        <w:rPr>
+          <w:noProof/>
+          <w:lang w:eastAsia="de-CH"/>
+        </w:rPr>
+        <mc:AlternateContent>
+          <mc:Choice Requires="wps">
+            <w:drawing>
+              <wp:anchor distT="0" distB="0" distL="114300" distR="114300" simplePos="0" relativeHeight="251673088" behindDoc="0" locked="0" layoutInCell="1" allowOverlap="1">
+                <wp:simplePos x="0" y="0"/>
+                <wp:positionH relativeFrom="column">
+                  <wp:posOffset>-397455</wp:posOffset>
+                </wp:positionH>
+                <wp:positionV relativeFrom="paragraph">
+                  <wp:posOffset>202869</wp:posOffset>
+                </wp:positionV>
+                <wp:extent cx="1701248" cy="508883"/>
+                <wp:effectExtent l="0" t="0" r="0" b="5715"/>
+                <wp:wrapNone/>
+                <wp:docPr id="20" name="Textfeld 20"/>
+                <wp:cNvGraphicFramePr/>
+                <a:graphic xmlns:a="http://schemas.openxmlformats.org/drawingml/2006/main">
+                  <a:graphicData uri="http://schemas.microsoft.com/office/word/2010/wordprocessingShape">
+                    <wps:wsp>
+                      <wps:cNvSpPr txBox="1"/>
+                      <wps:spPr>
+                        <a:xfrm>
+                          <a:off x="0" y="0"/>
+                          <a:ext cx="1701248" cy="508883"/>
+                        </a:xfrm>
+                        <a:prstGeom prst="rect">
+                          <a:avLst/>
+                        </a:prstGeom>
+                        <a:solidFill>
+                          <a:schemeClr val="lt1"/>
+                        </a:solidFill>
+                        <a:ln w="6350">
+                          <a:noFill/>
+                        </a:ln>
+                        <a:effectLst/>
+                      </wps:spPr>
+                      <wps:style>
+                        <a:lnRef idx="0">
+                          <a:schemeClr val="accent1"/>
+                        </a:lnRef>
+                        <a:fillRef idx="0">
+                          <a:schemeClr val="accent1"/>
+                        </a:fillRef>
+                        <a:effectRef idx="0">
+                          <a:schemeClr val="accent1"/>
+                        </a:effectRef>
+                        <a:fontRef idx="minor">
+                          <a:schemeClr val="dk1"/>
+                        </a:fontRef>
+                      </wps:style>
+                      <wps:txbx>
+                        <w:txbxContent>
+                          <w:p>
+                            <w:r>
+                              <w:t>192.168.4.DHCP</w:t>
+                            </w:r>
+                            <w:r>
+                              <w:br/>
+                            </w:r>
+                            <w:r>
+                              <w:tab/>
+                              <w:t>192.168..4.1 et0</w:t>
+                            </w:r>
+                          </w:p>
+                        </w:txbxContent>
+                      </wps:txbx>
+                      <wps:bodyPr rot="0" spcFirstLastPara="0" vertOverflow="overflow" horzOverflow="overflow" vert="horz" wrap="square" lIns="91440" tIns="45720" rIns="91440" bIns="45720" numCol="1" spcCol="0" rtlCol="0" fromWordArt="0" anchor="t" anchorCtr="0" forceAA="0" compatLnSpc="1">
+                        <a:prstTxWarp prst="textNoShape">
+                          <a:avLst/>
+                        </a:prstTxWarp>
+                        <a:noAutofit/>
+                      </wps:bodyPr>
+                    </wps:wsp>
+                  </a:graphicData>
+                </a:graphic>
+                <wp14:sizeRelH relativeFrom="margin">
+                  <wp14:pctWidth>0</wp14:pctWidth>
+                </wp14:sizeRelH>
+                <wp14:sizeRelV relativeFrom="margin">
+                  <wp14:pctHeight>0</wp14:pctHeight>
+                </wp14:sizeRelV>
+              </wp:anchor>
+            </w:drawing>
+          </mc:Choice>
+          <mc:Fallback>
+            <w:pict>
+              <v:shape id="Textfeld 20" o:spid="_x0000_s1027" type="#_x0000_t202" style="position:absolute;margin-left:-31.3pt;margin-top:15.95pt;width:133.95pt;height:40.05pt;z-index:251673088;visibility:visible;mso-wrap-style:square;mso-width-percent:0;mso-height-percent:0;mso-wrap-distance-left:9pt;mso-wrap-distance-top:0;mso-wrap-distance-right:9pt;mso-wrap-distance-bottom:0;mso-position-horizontal:absolute;mso-position-horizontal-relative:text;mso-position-vertical:absolute;mso-position-vertical-relative:text;mso-width-percent:0;mso-height-percent:0;mso-width-relative:margin;mso-height-relative:margin;v-text-anchor:top" o:gfxdata="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" fillcolor="white [3201]" stroked="f" strokeweight=".5pt">
+                <v:textbox>
+                  <w:txbxContent>
+                    <w:p>
+                      <w:r>
+                        <w:t>192.168.4.DHCP</w:t>
+                      </w:r>
+                      <w:r>
+                        <w:br/>
+                      </w:r>
+                      <w:r>
+                        <w:tab/>
+                        <w:t>192.168..4.1 et0</w:t>
+                      </w:r>
+                    </w:p>
+                  </w:txbxContent>
+                </v:textbox>
+              </v:shape>
+            </w:pict>
+          </mc:Fallback>
+        </mc:AlternateContent>
+      </w:r>
+      <w:r>
+        <w:rPr>
+          <w:noProof/>
+          <w:lang w:eastAsia="de-CH"/>
+        </w:rPr>
+        <mc:AlternateContent>
+          <mc:Choice Requires="wps">
+            <w:drawing>
+              <wp:anchor distT="0" distB="0" distL="114300" distR="114300" simplePos="0" relativeHeight="251672064" behindDoc="0" locked="0" layoutInCell="1" allowOverlap="1">
+                <wp:simplePos x="0" y="0"/>
+                <wp:positionH relativeFrom="column">
+                  <wp:posOffset>3347611</wp:posOffset>
+                </wp:positionH>
+                <wp:positionV relativeFrom="paragraph">
+                  <wp:posOffset>51794</wp:posOffset>
+                </wp:positionV>
+                <wp:extent cx="683812" cy="47708"/>
+                <wp:effectExtent l="0" t="0" r="21590" b="28575"/>
+                <wp:wrapNone/>
+                <wp:docPr id="19" name="Gerader Verbinder 19"/>
+                <wp:cNvGraphicFramePr/>
+                <a:graphic xmlns:a="http://schemas.openxmlformats.org/drawingml/2006/main">
+                  <a:graphicData uri="http://schemas.microsoft.com/office/word/2010/wordprocessingShape">
+                    <wps:wsp>
+                      <wps:cNvCnPr/>
+                      <wps:spPr>
+                        <a:xfrm flipV="1">
+                          <a:off x="0" y="0"/>
+                          <a:ext cx="683812" cy="47708"/>
+                        </a:xfrm>
+                        <a:prstGeom prst="line">
+                          <a:avLst/>
+                        </a:prstGeom>
+                        <a:ln>
+                          <a:solidFill>
+                            <a:schemeClr val="tx1"/>
+                          </a:solidFill>
+                        </a:ln>
+                      </wps:spPr>
+                      <wps:style>
+                        <a:lnRef idx="1">
+                          <a:schemeClr val="accent1"/>
+                        </a:lnRef>
+                        <a:fillRef idx="0">
+                          <a:schemeClr val="accent1"/>
+                        </a:fillRef>
+                        <a:effectRef idx="0">
+                          <a:schemeClr val="accent1"/>
+                        </a:effectRef>
+                        <a:fontRef idx="minor">
+                          <a:schemeClr val="tx1"/>
+                        </a:fontRef>
+                      </wps:style>
+                      <wps:bodyPr/>
+                    </wps:wsp>
+                  </a:graphicData>
+                </a:graphic>
+                <wp14:sizeRelH relativeFrom="margin">
+                  <wp14:pctWidth>0</wp14:pctWidth>
+                </wp14:sizeRelH>
+                <wp14:sizeRelV relativeFrom="margin">
+                  <wp14:pctHeight>0</wp14:pctHeight>
+                </wp14:sizeRelV>
+              </wp:anchor>
+            </w:drawing>
+          </mc:Choice>
+          <mc:Fallback>
+            <w:pict>
+              <v:line w14:anchorId="4F6BB3AE" id="Gerader Verbinder 19" o:spid="_x0000_s1026" style="position:absolute;flip:y;z-index:251672064;visibility:visible;mso-wrap-style:square;mso-width-percent:0;mso-height-percent:0;mso-wrap-distance-left:9pt;mso-wrap-distance-top:0;mso-wrap-distance-right:9pt;mso-wrap-distance-bottom:0;mso-position-horizontal:absolute;mso-position-horizontal-relative:text;mso-position-vertical:absolute;mso-position-vertical-relative:text;mso-width-percent:0;mso-height-percent:0;mso-width-relative:margin;mso-height-relative:margin" from="263.6pt,4.1pt" to="317.45pt,7.85pt" o:gfxdata="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" strokecolor="black [3213]"/>
+            </w:pict>
+          </mc:Fallback>
+        </mc:AlternateContent>
+      </w:r>
+    </w:p>
+    <w:p/>
+    <w:p>
+      <w:pPr>
+        <w:pStyle w:val="berschrift2"/>
+      </w:pPr>
+      <w:r>
+        <w:t xml:space="preserve">Netzwerkeinstellungen auf dem </w:t>
+      </w:r>
+      <w:proofErr w:type="spellStart"/>
+      <w:r>
+        <w:t>Raspberry</w:t>
       </w:r>
       <w:proofErr w:type="spellEnd"/>
-    </w:p>
-    <w:p>
-      <w:r>
-        <w:t>NPM Installation</w:t>
-      </w:r>
-    </w:p>
+      <w:r>
+        <w:t xml:space="preserve"> Pi (Access-Point)</w:t>
+      </w:r>
+      <w:bookmarkEnd w:id="11"/>
+    </w:p>
+    <w:p/>
     <w:p>
       <w:pPr>
         <w:pStyle w:val="berschrift2"/>
       </w:pPr>
-      <w:bookmarkStart w:id="8" w:name="_Toc454456280"/>
-      <w:proofErr w:type="spellStart"/>
-      <w:r>
-        <w:t>Dream</w:t>
-      </w:r>
-      <w:proofErr w:type="spellEnd"/>
-      <w:r>
-        <w:t xml:space="preserve"> </w:t>
-      </w:r>
-      <w:proofErr w:type="spellStart"/>
-      <w:r>
-        <w:t>Cheeky</w:t>
-      </w:r>
-      <w:proofErr w:type="spellEnd"/>
-      <w:r>
-        <w:t xml:space="preserve"> Treiber installieren (NPM Modul)</w:t>
-      </w:r>
-      <w:bookmarkEnd w:id="8"/>
-    </w:p>
-    <w:p>
-      <w:pPr>
-        <w:pStyle w:val="berschrift3"/>
-      </w:pPr>
-      <w:bookmarkStart w:id="9" w:name="_Toc454456281"/>
-      <w:r>
-        <w:t>Konfiguration des Treibers</w:t>
-      </w:r>
-      <w:bookmarkEnd w:id="9"/>
+      <w:bookmarkStart w:id="12" w:name="_Toc454529399"/>
+      <w:r>
+        <w:t>Konfiguration des Socket.io Servers</w:t>
+      </w:r>
+      <w:bookmarkEnd w:id="12"/>
     </w:p>
     <w:p/>
     <w:p>
-      <w:pPr>
-        <w:pStyle w:val="berschrift2"/>
-      </w:pPr>
-      <w:bookmarkStart w:id="10" w:name="_Toc454456282"/>
-      <w:r>
-        <w:t xml:space="preserve">Netzwerkeinstellungen auf dem </w:t>
-      </w:r>
-      <w:proofErr w:type="spellStart"/>
-      <w:r>
-        <w:t>Raspberry</w:t>
-      </w:r>
-      <w:proofErr w:type="spellEnd"/>
-      <w:r>
-        <w:t xml:space="preserve"> Pi (Access-Point)</w:t>
-      </w:r>
-      <w:bookmarkEnd w:id="10"/>
-    </w:p>
-    <w:p/>
-    <w:p>
-      <w:pPr>
-        <w:pStyle w:val="berschrift2"/>
-      </w:pPr>
-      <w:bookmarkStart w:id="11" w:name="_Toc454456283"/>
-      <w:r>
-        <w:t>Konfiguration des Socket.io Servers</w:t>
-      </w:r>
-      <w:bookmarkEnd w:id="11"/>
-    </w:p>
-    <w:p/>
-    <w:p>
       <w:r>
         <w:br w:type="page"/>
       </w:r>
@@ -2435,12 +3157,12 @@
       <w:pPr>
         <w:pStyle w:val="berschrift1"/>
       </w:pPr>
-      <w:bookmarkStart w:id="12" w:name="_Toc454456284"/>
+      <w:bookmarkStart w:id="13" w:name="_Toc454529400"/>
       <w:r>
         <w:lastRenderedPageBreak/>
         <w:t>Smartphone</w:t>
       </w:r>
-      <w:bookmarkEnd w:id="12"/>
+      <w:bookmarkEnd w:id="13"/>
     </w:p>
     <w:p>
       <w:r>
@@ -2474,7 +3196,7 @@
                     </pic:cNvPicPr>
                   </pic:nvPicPr>
                   <pic:blipFill>
-                    <a:blip r:embed="rId14">
+                    <a:blip r:embed="rId17">
                       <a:extLst>
                         <a:ext uri="{28A0092B-C50C-407E-A947-70E740481C1C}">
                           <a14:useLocalDpi xmlns:a14="http://schemas.microsoft.com/office/drawing/2010/main" val="0"/>
@@ -2522,19 +3244,68 @@
     <w:p>
       <w:pPr>
         <w:pStyle w:val="berschrift2"/>
-      </w:pPr>
-      <w:bookmarkStart w:id="13" w:name="_Toc454456285"/>
-      <w:r>
-        <w:t>Layout der App</w:t>
-      </w:r>
-      <w:bookmarkEnd w:id="13"/>
-    </w:p>
-    <w:p>
-      <w:r>
-        <w:t xml:space="preserve">Grobes Layout: </w:t>
-      </w:r>
-    </w:p>
-    <w:p>
+        <w:rPr>
+          <w:lang w:val="fr-CH"/>
+        </w:rPr>
+      </w:pPr>
+      <w:bookmarkStart w:id="14" w:name="_Toc454529401"/>
+      <w:proofErr w:type="spellStart"/>
+      <w:r>
+        <w:rPr>
+          <w:lang w:val="fr-CH"/>
+        </w:rPr>
+        <w:t>Layout</w:t>
+      </w:r>
+      <w:proofErr w:type="spellEnd"/>
+      <w:r>
+        <w:rPr>
+          <w:lang w:val="fr-CH"/>
+        </w:rPr>
+        <w:t xml:space="preserve"> der App</w:t>
+      </w:r>
+      <w:bookmarkEnd w:id="14"/>
+    </w:p>
+    <w:p>
+      <w:pPr>
+        <w:rPr>
+          <w:lang w:val="fr-CH"/>
+        </w:rPr>
+      </w:pPr>
+      <w:proofErr w:type="spellStart"/>
+      <w:r>
+        <w:rPr>
+          <w:lang w:val="fr-CH"/>
+        </w:rPr>
+        <w:t>Grobes</w:t>
+      </w:r>
+      <w:proofErr w:type="spellEnd"/>
+      <w:r>
+        <w:rPr>
+          <w:lang w:val="fr-CH"/>
+        </w:rPr>
+        <w:t xml:space="preserve"> </w:t>
+      </w:r>
+      <w:proofErr w:type="spellStart"/>
+      <w:r>
+        <w:rPr>
+          <w:lang w:val="fr-CH"/>
+        </w:rPr>
+        <w:t>Layout</w:t>
+      </w:r>
+      <w:proofErr w:type="spellEnd"/>
+      <w:r>
+        <w:rPr>
+          <w:lang w:val="fr-CH"/>
+        </w:rPr>
+        <w:t xml:space="preserve">: </w:t>
+      </w:r>
+    </w:p>
+    <w:p>
+      <w:pPr>
+        <w:rPr>
+          <w:lang w:val="fr-CH"/>
+        </w:rPr>
+      </w:pPr>
       <w:r>
         <w:rPr>
           <w:noProof/>
@@ -2543,7 +3314,101 @@
         <mc:AlternateContent>
           <mc:Choice Requires="wps">
             <w:drawing>
-              <wp:anchor distT="0" distB="0" distL="114300" distR="114300" simplePos="0" relativeHeight="251664384" behindDoc="0" locked="0" layoutInCell="1" allowOverlap="1" wp14:anchorId="46DC2292" wp14:editId="0627201F">
+              <wp:anchor distT="0" distB="0" distL="114300" distR="114300" simplePos="0" relativeHeight="251649536" behindDoc="0" locked="0" layoutInCell="1" allowOverlap="1" wp14:anchorId="02F277E5" wp14:editId="2AEE401E">
+                <wp:simplePos x="0" y="0"/>
+                <wp:positionH relativeFrom="column">
+                  <wp:posOffset>2758357</wp:posOffset>
+                </wp:positionH>
+                <wp:positionV relativeFrom="paragraph">
+                  <wp:posOffset>287214</wp:posOffset>
+                </wp:positionV>
+                <wp:extent cx="2003526" cy="518354"/>
+                <wp:effectExtent l="0" t="0" r="15875" b="15240"/>
+                <wp:wrapNone/>
+                <wp:docPr id="13" name="Rechteck 13"/>
+                <wp:cNvGraphicFramePr/>
+                <a:graphic xmlns:a="http://schemas.openxmlformats.org/drawingml/2006/main">
+                  <a:graphicData uri="http://schemas.microsoft.com/office/word/2010/wordprocessingShape">
+                    <wps:wsp>
+                      <wps:cNvSpPr/>
+                      <wps:spPr>
+                        <a:xfrm>
+                          <a:off x="0" y="0"/>
+                          <a:ext cx="2003526" cy="518354"/>
+                        </a:xfrm>
+                        <a:prstGeom prst="rect">
+                          <a:avLst/>
+                        </a:prstGeom>
+                      </wps:spPr>
+                      <wps:style>
+                        <a:lnRef idx="2">
+                          <a:schemeClr val="accent6">
+                            <a:shade val="50000"/>
+                          </a:schemeClr>
+                        </a:lnRef>
+                        <a:fillRef idx="1">
+                          <a:schemeClr val="accent6"/>
+                        </a:fillRef>
+                        <a:effectRef idx="0">
+                          <a:schemeClr val="accent6"/>
+                        </a:effectRef>
+                        <a:fontRef idx="minor">
+                          <a:schemeClr val="lt1"/>
+                        </a:fontRef>
+                      </wps:style>
+                      <wps:txbx>
+                        <w:txbxContent>
+                          <w:p>
+                            <w:pPr>
+                              <w:jc w:val="center"/>
+                            </w:pPr>
+                            <w:r>
+                              <w:t>Feuer</w:t>
+                            </w:r>
+                          </w:p>
+                        </w:txbxContent>
+                      </wps:txbx>
+                      <wps:bodyPr rot="0" spcFirstLastPara="0" vertOverflow="overflow" horzOverflow="overflow" vert="horz" wrap="square" lIns="91440" tIns="45720" rIns="91440" bIns="45720" numCol="1" spcCol="0" rtlCol="0" fromWordArt="0" anchor="ctr" anchorCtr="0" forceAA="0" compatLnSpc="1">
+                        <a:prstTxWarp prst="textNoShape">
+                          <a:avLst/>
+                        </a:prstTxWarp>
+                        <a:noAutofit/>
+                      </wps:bodyPr>
+                    </wps:wsp>
+                  </a:graphicData>
+                </a:graphic>
+              </wp:anchor>
+            </w:drawing>
+          </mc:Choice>
+          <mc:Fallback>
+            <w:pict>
+              <v:rect w14:anchorId="02F277E5" id="Rechteck 13" o:spid="_x0000_s1028" style="position:absolute;margin-left:217.2pt;margin-top:22.6pt;width:157.75pt;height:40.8pt;z-index:251649536;visibility:visible;mso-wrap-style:square;mso-wrap-distance-left:9pt;mso-wrap-distance-top:0;mso-wrap-distance-right:9pt;mso-wrap-distance-bottom:0;mso-position-horizontal:absolute;mso-position-horizontal-relative:text;mso-position-vertical:absolute;mso-position-vertical-relative:text;v-text-anchor:middle" o:gfxdata="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" fillcolor="#1ab39f [3209]" strokecolor="#0d594e [1609]" strokeweight="2pt">
+                <v:textbox>
+                  <w:txbxContent>
+                    <w:p>
+                      <w:pPr>
+                        <w:jc w:val="center"/>
+                      </w:pPr>
+                      <w:r>
+                        <w:t>Feuer</w:t>
+                      </w:r>
+                    </w:p>
+                  </w:txbxContent>
+                </v:textbox>
+              </v:rect>
+            </w:pict>
+          </mc:Fallback>
+        </mc:AlternateContent>
+      </w:r>
+      <w:r>
+        <w:rPr>
+          <w:noProof/>
+          <w:lang w:eastAsia="de-CH"/>
+        </w:rPr>
+        <mc:AlternateContent>
+          <mc:Choice Requires="wps">
+            <w:drawing>
+              <wp:anchor distT="0" distB="0" distL="114300" distR="114300" simplePos="0" relativeHeight="251638272" behindDoc="0" locked="0" layoutInCell="1" allowOverlap="1" wp14:anchorId="14E5B514" wp14:editId="4B608B1E">
                 <wp:simplePos x="0" y="0"/>
                 <wp:positionH relativeFrom="column">
                   <wp:posOffset>1540930</wp:posOffset>
@@ -2616,7 +3481,7 @@
           </mc:Choice>
           <mc:Fallback>
             <w:pict>
-              <v:shapetype id="_x0000_t13" coordsize="21600,21600" o:spt="13" adj="16200,5400" path="m@0,l@0@1,0@1,0@2@0@2@0,21600,21600,10800xe">
+              <v:shapetype w14:anchorId="14E5B514" id="_x0000_t13" coordsize="21600,21600" o:spt="13" adj="16200,5400" path="m@0,l@0@1,0@1,0@2@0@2@0,21600,21600,10800xe">
                 <v:stroke joinstyle="miter"/>
                 <v:formulas>
                   <v:f eqn="val #0"/>
@@ -2632,7 +3497,7 @@
                   <v:h position="#0,#1" xrange="0,21600" yrange="0,10800"/>
                 </v:handles>
               </v:shapetype>
-              <v:shape id="Pfeil nach rechts 10" o:spid="_x0000_s1026" type="#_x0000_t13" style="position:absolute;margin-left:121.35pt;margin-top:3.6pt;width:31.55pt;height:24.75pt;rotation:-90;z-index:251664384;visibility:visible;mso-wrap-style:square;mso-width-percent:0;mso-height-percent:0;mso-wrap-distance-left:9pt;mso-wrap-distance-top:0;mso-wrap-distance-right:9pt;mso-wrap-distance-bottom:0;mso-position-horizontal:absolute;mso-position-horizontal-relative:text;mso-position-vertical:absolute;mso-position-vertical-relative:text;mso-width-percent:0;mso-height-percent:0;mso-width-relative:margin;mso-height-relative:margin;v-text-anchor:middle" o:gfxdata="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" adj="13128" fillcolor="#ea157a [3205]" strokecolor="#740a3c [1605]" strokeweight="2pt">
+              <v:shape id="Pfeil nach rechts 10" o:spid="_x0000_s1029" type="#_x0000_t13" style="position:absolute;margin-left:121.35pt;margin-top:3.6pt;width:31.55pt;height:24.75pt;rotation:-90;z-index:251638272;visibility:visible;mso-wrap-style:square;mso-width-percent:0;mso-height-percent:0;mso-wrap-distance-left:9pt;mso-wrap-distance-top:0;mso-wrap-distance-right:9pt;mso-wrap-distance-bottom:0;mso-position-horizontal:absolute;mso-position-horizontal-relative:text;mso-position-vertical:absolute;mso-position-vertical-relative:text;mso-width-percent:0;mso-height-percent:0;mso-width-relative:margin;mso-height-relative:margin;v-text-anchor:middle" o:gfxdata="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" adj="13128" fillcolor="#ea157a [3205]" strokecolor="#740a3c [1605]" strokeweight="2pt">
                 <v:textbox>
                   <w:txbxContent>
                     <w:p>
@@ -2651,6 +3516,11 @@
       </w:r>
     </w:p>
     <w:p>
+      <w:pPr>
+        <w:rPr>
+          <w:lang w:val="fr-CH"/>
+        </w:rPr>
+      </w:pPr>
       <w:r>
         <w:rPr>
           <w:noProof/>
@@ -2659,10 +3529,10 @@
         <mc:AlternateContent>
           <mc:Choice Requires="wps">
             <w:drawing>
-              <wp:anchor distT="0" distB="0" distL="114300" distR="114300" simplePos="0" relativeHeight="251662336" behindDoc="0" locked="0" layoutInCell="1" allowOverlap="1" wp14:anchorId="24B0712F" wp14:editId="1FF2EF25">
+              <wp:anchor distT="0" distB="0" distL="114300" distR="114300" simplePos="0" relativeHeight="251635200" behindDoc="0" locked="0" layoutInCell="1" allowOverlap="1" wp14:anchorId="68F4C9EB" wp14:editId="11F3353C">
                 <wp:simplePos x="0" y="0"/>
                 <wp:positionH relativeFrom="column">
-                  <wp:posOffset>1848485</wp:posOffset>
+                  <wp:posOffset>1880290</wp:posOffset>
                 </wp:positionH>
                 <wp:positionV relativeFrom="paragraph">
                   <wp:posOffset>36830</wp:posOffset>
@@ -2721,7 +3591,7 @@
           </mc:Choice>
           <mc:Fallback>
             <w:pict>
-              <v:shape id="Pfeil nach rechts 9" o:spid="_x0000_s1026" type="#_x0000_t13" style="position:absolute;margin-left:145.55pt;margin-top:2.9pt;width:31.55pt;height:24.75pt;z-index:251662336;visibility:visible;mso-wrap-style:square;mso-width-percent:0;mso-height-percent:0;mso-wrap-distance-left:9pt;mso-wrap-distance-top:0;mso-wrap-distance-right:9pt;mso-wrap-distance-bottom:0;mso-position-horizontal:absolute;mso-position-horizontal-relative:text;mso-position-vertical:absolute;mso-position-vertical-relative:text;mso-width-percent:0;mso-height-percent:0;mso-width-relative:margin;mso-height-relative:margin;v-text-anchor:middle" o:gfxdata="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" adj="13128" fillcolor="#ea157a [3205]" strokecolor="#740a3c [1605]" strokeweight="2pt"/>
+              <v:shape w14:anchorId="4D8C61FE" id="Pfeil nach rechts 9" o:spid="_x0000_s1026" type="#_x0000_t13" style="position:absolute;margin-left:148.05pt;margin-top:2.9pt;width:31.55pt;height:24.75pt;z-index:251635200;visibility:visible;mso-wrap-style:square;mso-width-percent:0;mso-height-percent:0;mso-wrap-distance-left:9pt;mso-wrap-distance-top:0;mso-wrap-distance-right:9pt;mso-wrap-distance-bottom:0;mso-position-horizontal:absolute;mso-position-horizontal-relative:text;mso-position-vertical:absolute;mso-position-vertical-relative:text;mso-width-percent:0;mso-height-percent:0;mso-width-relative:margin;mso-height-relative:margin;v-text-anchor:middle" o:gfxdata="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" adj="13128" fillcolor="#ea157a [3205]" strokecolor="#740a3c [1605]" strokeweight="2pt"/>
             </w:pict>
           </mc:Fallback>
         </mc:AlternateContent>
@@ -2734,7 +3604,7 @@
         <mc:AlternateContent>
           <mc:Choice Requires="wps">
             <w:drawing>
-              <wp:anchor distT="0" distB="0" distL="114300" distR="114300" simplePos="0" relativeHeight="251666432" behindDoc="0" locked="0" layoutInCell="1" allowOverlap="1" wp14:anchorId="5350F1D6" wp14:editId="635A926E">
+              <wp:anchor distT="0" distB="0" distL="114300" distR="114300" simplePos="0" relativeHeight="251641344" behindDoc="0" locked="0" layoutInCell="1" allowOverlap="1" wp14:anchorId="3A4DF1C0" wp14:editId="5B401A01">
                 <wp:simplePos x="0" y="0"/>
                 <wp:positionH relativeFrom="column">
                   <wp:posOffset>1244078</wp:posOffset>
@@ -2796,13 +3666,18 @@
           </mc:Choice>
           <mc:Fallback>
             <w:pict>
-              <v:shape id="Pfeil nach rechts 11" o:spid="_x0000_s1026" type="#_x0000_t13" style="position:absolute;margin-left:97.95pt;margin-top:2.95pt;width:31.55pt;height:24.75pt;rotation:180;z-index:251666432;visibility:visible;mso-wrap-style:square;mso-width-percent:0;mso-height-percent:0;mso-wrap-distance-left:9pt;mso-wrap-distance-top:0;mso-wrap-distance-right:9pt;mso-wrap-distance-bottom:0;mso-position-horizontal:absolute;mso-position-horizontal-relative:text;mso-position-vertical:absolute;mso-position-vertical-relative:text;mso-width-percent:0;mso-height-percent:0;mso-width-relative:margin;mso-height-relative:margin;v-text-anchor:middle" o:gfxdata="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" adj="13128" fillcolor="#ea157a [3205]" strokecolor="#740a3c [1605]" strokeweight="2pt"/>
+              <v:shape w14:anchorId="41181C81" id="Pfeil nach rechts 11" o:spid="_x0000_s1026" type="#_x0000_t13" style="position:absolute;margin-left:97.95pt;margin-top:2.95pt;width:31.55pt;height:24.75pt;rotation:180;z-index:251641344;visibility:visible;mso-wrap-style:square;mso-width-percent:0;mso-height-percent:0;mso-wrap-distance-left:9pt;mso-wrap-distance-top:0;mso-wrap-distance-right:9pt;mso-wrap-distance-bottom:0;mso-position-horizontal:absolute;mso-position-horizontal-relative:text;mso-position-vertical:absolute;mso-position-vertical-relative:text;mso-width-percent:0;mso-height-percent:0;mso-width-relative:margin;mso-height-relative:margin;v-text-anchor:middle" o:gfxdata="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" adj="13128" fillcolor="#ea157a [3205]" strokecolor="#740a3c [1605]" strokeweight="2pt"/>
             </w:pict>
           </mc:Fallback>
         </mc:AlternateContent>
       </w:r>
     </w:p>
     <w:p>
+      <w:pPr>
+        <w:rPr>
+          <w:lang w:val="fr-CH"/>
+        </w:rPr>
+      </w:pPr>
       <w:r>
         <w:rPr>
           <w:noProof/>
@@ -2811,7 +3686,7 @@
         <mc:AlternateContent>
           <mc:Choice Requires="wps">
             <w:drawing>
-              <wp:anchor distT="0" distB="0" distL="114300" distR="114300" simplePos="0" relativeHeight="251668480" behindDoc="0" locked="0" layoutInCell="1" allowOverlap="1" wp14:anchorId="668112BD" wp14:editId="00B8B947">
+              <wp:anchor distT="0" distB="0" distL="114300" distR="114300" simplePos="0" relativeHeight="251644416" behindDoc="0" locked="0" layoutInCell="1" allowOverlap="1" wp14:anchorId="3B0DF326" wp14:editId="2135CFA6">
                 <wp:simplePos x="0" y="0"/>
                 <wp:positionH relativeFrom="column">
                   <wp:posOffset>1547281</wp:posOffset>
@@ -2873,141 +3748,87 @@
           </mc:Choice>
           <mc:Fallback>
             <w:pict>
-              <v:shape id="Pfeil nach rechts 12" o:spid="_x0000_s1026" type="#_x0000_t13" style="position:absolute;margin-left:121.85pt;margin-top:1.5pt;width:31.55pt;height:24.75pt;rotation:90;z-index:251668480;visibility:visible;mso-wrap-style:square;mso-width-percent:0;mso-height-percent:0;mso-wrap-distance-left:9pt;mso-wrap-distance-top:0;mso-wrap-distance-right:9pt;mso-wrap-distance-bottom:0;mso-position-horizontal:absolute;mso-position-horizontal-relative:text;mso-position-vertical:absolute;mso-position-vertical-relative:text;mso-width-percent:0;mso-height-percent:0;mso-width-relative:margin;mso-height-relative:margin;v-text-anchor:middle" o:gfxdata="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" adj="13128" fillcolor="#ea157a [3205]" strokecolor="#740a3c [1605]" strokeweight="2pt"/>
+              <v:shape w14:anchorId="57D29D3E" id="Pfeil nach rechts 12" o:spid="_x0000_s1026" type="#_x0000_t13" style="position:absolute;margin-left:121.85pt;margin-top:1.5pt;width:31.55pt;height:24.75pt;rotation:90;z-index:251644416;visibility:visible;mso-wrap-style:square;mso-width-percent:0;mso-height-percent:0;mso-wrap-distance-left:9pt;mso-wrap-distance-top:0;mso-wrap-distance-right:9pt;mso-wrap-distance-bottom:0;mso-position-horizontal:absolute;mso-position-horizontal-relative:text;mso-position-vertical:absolute;mso-position-vertical-relative:text;mso-width-percent:0;mso-height-percent:0;mso-width-relative:margin;mso-height-relative:margin;v-text-anchor:middle" o:gfxdata="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" adj="13128" fillcolor="#ea157a [3205]" strokecolor="#740a3c [1605]" strokeweight="2pt"/>
             </w:pict>
           </mc:Fallback>
         </mc:AlternateContent>
       </w:r>
     </w:p>
     <w:p>
-      <w:r>
-        <w:rPr>
-          <w:noProof/>
-          <w:lang w:eastAsia="de-CH"/>
-        </w:rPr>
-        <mc:AlternateContent>
-          <mc:Choice Requires="wps">
-            <w:drawing>
-              <wp:anchor distT="0" distB="0" distL="114300" distR="114300" simplePos="0" relativeHeight="251669504" behindDoc="0" locked="0" layoutInCell="1" allowOverlap="1">
-                <wp:simplePos x="0" y="0"/>
-                <wp:positionH relativeFrom="column">
-                  <wp:posOffset>794931</wp:posOffset>
-                </wp:positionH>
-                <wp:positionV relativeFrom="paragraph">
-                  <wp:posOffset>121285</wp:posOffset>
-                </wp:positionV>
-                <wp:extent cx="2003526" cy="518354"/>
-                <wp:effectExtent l="0" t="0" r="15875" b="15240"/>
-                <wp:wrapNone/>
-                <wp:docPr id="13" name="Rechteck 13"/>
-                <wp:cNvGraphicFramePr/>
-                <a:graphic xmlns:a="http://schemas.openxmlformats.org/drawingml/2006/main">
-                  <a:graphicData uri="http://schemas.microsoft.com/office/word/2010/wordprocessingShape">
-                    <wps:wsp>
-                      <wps:cNvSpPr/>
-                      <wps:spPr>
-                        <a:xfrm>
-                          <a:off x="0" y="0"/>
-                          <a:ext cx="2003526" cy="518354"/>
-                        </a:xfrm>
-                        <a:prstGeom prst="rect">
-                          <a:avLst/>
-                        </a:prstGeom>
-                      </wps:spPr>
-                      <wps:style>
-                        <a:lnRef idx="2">
-                          <a:schemeClr val="accent6">
-                            <a:shade val="50000"/>
-                          </a:schemeClr>
-                        </a:lnRef>
-                        <a:fillRef idx="1">
-                          <a:schemeClr val="accent6"/>
-                        </a:fillRef>
-                        <a:effectRef idx="0">
-                          <a:schemeClr val="accent6"/>
-                        </a:effectRef>
-                        <a:fontRef idx="minor">
-                          <a:schemeClr val="lt1"/>
-                        </a:fontRef>
-                      </wps:style>
-                      <wps:txbx>
-                        <w:txbxContent>
-                          <w:p>
-                            <w:pPr>
-                              <w:jc w:val="center"/>
-                            </w:pPr>
-                            <w:r>
-                              <w:t>Feuer</w:t>
-                            </w:r>
-                          </w:p>
-                        </w:txbxContent>
-                      </wps:txbx>
-                      <wps:bodyPr rot="0" spcFirstLastPara="0" vertOverflow="overflow" horzOverflow="overflow" vert="horz" wrap="square" lIns="91440" tIns="45720" rIns="91440" bIns="45720" numCol="1" spcCol="0" rtlCol="0" fromWordArt="0" anchor="ctr" anchorCtr="0" forceAA="0" compatLnSpc="1">
-                        <a:prstTxWarp prst="textNoShape">
-                          <a:avLst/>
-                        </a:prstTxWarp>
-                        <a:noAutofit/>
-                      </wps:bodyPr>
-                    </wps:wsp>
-                  </a:graphicData>
-                </a:graphic>
-              </wp:anchor>
-            </w:drawing>
-          </mc:Choice>
-          <mc:Fallback>
-            <w:pict>
-              <v:rect id="Rechteck 13" o:spid="_x0000_s1027" style="position:absolute;margin-left:62.6pt;margin-top:9.55pt;width:157.75pt;height:40.8pt;z-index:251669504;visibility:visible;mso-wrap-style:square;mso-wrap-distance-left:9pt;mso-wrap-distance-top:0;mso-wrap-distance-right:9pt;mso-wrap-distance-bottom:0;mso-position-horizontal:absolute;mso-position-horizontal-relative:text;mso-position-vertical:absolute;mso-position-vertical-relative:text;v-text-anchor:middle" o:gfxdata="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" fillcolor="#1ab39f [3209]" strokecolor="#0d594e [1609]" strokeweight="2pt">
-                <v:textbox>
-                  <w:txbxContent>
-                    <w:p>
-                      <w:pPr>
-                        <w:jc w:val="center"/>
-                      </w:pPr>
-                      <w:r>
-                        <w:t>Feuer</w:t>
-                      </w:r>
-                    </w:p>
-                  </w:txbxContent>
-                </v:textbox>
-              </v:rect>
-            </w:pict>
-          </mc:Fallback>
-        </mc:AlternateContent>
-      </w:r>
-    </w:p>
-    <w:p/>
-    <w:p/>
+      <w:pPr>
+        <w:rPr>
+          <w:lang w:val="fr-CH"/>
+        </w:rPr>
+      </w:pPr>
+    </w:p>
     <w:p>
       <w:pPr>
         <w:pStyle w:val="berschrift2"/>
-      </w:pPr>
-      <w:bookmarkStart w:id="14" w:name="_Toc454456286"/>
-      <w:r>
+        <w:rPr>
+          <w:lang w:val="fr-CH"/>
+        </w:rPr>
+      </w:pPr>
+      <w:bookmarkStart w:id="15" w:name="_Toc454529402"/>
+      <w:r>
+        <w:rPr>
+          <w:lang w:val="fr-CH"/>
+        </w:rPr>
         <w:t xml:space="preserve">Installation </w:t>
       </w:r>
       <w:proofErr w:type="spellStart"/>
       <w:r>
+        <w:rPr>
+          <w:lang w:val="fr-CH"/>
+        </w:rPr>
         <w:t>Ionic</w:t>
       </w:r>
       <w:proofErr w:type="spellEnd"/>
       <w:r>
+        <w:rPr>
+          <w:lang w:val="fr-CH"/>
+        </w:rPr>
         <w:t xml:space="preserve"> Framework</w:t>
       </w:r>
       <w:r>
-        <w:t xml:space="preserve"> &amp; Grundbefehle</w:t>
-      </w:r>
-      <w:bookmarkEnd w:id="14"/>
-    </w:p>
-    <w:p>
-      <w:r>
+        <w:rPr>
+          <w:lang w:val="fr-CH"/>
+        </w:rPr>
+        <w:t xml:space="preserve"> &amp; </w:t>
+      </w:r>
+      <w:proofErr w:type="spellStart"/>
+      <w:r>
+        <w:rPr>
+          <w:lang w:val="fr-CH"/>
+        </w:rPr>
+        <w:t>Grundbefehle</w:t>
+      </w:r>
+      <w:bookmarkEnd w:id="15"/>
+      <w:proofErr w:type="spellEnd"/>
+    </w:p>
+    <w:p>
+      <w:pPr>
+        <w:rPr>
+          <w:lang w:val="fr-CH"/>
+        </w:rPr>
+      </w:pPr>
+      <w:r>
+        <w:rPr>
+          <w:lang w:val="fr-CH"/>
+        </w:rPr>
         <w:t xml:space="preserve">Installation </w:t>
       </w:r>
       <w:proofErr w:type="spellStart"/>
       <w:r>
+        <w:rPr>
+          <w:lang w:val="fr-CH"/>
+        </w:rPr>
         <w:t>Cordova</w:t>
       </w:r>
       <w:proofErr w:type="spellEnd"/>
       <w:r>
+        <w:rPr>
+          <w:lang w:val="fr-CH"/>
+        </w:rPr>
         <w:t xml:space="preserve">: </w:t>
       </w:r>
     </w:p>
@@ -3043,7 +3864,7 @@
           <w:sz w:val="20"/>
           <w:szCs w:val="20"/>
           <w:bdr w:val="none" w:sz="0" w:space="0" w:color="auto" w:frame="1"/>
-          <w:lang w:eastAsia="de-CH"/>
+          <w:lang w:val="fr-CH" w:eastAsia="de-CH"/>
         </w:rPr>
       </w:pPr>
       <w:r>
@@ -3052,6 +3873,7 @@
           <w:rFonts w:ascii="Consolas" w:hAnsi="Consolas" w:cs="Consolas"/>
           <w:color w:val="555555"/>
           <w:bdr w:val="none" w:sz="0" w:space="0" w:color="auto" w:frame="1"/>
+          <w:lang w:val="fr-CH"/>
         </w:rPr>
         <w:t>$</w:t>
       </w:r>
@@ -3061,10 +3883,12 @@
           <w:color w:val="333333"/>
           <w:sz w:val="21"/>
           <w:szCs w:val="21"/>
+          <w:lang w:val="fr-CH"/>
         </w:rPr>
         <w:t xml:space="preserve"> </w:t>
       </w:r>
       <w:proofErr w:type="spellStart"/>
+      <w:proofErr w:type="gramStart"/>
       <w:r>
         <w:rPr>
           <w:rFonts w:ascii="Consolas" w:eastAsia="Times New Roman" w:hAnsi="Consolas" w:cs="Consolas"/>
@@ -3072,11 +3896,12 @@
           <w:sz w:val="20"/>
           <w:szCs w:val="20"/>
           <w:bdr w:val="none" w:sz="0" w:space="0" w:color="auto" w:frame="1"/>
-          <w:lang w:eastAsia="de-CH"/>
+          <w:lang w:val="fr-CH" w:eastAsia="de-CH"/>
         </w:rPr>
         <w:t>sudo</w:t>
       </w:r>
       <w:proofErr w:type="spellEnd"/>
+      <w:proofErr w:type="gramEnd"/>
       <w:r>
         <w:rPr>
           <w:rFonts w:ascii="Consolas" w:eastAsia="Times New Roman" w:hAnsi="Consolas" w:cs="Consolas"/>
@@ -3084,7 +3909,7 @@
           <w:sz w:val="20"/>
           <w:szCs w:val="20"/>
           <w:bdr w:val="none" w:sz="0" w:space="0" w:color="auto" w:frame="1"/>
-          <w:lang w:eastAsia="de-CH"/>
+          <w:lang w:val="fr-CH" w:eastAsia="de-CH"/>
         </w:rPr>
         <w:t xml:space="preserve"> </w:t>
       </w:r>
@@ -3096,7 +3921,7 @@
           <w:sz w:val="20"/>
           <w:szCs w:val="20"/>
           <w:bdr w:val="none" w:sz="0" w:space="0" w:color="auto" w:frame="1"/>
-          <w:lang w:eastAsia="de-CH"/>
+          <w:lang w:val="fr-CH" w:eastAsia="de-CH"/>
         </w:rPr>
         <w:t>npm</w:t>
       </w:r>
@@ -3108,7 +3933,7 @@
           <w:sz w:val="20"/>
           <w:szCs w:val="20"/>
           <w:bdr w:val="none" w:sz="0" w:space="0" w:color="auto" w:frame="1"/>
-          <w:lang w:eastAsia="de-CH"/>
+          <w:lang w:val="fr-CH" w:eastAsia="de-CH"/>
         </w:rPr>
         <w:t xml:space="preserve"> </w:t>
       </w:r>
@@ -3120,7 +3945,7 @@
           <w:sz w:val="20"/>
           <w:szCs w:val="20"/>
           <w:bdr w:val="none" w:sz="0" w:space="0" w:color="auto" w:frame="1"/>
-          <w:lang w:eastAsia="de-CH"/>
+          <w:lang w:val="fr-CH" w:eastAsia="de-CH"/>
         </w:rPr>
         <w:t>install</w:t>
       </w:r>
@@ -3132,7 +3957,7 @@
           <w:sz w:val="20"/>
           <w:szCs w:val="20"/>
           <w:bdr w:val="none" w:sz="0" w:space="0" w:color="auto" w:frame="1"/>
-          <w:lang w:eastAsia="de-CH"/>
+          <w:lang w:val="fr-CH" w:eastAsia="de-CH"/>
         </w:rPr>
         <w:t xml:space="preserve"> -g </w:t>
       </w:r>
@@ -3144,22 +3969,36 @@
           <w:sz w:val="20"/>
           <w:szCs w:val="20"/>
           <w:bdr w:val="none" w:sz="0" w:space="0" w:color="auto" w:frame="1"/>
-          <w:lang w:eastAsia="de-CH"/>
+          <w:lang w:val="fr-CH" w:eastAsia="de-CH"/>
         </w:rPr>
         <w:t>cordova</w:t>
       </w:r>
       <w:proofErr w:type="spellEnd"/>
     </w:p>
     <w:p>
-      <w:r>
+      <w:pPr>
+        <w:rPr>
+          <w:lang w:val="fr-CH"/>
+        </w:rPr>
+      </w:pPr>
+      <w:r>
+        <w:rPr>
+          <w:lang w:val="fr-CH"/>
+        </w:rPr>
         <w:t xml:space="preserve">Installation </w:t>
       </w:r>
       <w:proofErr w:type="spellStart"/>
       <w:r>
+        <w:rPr>
+          <w:lang w:val="fr-CH"/>
+        </w:rPr>
         <w:t>Ionic</w:t>
       </w:r>
       <w:proofErr w:type="spellEnd"/>
       <w:r>
+        <w:rPr>
+          <w:lang w:val="fr-CH"/>
+        </w:rPr>
         <w:t xml:space="preserve">: </w:t>
       </w:r>
     </w:p>
@@ -3177,6 +4016,7 @@
           <w:color w:val="333333"/>
           <w:sz w:val="21"/>
           <w:szCs w:val="21"/>
+          <w:lang w:val="fr-CH"/>
         </w:rPr>
       </w:pPr>
       <w:r>
@@ -3185,6 +4025,7 @@
           <w:rFonts w:ascii="Consolas" w:eastAsiaTheme="majorEastAsia" w:hAnsi="Consolas" w:cs="Consolas"/>
           <w:color w:val="555555"/>
           <w:bdr w:val="none" w:sz="0" w:space="0" w:color="auto" w:frame="1"/>
+          <w:lang w:val="fr-CH"/>
         </w:rPr>
         <w:t>$</w:t>
       </w:r>
@@ -3194,26 +4035,31 @@
           <w:color w:val="333333"/>
           <w:sz w:val="21"/>
           <w:szCs w:val="21"/>
+          <w:lang w:val="fr-CH"/>
         </w:rPr>
         <w:t xml:space="preserve"> </w:t>
       </w:r>
       <w:proofErr w:type="spellStart"/>
+      <w:proofErr w:type="gramStart"/>
       <w:r>
         <w:rPr>
           <w:rStyle w:val="HTMLCode"/>
           <w:rFonts w:ascii="Consolas" w:eastAsiaTheme="majorEastAsia" w:hAnsi="Consolas" w:cs="Consolas"/>
           <w:color w:val="333333"/>
           <w:bdr w:val="none" w:sz="0" w:space="0" w:color="auto" w:frame="1"/>
+          <w:lang w:val="fr-CH"/>
         </w:rPr>
         <w:t>sudo</w:t>
       </w:r>
       <w:proofErr w:type="spellEnd"/>
+      <w:proofErr w:type="gramEnd"/>
       <w:r>
         <w:rPr>
           <w:rStyle w:val="HTMLCode"/>
           <w:rFonts w:ascii="Consolas" w:eastAsiaTheme="majorEastAsia" w:hAnsi="Consolas" w:cs="Consolas"/>
           <w:color w:val="333333"/>
           <w:bdr w:val="none" w:sz="0" w:space="0" w:color="auto" w:frame="1"/>
+          <w:lang w:val="fr-CH"/>
         </w:rPr>
         <w:t xml:space="preserve"> </w:t>
       </w:r>
@@ -3224,6 +4070,7 @@
           <w:rFonts w:ascii="Consolas" w:eastAsiaTheme="majorEastAsia" w:hAnsi="Consolas" w:cs="Consolas"/>
           <w:color w:val="333333"/>
           <w:bdr w:val="none" w:sz="0" w:space="0" w:color="auto" w:frame="1"/>
+          <w:lang w:val="fr-CH"/>
         </w:rPr>
         <w:t>npm</w:t>
       </w:r>
@@ -3234,6 +4081,7 @@
           <w:rFonts w:ascii="Consolas" w:eastAsiaTheme="majorEastAsia" w:hAnsi="Consolas" w:cs="Consolas"/>
           <w:color w:val="333333"/>
           <w:bdr w:val="none" w:sz="0" w:space="0" w:color="auto" w:frame="1"/>
+          <w:lang w:val="fr-CH"/>
         </w:rPr>
         <w:t xml:space="preserve"> </w:t>
       </w:r>
@@ -3244,6 +4092,7 @@
           <w:rFonts w:ascii="Consolas" w:eastAsiaTheme="majorEastAsia" w:hAnsi="Consolas" w:cs="Consolas"/>
           <w:color w:val="333333"/>
           <w:bdr w:val="none" w:sz="0" w:space="0" w:color="auto" w:frame="1"/>
+          <w:lang w:val="fr-CH"/>
         </w:rPr>
         <w:t>install</w:t>
       </w:r>
@@ -3254,6 +4103,7 @@
           <w:rFonts w:ascii="Consolas" w:eastAsiaTheme="majorEastAsia" w:hAnsi="Consolas" w:cs="Consolas"/>
           <w:color w:val="333333"/>
           <w:bdr w:val="none" w:sz="0" w:space="0" w:color="auto" w:frame="1"/>
+          <w:lang w:val="fr-CH"/>
         </w:rPr>
         <w:t xml:space="preserve"> -g </w:t>
       </w:r>
@@ -3264,6 +4114,7 @@
           <w:rFonts w:ascii="Consolas" w:eastAsiaTheme="majorEastAsia" w:hAnsi="Consolas" w:cs="Consolas"/>
           <w:color w:val="333333"/>
           <w:bdr w:val="none" w:sz="0" w:space="0" w:color="auto" w:frame="1"/>
+          <w:lang w:val="fr-CH"/>
         </w:rPr>
         <w:t>ionic</w:t>
       </w:r>
@@ -3530,42 +4381,107 @@
       <w:proofErr w:type="spellEnd"/>
     </w:p>
     <w:p/>
+    <w:p/>
     <w:p>
       <w:pPr>
         <w:pStyle w:val="berschrift2"/>
       </w:pPr>
-      <w:bookmarkStart w:id="15" w:name="_Toc454456287"/>
-      <w:r>
+      <w:bookmarkStart w:id="16" w:name="_Toc454529403"/>
+      <w:r>
+        <w:lastRenderedPageBreak/>
         <w:t>Konfiguration der App</w:t>
       </w:r>
-      <w:bookmarkEnd w:id="15"/>
-    </w:p>
-    <w:p/>
+      <w:bookmarkEnd w:id="16"/>
+    </w:p>
+    <w:p>
+      <w:pPr>
+        <w:tabs>
+          <w:tab w:val="left" w:pos="1265"/>
+        </w:tabs>
+      </w:pPr>
+      <w:r>
+        <w:t xml:space="preserve">Die App ist so konzipiert, dass es auf das Drücken reagiert und erst ein stopp sendet, wenn man wieder loslässt. Diese Funktion wurde mittels </w:t>
+      </w:r>
+      <w:proofErr w:type="spellStart"/>
+      <w:r>
+        <w:t>Javascript</w:t>
+      </w:r>
+      <w:proofErr w:type="spellEnd"/>
+      <w:r>
+        <w:t xml:space="preserve"> auf die einzelnen </w:t>
+      </w:r>
+      <w:proofErr w:type="spellStart"/>
+      <w:r>
+        <w:t>divs</w:t>
+      </w:r>
+      <w:proofErr w:type="spellEnd"/>
+      <w:r>
+        <w:t xml:space="preserve"> gelegt. Per JavaScript werden die Befehle über das WLAN an den Socket.io Server auf </w:t>
+      </w:r>
+      <w:r>
+        <w:t>dem</w:t>
+      </w:r>
+      <w:r>
+        <w:t xml:space="preserve"> </w:t>
+      </w:r>
+      <w:proofErr w:type="spellStart"/>
+      <w:r>
+        <w:t>RaspberryPi</w:t>
+      </w:r>
+      <w:proofErr w:type="spellEnd"/>
+      <w:r>
+        <w:t xml:space="preserve"> gesendet. </w:t>
+      </w:r>
+    </w:p>
     <w:p>
       <w:pPr>
         <w:pStyle w:val="berschrift2"/>
       </w:pPr>
-      <w:bookmarkStart w:id="16" w:name="_Toc454456288"/>
+      <w:bookmarkStart w:id="17" w:name="_Toc454529404"/>
       <w:r>
         <w:t>Testen der Smartphone App</w:t>
       </w:r>
-      <w:bookmarkEnd w:id="16"/>
-    </w:p>
-    <w:p/>
+      <w:bookmarkEnd w:id="17"/>
+    </w:p>
+    <w:p>
+      <w:r>
+        <w:t xml:space="preserve">Um das Smartphone App testen zu können, musste man sich über WLAN mit dem </w:t>
+      </w:r>
+      <w:proofErr w:type="spellStart"/>
+      <w:r>
+        <w:t>RaspberryPi</w:t>
+      </w:r>
+      <w:proofErr w:type="spellEnd"/>
+      <w:r>
+        <w:t xml:space="preserve"> verbinden. Am Anfang stellte sich ein Problem heraus, welches wir nicht beachtet hatten. Wir hatten den Quellcode noch nicht für das Smartphone optimiert, sondern nur für den Computer und so funktionierte es nur stockend. Jedoch sahen wir, dass die Befehle über das WLAN auf den Socket.io-Server des </w:t>
+      </w:r>
+      <w:proofErr w:type="spellStart"/>
+      <w:r>
+        <w:t>RaspberryPi</w:t>
+      </w:r>
+      <w:proofErr w:type="spellEnd"/>
+      <w:r>
+        <w:t xml:space="preserve"> gesendet wurden. Nach einer kleinen Anpassung des Quellcodes, wo wir den Code für das Smartphone optimierten, funktionierte alles ohne Fehler und es gab kein stockende Bewegungen des Rocket Launchers mehr.</w:t>
+      </w:r>
+    </w:p>
     <w:p>
       <w:pPr>
         <w:pStyle w:val="berschrift1"/>
       </w:pPr>
-      <w:bookmarkStart w:id="17" w:name="_Toc454456289"/>
+      <w:bookmarkStart w:id="18" w:name="_Toc454529405"/>
       <w:r>
         <w:t>Schlusswort</w:t>
       </w:r>
-      <w:bookmarkEnd w:id="17"/>
-    </w:p>
-    <w:p/>
+      <w:bookmarkEnd w:id="18"/>
+    </w:p>
+    <w:p>
+      <w:r>
+        <w:t>Auch wenn wir immer wieder auf unvorhergesehene Probleme trafen, konnten wir dieses Projekt pünktlich beenden. Wir können nun auf unser gut vollendetes Projekt zurückschauen und uns am Rocket Launcher, welchen wir über das App steuern, erfreuen.</w:t>
+      </w:r>
+    </w:p>
     <w:sectPr>
-      <w:headerReference w:type="default" r:id="rId15"/>
-      <w:footerReference w:type="default" r:id="rId16"/>
+      <w:headerReference w:type="default" r:id="rId18"/>
+      <w:footerReference w:type="default" r:id="rId19"/>
       <w:pgSz w:w="11906" w:h="16838"/>
       <w:pgMar w:top="1417" w:right="1417" w:bottom="1134" w:left="1417" w:header="708" w:footer="708" w:gutter="0"/>
       <w:cols w:space="708"/>
@@ -3576,7 +4492,7 @@
 </file>
 
 <file path=word/endnotes.xml><?xml version="1.0" encoding="utf-8"?>
-<w:endnotes xmlns:wpc="http://schemas.microsoft.com/office/word/2010/wordprocessingCanvas" xmlns:mc="http://schemas.openxmlformats.org/markup-compatibility/2006" xmlns:o="urn:schemas-microsoft-com:office:office" xmlns:r="http://schemas.openxmlformats.org/officeDocument/2006/relationships" xmlns:m="http://schemas.openxmlformats.org/officeDocument/2006/math" xmlns:v="urn:schemas-microsoft-com:vml" xmlns:wp14="http://schemas.microsoft.com/office/word/2010/wordprocessingDrawing" xmlns:wp="http://schemas.openxmlformats.org/drawingml/2006/wordprocessingDrawing" xmlns:w10="urn:schemas-microsoft-com:office:word" xmlns:w="http://schemas.openxmlformats.org/wordprocessingml/2006/main" xmlns:w14="http://schemas.microsoft.com/office/word/2010/wordml" xmlns:wpg="http://schemas.microsoft.com/office/word/2010/wordprocessingGroup" xmlns:wpi="http://schemas.microsoft.com/office/word/2010/wordprocessingInk" xmlns:wne="http://schemas.microsoft.com/office/word/2006/wordml" xmlns:wps="http://schemas.microsoft.com/office/word/2010/wordprocessingShape" mc:Ignorable="w14 wp14">
+<w:endnotes xmlns:wpc="http://schemas.microsoft.com/office/word/2010/wordprocessingCanvas" xmlns:mc="http://schemas.openxmlformats.org/markup-compatibility/2006" xmlns:o="urn:schemas-microsoft-com:office:office" xmlns:r="http://schemas.openxmlformats.org/officeDocument/2006/relationships" xmlns:m="http://schemas.openxmlformats.org/officeDocument/2006/math" xmlns:v="urn:schemas-microsoft-com:vml" xmlns:wp14="http://schemas.microsoft.com/office/word/2010/wordprocessingDrawing" xmlns:wp="http://schemas.openxmlformats.org/drawingml/2006/wordprocessingDrawing" xmlns:w10="urn:schemas-microsoft-com:office:word" xmlns:w="http://schemas.openxmlformats.org/wordprocessingml/2006/main" xmlns:w14="http://schemas.microsoft.com/office/word/2010/wordml" xmlns:w15="http://schemas.microsoft.com/office/word/2012/wordml" xmlns:wpg="http://schemas.microsoft.com/office/word/2010/wordprocessingGroup" xmlns:wpi="http://schemas.microsoft.com/office/word/2010/wordprocessingInk" xmlns:wne="http://schemas.microsoft.com/office/word/2006/wordml" xmlns:wps="http://schemas.microsoft.com/office/word/2010/wordprocessingShape" mc:Ignorable="w14 w15 wp14">
   <w:endnote w:type="separator" w:id="-1">
     <w:p>
       <w:pPr>
@@ -3601,7 +4517,7 @@
 </file>
 
 <file path=word/footer1.xml><?xml version="1.0" encoding="utf-8"?>
-<w:ftr xmlns:wpc="http://schemas.microsoft.com/office/word/2010/wordprocessingCanvas" xmlns:mc="http://schemas.openxmlformats.org/markup-compatibility/2006" xmlns:o="urn:schemas-microsoft-com:office:office" xmlns:r="http://schemas.openxmlformats.org/officeDocument/2006/relationships" xmlns:m="http://schemas.openxmlformats.org/officeDocument/2006/math" xmlns:v="urn:schemas-microsoft-com:vml" xmlns:wp14="http://schemas.microsoft.com/office/word/2010/wordprocessingDrawing" xmlns:wp="http://schemas.openxmlformats.org/drawingml/2006/wordprocessingDrawing" xmlns:w10="urn:schemas-microsoft-com:office:word" xmlns:w="http://schemas.openxmlformats.org/wordprocessingml/2006/main" xmlns:w14="http://schemas.microsoft.com/office/word/2010/wordml" xmlns:wpg="http://schemas.microsoft.com/office/word/2010/wordprocessingGroup" xmlns:wpi="http://schemas.microsoft.com/office/word/2010/wordprocessingInk" xmlns:wne="http://schemas.microsoft.com/office/word/2006/wordml" xmlns:wps="http://schemas.microsoft.com/office/word/2010/wordprocessingShape" mc:Ignorable="w14 wp14">
+<w:ftr xmlns:wpc="http://schemas.microsoft.com/office/word/2010/wordprocessingCanvas" xmlns:mc="http://schemas.openxmlformats.org/markup-compatibility/2006" xmlns:o="urn:schemas-microsoft-com:office:office" xmlns:r="http://schemas.openxmlformats.org/officeDocument/2006/relationships" xmlns:m="http://schemas.openxmlformats.org/officeDocument/2006/math" xmlns:v="urn:schemas-microsoft-com:vml" xmlns:wp14="http://schemas.microsoft.com/office/word/2010/wordprocessingDrawing" xmlns:wp="http://schemas.openxmlformats.org/drawingml/2006/wordprocessingDrawing" xmlns:w10="urn:schemas-microsoft-com:office:word" xmlns:w="http://schemas.openxmlformats.org/wordprocessingml/2006/main" xmlns:w14="http://schemas.microsoft.com/office/word/2010/wordml" xmlns:w15="http://schemas.microsoft.com/office/word/2012/wordml" xmlns:wpg="http://schemas.microsoft.com/office/word/2010/wordprocessingGroup" xmlns:wpi="http://schemas.microsoft.com/office/word/2010/wordprocessingInk" xmlns:wne="http://schemas.microsoft.com/office/word/2006/wordml" xmlns:wps="http://schemas.microsoft.com/office/word/2010/wordprocessingShape" mc:Ignorable="w14 w15 wp14">
   <w:p>
     <w:pPr>
       <w:pStyle w:val="Fuzeile"/>
@@ -3628,7 +4544,7 @@
       <w:rPr>
         <w:noProof/>
       </w:rPr>
-      <w:t>3</w:t>
+      <w:t>6</w:t>
     </w:r>
     <w:r>
       <w:fldChar w:fldCharType="end"/>
@@ -3638,7 +4554,7 @@
 </file>
 
 <file path=word/footnotes.xml><?xml version="1.0" encoding="utf-8"?>
-<w:footnotes xmlns:wpc="http://schemas.microsoft.com/office/word/2010/wordprocessingCanvas" xmlns:mc="http://schemas.openxmlformats.org/markup-compatibility/2006" xmlns:o="urn:schemas-microsoft-com:office:office" xmlns:r="http://schemas.openxmlformats.org/officeDocument/2006/relationships" xmlns:m="http://schemas.openxmlformats.org/officeDocument/2006/math" xmlns:v="urn:schemas-microsoft-com:vml" xmlns:wp14="http://schemas.microsoft.com/office/word/2010/wordprocessingDrawing" xmlns:wp="http://schemas.openxmlformats.org/drawingml/2006/wordprocessingDrawing" xmlns:w10="urn:schemas-microsoft-com:office:word" xmlns:w="http://schemas.openxmlformats.org/wordprocessingml/2006/main" xmlns:w14="http://schemas.microsoft.com/office/word/2010/wordml" xmlns:wpg="http://schemas.microsoft.com/office/word/2010/wordprocessingGroup" xmlns:wpi="http://schemas.microsoft.com/office/word/2010/wordprocessingInk" xmlns:wne="http://schemas.microsoft.com/office/word/2006/wordml" xmlns:wps="http://schemas.microsoft.com/office/word/2010/wordprocessingShape" mc:Ignorable="w14 wp14">
+<w:footnotes xmlns:wpc="http://schemas.microsoft.com/office/word/2010/wordprocessingCanvas" xmlns:mc="http://schemas.openxmlformats.org/markup-compatibility/2006" xmlns:o="urn:schemas-microsoft-com:office:office" xmlns:r="http://schemas.openxmlformats.org/officeDocument/2006/relationships" xmlns:m="http://schemas.openxmlformats.org/officeDocument/2006/math" xmlns:v="urn:schemas-microsoft-com:vml" xmlns:wp14="http://schemas.microsoft.com/office/word/2010/wordprocessingDrawing" xmlns:wp="http://schemas.openxmlformats.org/drawingml/2006/wordprocessingDrawing" xmlns:w10="urn:schemas-microsoft-com:office:word" xmlns:w="http://schemas.openxmlformats.org/wordprocessingml/2006/main" xmlns:w14="http://schemas.microsoft.com/office/word/2010/wordml" xmlns:w15="http://schemas.microsoft.com/office/word/2012/wordml" xmlns:wpg="http://schemas.microsoft.com/office/word/2010/wordprocessingGroup" xmlns:wpi="http://schemas.microsoft.com/office/word/2010/wordprocessingInk" xmlns:wne="http://schemas.microsoft.com/office/word/2006/wordml" xmlns:wps="http://schemas.microsoft.com/office/word/2010/wordprocessingShape" mc:Ignorable="w14 w15 wp14">
   <w:footnote w:type="separator" w:id="-1">
     <w:p>
       <w:pPr>
@@ -3663,7 +4579,7 @@
 </file>
 
 <file path=word/header1.xml><?xml version="1.0" encoding="utf-8"?>
-<w:hdr xmlns:wpc="http://schemas.microsoft.com/office/word/2010/wordprocessingCanvas" xmlns:mc="http://schemas.openxmlformats.org/markup-compatibility/2006" xmlns:o="urn:schemas-microsoft-com:office:office" xmlns:r="http://schemas.openxmlformats.org/officeDocument/2006/relationships" xmlns:m="http://schemas.openxmlformats.org/officeDocument/2006/math" xmlns:v="urn:schemas-microsoft-com:vml" xmlns:wp14="http://schemas.microsoft.com/office/word/2010/wordprocessingDrawing" xmlns:wp="http://schemas.openxmlformats.org/drawingml/2006/wordprocessingDrawing" xmlns:w10="urn:schemas-microsoft-com:office:word" xmlns:w="http://schemas.openxmlformats.org/wordprocessingml/2006/main" xmlns:w14="http://schemas.microsoft.com/office/word/2010/wordml" xmlns:wpg="http://schemas.microsoft.com/office/word/2010/wordprocessingGroup" xmlns:wpi="http://schemas.microsoft.com/office/word/2010/wordprocessingInk" xmlns:wne="http://schemas.microsoft.com/office/word/2006/wordml" xmlns:wps="http://schemas.microsoft.com/office/word/2010/wordprocessingShape" mc:Ignorable="w14 wp14">
+<w:hdr xmlns:wpc="http://schemas.microsoft.com/office/word/2010/wordprocessingCanvas" xmlns:mc="http://schemas.openxmlformats.org/markup-compatibility/2006" xmlns:o="urn:schemas-microsoft-com:office:office" xmlns:r="http://schemas.openxmlformats.org/officeDocument/2006/relationships" xmlns:m="http://schemas.openxmlformats.org/officeDocument/2006/math" xmlns:v="urn:schemas-microsoft-com:vml" xmlns:wp14="http://schemas.microsoft.com/office/word/2010/wordprocessingDrawing" xmlns:wp="http://schemas.openxmlformats.org/drawingml/2006/wordprocessingDrawing" xmlns:w10="urn:schemas-microsoft-com:office:word" xmlns:w="http://schemas.openxmlformats.org/wordprocessingml/2006/main" xmlns:w14="http://schemas.microsoft.com/office/word/2010/wordml" xmlns:w15="http://schemas.microsoft.com/office/word/2012/wordml" xmlns:wpg="http://schemas.microsoft.com/office/word/2010/wordprocessingGroup" xmlns:wpi="http://schemas.microsoft.com/office/word/2010/wordprocessingInk" xmlns:wne="http://schemas.microsoft.com/office/word/2006/wordml" xmlns:wps="http://schemas.microsoft.com/office/word/2010/wordprocessingShape" mc:Ignorable="w14 w15 wp14">
   <w:p>
     <w:pPr>
       <w:pStyle w:val="Kopfzeile"/>
@@ -3697,8 +4613,8 @@
 </file>
 
 <file path=word/numbering.xml><?xml version="1.0" encoding="utf-8"?>
-<w:numbering xmlns:wpc="http://schemas.microsoft.com/office/word/2010/wordprocessingCanvas" xmlns:mc="http://schemas.openxmlformats.org/markup-compatibility/2006" xmlns:o="urn:schemas-microsoft-com:office:office" xmlns:r="http://schemas.openxmlformats.org/officeDocument/2006/relationships" xmlns:m="http://schemas.openxmlformats.org/officeDocument/2006/math" xmlns:v="urn:schemas-microsoft-com:vml" xmlns:wp14="http://schemas.microsoft.com/office/word/2010/wordprocessingDrawing" xmlns:wp="http://schemas.openxmlformats.org/drawingml/2006/wordprocessingDrawing" xmlns:w10="urn:schemas-microsoft-com:office:word" xmlns:w="http://schemas.openxmlformats.org/wordprocessingml/2006/main" xmlns:w14="http://schemas.microsoft.com/office/word/2010/wordml" xmlns:wpg="http://schemas.microsoft.com/office/word/2010/wordprocessingGroup" xmlns:wpi="http://schemas.microsoft.com/office/word/2010/wordprocessingInk" xmlns:wne="http://schemas.microsoft.com/office/word/2006/wordml" xmlns:wps="http://schemas.microsoft.com/office/word/2010/wordprocessingShape" mc:Ignorable="w14 wp14">
-  <w:abstractNum w:abstractNumId="0">
+<w:numbering xmlns:wpc="http://schemas.microsoft.com/office/word/2010/wordprocessingCanvas" xmlns:mc="http://schemas.openxmlformats.org/markup-compatibility/2006" xmlns:o="urn:schemas-microsoft-com:office:office" xmlns:r="http://schemas.openxmlformats.org/officeDocument/2006/relationships" xmlns:m="http://schemas.openxmlformats.org/officeDocument/2006/math" xmlns:v="urn:schemas-microsoft-com:vml" xmlns:wp14="http://schemas.microsoft.com/office/word/2010/wordprocessingDrawing" xmlns:wp="http://schemas.openxmlformats.org/drawingml/2006/wordprocessingDrawing" xmlns:w10="urn:schemas-microsoft-com:office:word" xmlns:w="http://schemas.openxmlformats.org/wordprocessingml/2006/main" xmlns:w14="http://schemas.microsoft.com/office/word/2010/wordml" xmlns:w15="http://schemas.microsoft.com/office/word/2012/wordml" xmlns:wpg="http://schemas.microsoft.com/office/word/2010/wordprocessingGroup" xmlns:wpi="http://schemas.microsoft.com/office/word/2010/wordprocessingInk" xmlns:wne="http://schemas.microsoft.com/office/word/2006/wordml" xmlns:wps="http://schemas.microsoft.com/office/word/2010/wordprocessingShape" mc:Ignorable="w14 w15 wp14">
+  <w:abstractNum w:abstractNumId="0" w15:restartNumberingAfterBreak="0">
     <w:nsid w:val="05E968AE"/>
     <w:multiLevelType w:val="hybridMultilevel"/>
     <w:tmpl w:val="3CE21F50"/>
@@ -3811,7 +4727,7 @@
       </w:rPr>
     </w:lvl>
   </w:abstractNum>
-  <w:abstractNum w:abstractNumId="1">
+  <w:abstractNum w:abstractNumId="1" w15:restartNumberingAfterBreak="0">
     <w:nsid w:val="0FEF05B2"/>
     <w:multiLevelType w:val="hybridMultilevel"/>
     <w:tmpl w:val="64CA2A76"/>
@@ -3924,7 +4840,7 @@
       </w:rPr>
     </w:lvl>
   </w:abstractNum>
-  <w:abstractNum w:abstractNumId="2">
+  <w:abstractNum w:abstractNumId="2" w15:restartNumberingAfterBreak="0">
     <w:nsid w:val="11C979C6"/>
     <w:multiLevelType w:val="hybridMultilevel"/>
     <w:tmpl w:val="FD0EBB4A"/>
@@ -4037,7 +4953,7 @@
       </w:rPr>
     </w:lvl>
   </w:abstractNum>
-  <w:abstractNum w:abstractNumId="3">
+  <w:abstractNum w:abstractNumId="3" w15:restartNumberingAfterBreak="0">
     <w:nsid w:val="22793DB7"/>
     <w:multiLevelType w:val="hybridMultilevel"/>
     <w:tmpl w:val="BC2207E4"/>
@@ -4150,7 +5066,7 @@
       </w:rPr>
     </w:lvl>
   </w:abstractNum>
-  <w:abstractNum w:abstractNumId="4">
+  <w:abstractNum w:abstractNumId="4" w15:restartNumberingAfterBreak="0">
     <w:nsid w:val="263622A0"/>
     <w:multiLevelType w:val="hybridMultilevel"/>
     <w:tmpl w:val="0A68847A"/>
@@ -4263,7 +5179,7 @@
       </w:rPr>
     </w:lvl>
   </w:abstractNum>
-  <w:abstractNum w:abstractNumId="5">
+  <w:abstractNum w:abstractNumId="5" w15:restartNumberingAfterBreak="0">
     <w:nsid w:val="56D62517"/>
     <w:multiLevelType w:val="hybridMultilevel"/>
     <w:tmpl w:val="3208CF58"/>
@@ -4398,7 +5314,7 @@
 </file>
 
 <file path=word/styles.xml><?xml version="1.0" encoding="utf-8"?>
-<w:styles xmlns:mc="http://schemas.openxmlformats.org/markup-compatibility/2006" xmlns:r="http://schemas.openxmlformats.org/officeDocument/2006/relationships" xmlns:w="http://schemas.openxmlformats.org/wordprocessingml/2006/main" xmlns:w14="http://schemas.microsoft.com/office/word/2010/wordml" mc:Ignorable="w14">
+<w:styles xmlns:mc="http://schemas.openxmlformats.org/markup-compatibility/2006" xmlns:r="http://schemas.openxmlformats.org/officeDocument/2006/relationships" xmlns:w="http://schemas.openxmlformats.org/wordprocessingml/2006/main" xmlns:w14="http://schemas.microsoft.com/office/word/2010/wordml" xmlns:w15="http://schemas.microsoft.com/office/word/2012/wordml" mc:Ignorable="w14 w15">
   <w:docDefaults>
     <w:rPrDefault>
       <w:rPr>
@@ -4414,144 +5330,378 @@
       </w:pPr>
     </w:pPrDefault>
   </w:docDefaults>
-  <w:latentStyles w:defLockedState="0" w:defUIPriority="99" w:defSemiHidden="1" w:defUnhideWhenUsed="1" w:defQFormat="0" w:count="267">
-    <w:lsdException w:name="Normal" w:semiHidden="0" w:uiPriority="0" w:unhideWhenUsed="0" w:qFormat="1"/>
-    <w:lsdException w:name="heading 1" w:semiHidden="0" w:uiPriority="9" w:unhideWhenUsed="0" w:qFormat="1"/>
-    <w:lsdException w:name="heading 2" w:uiPriority="9" w:qFormat="1"/>
-    <w:lsdException w:name="heading 3" w:uiPriority="9" w:qFormat="1"/>
-    <w:lsdException w:name="heading 4" w:uiPriority="9" w:qFormat="1"/>
-    <w:lsdException w:name="heading 5" w:uiPriority="9" w:qFormat="1"/>
-    <w:lsdException w:name="heading 6" w:uiPriority="9" w:qFormat="1"/>
-    <w:lsdException w:name="heading 7" w:uiPriority="9" w:qFormat="1"/>
-    <w:lsdException w:name="heading 8" w:uiPriority="9" w:qFormat="1"/>
-    <w:lsdException w:name="heading 9" w:uiPriority="9" w:qFormat="1"/>
-    <w:lsdException w:name="toc 1" w:uiPriority="39"/>
-    <w:lsdException w:name="toc 2" w:uiPriority="39"/>
-    <w:lsdException w:name="toc 3" w:uiPriority="39"/>
-    <w:lsdException w:name="toc 4" w:uiPriority="39"/>
-    <w:lsdException w:name="toc 5" w:uiPriority="39"/>
-    <w:lsdException w:name="toc 6" w:uiPriority="39"/>
-    <w:lsdException w:name="toc 7" w:uiPriority="39"/>
-    <w:lsdException w:name="toc 8" w:uiPriority="39"/>
-    <w:lsdException w:name="toc 9" w:uiPriority="39"/>
-    <w:lsdException w:name="caption" w:uiPriority="35" w:qFormat="1"/>
-    <w:lsdException w:name="Title" w:semiHidden="0" w:uiPriority="10" w:unhideWhenUsed="0" w:qFormat="1"/>
-    <w:lsdException w:name="Default Paragraph Font" w:uiPriority="1"/>
-    <w:lsdException w:name="Subtitle" w:semiHidden="0" w:uiPriority="11" w:unhideWhenUsed="0" w:qFormat="1"/>
-    <w:lsdException w:name="Strong" w:semiHidden="0" w:uiPriority="22" w:unhideWhenUsed="0" w:qFormat="1"/>
-    <w:lsdException w:name="Emphasis" w:semiHidden="0" w:uiPriority="20" w:unhideWhenUsed="0" w:qFormat="1"/>
-    <w:lsdException w:name="Table Grid" w:semiHidden="0" w:uiPriority="59" w:unhideWhenUsed="0"/>
-    <w:lsdException w:name="Placeholder Text" w:unhideWhenUsed="0"/>
-    <w:lsdException w:name="No Spacing" w:semiHidden="0" w:uiPriority="1" w:unhideWhenUsed="0" w:qFormat="1"/>
-    <w:lsdException w:name="Light Shading" w:semiHidden="0" w:uiPriority="60" w:unhideWhenUsed="0"/>
-    <w:lsdException w:name="Light List" w:semiHidden="0" w:uiPriority="61" w:unhideWhenUsed="0"/>
-    <w:lsdException w:name="Light Grid" w:semiHidden="0" w:uiPriority="62" w:unhideWhenUsed="0"/>
-    <w:lsdException w:name="Medium Shading 1" w:semiHidden="0" w:uiPriority="63" w:unhideWhenUsed="0"/>
-    <w:lsdException w:name="Medium Shading 2" w:semiHidden="0" w:uiPriority="64" w:unhideWhenUsed="0"/>
-    <w:lsdException w:name="Medium List 1" w:semiHidden="0" w:uiPriority="65" w:unhideWhenUsed="0"/>
-    <w:lsdException w:name="Medium List 2" w:semiHidden="0" w:uiPriority="66" w:unhideWhenUsed="0"/>
-    <w:lsdException w:name="Medium Grid 1" w:semiHidden="0" w:uiPriority="67" w:unhideWhenUsed="0"/>
-    <w:lsdException w:name="Medium Grid 2" w:semiHidden="0" w:uiPriority="68" w:unhideWhenUsed="0"/>
-    <w:lsdException w:name="Medium Grid 3" w:semiHidden="0" w:uiPriority="69" w:unhideWhenUsed="0"/>
-    <w:lsdException w:name="Dark List" w:semiHidden="0" w:uiPriority="70" w:unhideWhenUsed="0"/>
-    <w:lsdException w:name="Colorful Shading" w:semiHidden="0" w:uiPriority="71" w:unhideWhenUsed="0"/>
-    <w:lsdException w:name="Colorful List" w:semiHidden="0" w:uiPriority="72" w:unhideWhenUsed="0"/>
-    <w:lsdException w:name="Colorful Grid" w:semiHidden="0" w:uiPriority="73" w:unhideWhenUsed="0"/>
-    <w:lsdException w:name="Light Shading Accent 1" w:semiHidden="0" w:uiPriority="60" w:unhideWhenUsed="0"/>
-    <w:lsdException w:name="Light List Accent 1" w:semiHidden="0" w:uiPriority="61" w:unhideWhenUsed="0"/>
-    <w:lsdException w:name="Light Grid Accent 1" w:semiHidden="0" w:uiPriority="62" w:unhideWhenUsed="0"/>
-    <w:lsdException w:name="Medium Shading 1 Accent 1" w:semiHidden="0" w:uiPriority="63" w:unhideWhenUsed="0"/>
-    <w:lsdException w:name="Medium Shading 2 Accent 1" w:semiHidden="0" w:uiPriority="64" w:unhideWhenUsed="0"/>
-    <w:lsdException w:name="Medium List 1 Accent 1" w:semiHidden="0" w:uiPriority="65" w:unhideWhenUsed="0"/>
-    <w:lsdException w:name="Revision" w:unhideWhenUsed="0"/>
-    <w:lsdException w:name="List Paragraph" w:semiHidden="0" w:uiPriority="34" w:unhideWhenUsed="0" w:qFormat="1"/>
-    <w:lsdException w:name="Quote" w:semiHidden="0" w:uiPriority="29" w:unhideWhenUsed="0" w:qFormat="1"/>
-    <w:lsdException w:name="Intense Quote" w:semiHidden="0" w:uiPriority="30" w:unhideWhenUsed="0" w:qFormat="1"/>
-    <w:lsdException w:name="Medium List 2 Accent 1" w:semiHidden="0" w:uiPriority="66" w:unhideWhenUsed="0"/>
-    <w:lsdException w:name="Medium Grid 1 Accent 1" w:semiHidden="0" w:uiPriority="67" w:unhideWhenUsed="0"/>
-    <w:lsdException w:name="Medium Grid 2 Accent 1" w:semiHidden="0" w:uiPriority="68" w:unhideWhenUsed="0"/>
-    <w:lsdException w:name="Medium Grid 3 Accent 1" w:semiHidden="0" w:uiPriority="69" w:unhideWhenUsed="0"/>
-    <w:lsdException w:name="Dark List Accent 1" w:semiHidden="0" w:uiPriority="70" w:unhideWhenUsed="0"/>
-    <w:lsdException w:name="Colorful Shading Accent 1" w:semiHidden="0" w:uiPriority="71" w:unhideWhenUsed="0"/>
-    <w:lsdException w:name="Colorful List Accent 1" w:semiHidden="0" w:uiPriority="72" w:unhideWhenUsed="0"/>
-    <w:lsdException w:name="Colorful Grid Accent 1" w:semiHidden="0" w:uiPriority="73" w:unhideWhenUsed="0"/>
-    <w:lsdException w:name="Light Shading Accent 2" w:semiHidden="0" w:uiPriority="60" w:unhideWhenUsed="0"/>
-    <w:lsdException w:name="Light List Accent 2" w:semiHidden="0" w:uiPriority="61" w:unhideWhenUsed="0"/>
-    <w:lsdException w:name="Light Grid Accent 2" w:semiHidden="0" w:uiPriority="62" w:unhideWhenUsed="0"/>
-    <w:lsdException w:name="Medium Shading 1 Accent 2" w:semiHidden="0" w:uiPriority="63" w:unhideWhenUsed="0"/>
-    <w:lsdException w:name="Medium Shading 2 Accent 2" w:semiHidden="0" w:uiPriority="64" w:unhideWhenUsed="0"/>
-    <w:lsdException w:name="Medium List 1 Accent 2" w:semiHidden="0" w:uiPriority="65" w:unhideWhenUsed="0"/>
-    <w:lsdException w:name="Medium List 2 Accent 2" w:semiHidden="0" w:uiPriority="66" w:unhideWhenUsed="0"/>
-    <w:lsdException w:name="Medium Grid 1 Accent 2" w:semiHidden="0" w:uiPriority="67" w:unhideWhenUsed="0"/>
-    <w:lsdException w:name="Medium Grid 2 Accent 2" w:semiHidden="0" w:uiPriority="68" w:unhideWhenUsed="0"/>
-    <w:lsdException w:name="Medium Grid 3 Accent 2" w:semiHidden="0" w:uiPriority="69" w:unhideWhenUsed="0"/>
-    <w:lsdException w:name="Dark List Accent 2" w:semiHidden="0" w:uiPriority="70" w:unhideWhenUsed="0"/>
-    <w:lsdException w:name="Colorful Shading Accent 2" w:semiHidden="0" w:uiPriority="71" w:unhideWhenUsed="0"/>
-    <w:lsdException w:name="Colorful List Accent 2" w:semiHidden="0" w:uiPriority="72" w:unhideWhenUsed="0"/>
-    <w:lsdException w:name="Colorful Grid Accent 2" w:semiHidden="0" w:uiPriority="73" w:unhideWhenUsed="0"/>
-    <w:lsdException w:name="Light Shading Accent 3" w:semiHidden="0" w:uiPriority="60" w:unhideWhenUsed="0"/>
-    <w:lsdException w:name="Light List Accent 3" w:semiHidden="0" w:uiPriority="61" w:unhideWhenUsed="0"/>
-    <w:lsdException w:name="Light Grid Accent 3" w:semiHidden="0" w:uiPriority="62" w:unhideWhenUsed="0"/>
-    <w:lsdException w:name="Medium Shading 1 Accent 3" w:semiHidden="0" w:uiPriority="63" w:unhideWhenUsed="0"/>
-    <w:lsdException w:name="Medium Shading 2 Accent 3" w:semiHidden="0" w:uiPriority="64" w:unhideWhenUsed="0"/>
-    <w:lsdException w:name="Medium List 1 Accent 3" w:semiHidden="0" w:uiPriority="65" w:unhideWhenUsed="0"/>
-    <w:lsdException w:name="Medium List 2 Accent 3" w:semiHidden="0" w:uiPriority="66" w:unhideWhenUsed="0"/>
-    <w:lsdException w:name="Medium Grid 1 Accent 3" w:semiHidden="0" w:uiPriority="67" w:unhideWhenUsed="0"/>
-    <w:lsdException w:name="Medium Grid 2 Accent 3" w:semiHidden="0" w:uiPriority="68" w:unhideWhenUsed="0"/>
-    <w:lsdException w:name="Medium Grid 3 Accent 3" w:semiHidden="0" w:uiPriority="69" w:unhideWhenUsed="0"/>
-    <w:lsdException w:name="Dark List Accent 3" w:semiHidden="0" w:uiPriority="70" w:unhideWhenUsed="0"/>
-    <w:lsdException w:name="Colorful Shading Accent 3" w:semiHidden="0" w:uiPriority="71" w:unhideWhenUsed="0"/>
-    <w:lsdException w:name="Colorful List Accent 3" w:semiHidden="0" w:uiPriority="72" w:unhideWhenUsed="0"/>
-    <w:lsdException w:name="Colorful Grid Accent 3" w:semiHidden="0" w:uiPriority="73" w:unhideWhenUsed="0"/>
-    <w:lsdException w:name="Light Shading Accent 4" w:semiHidden="0" w:uiPriority="60" w:unhideWhenUsed="0"/>
-    <w:lsdException w:name="Light List Accent 4" w:semiHidden="0" w:uiPriority="61" w:unhideWhenUsed="0"/>
-    <w:lsdException w:name="Light Grid Accent 4" w:semiHidden="0" w:uiPriority="62" w:unhideWhenUsed="0"/>
-    <w:lsdException w:name="Medium Shading 1 Accent 4" w:semiHidden="0" w:uiPriority="63" w:unhideWhenUsed="0"/>
-    <w:lsdException w:name="Medium Shading 2 Accent 4" w:semiHidden="0" w:uiPriority="64" w:unhideWhenUsed="0"/>
-    <w:lsdException w:name="Medium List 1 Accent 4" w:semiHidden="0" w:uiPriority="65" w:unhideWhenUsed="0"/>
-    <w:lsdException w:name="Medium List 2 Accent 4" w:semiHidden="0" w:uiPriority="66" w:unhideWhenUsed="0"/>
-    <w:lsdException w:name="Medium Grid 1 Accent 4" w:semiHidden="0" w:uiPriority="67" w:unhideWhenUsed="0"/>
-    <w:lsdException w:name="Medium Grid 2 Accent 4" w:semiHidden="0" w:uiPriority="68" w:unhideWhenUsed="0"/>
-    <w:lsdException w:name="Medium Grid 3 Accent 4" w:semiHidden="0" w:uiPriority="69" w:unhideWhenUsed="0"/>
-    <w:lsdException w:name="Dark List Accent 4" w:semiHidden="0" w:uiPriority="70" w:unhideWhenUsed="0"/>
-    <w:lsdException w:name="Colorful Shading Accent 4" w:semiHidden="0" w:uiPriority="71" w:unhideWhenUsed="0"/>
-    <w:lsdException w:name="Colorful List Accent 4" w:semiHidden="0" w:uiPriority="72" w:unhideWhenUsed="0"/>
-    <w:lsdException w:name="Colorful Grid Accent 4" w:semiHidden="0" w:uiPriority="73" w:unhideWhenUsed="0"/>
-    <w:lsdException w:name="Light Shading Accent 5" w:semiHidden="0" w:uiPriority="60" w:unhideWhenUsed="0"/>
-    <w:lsdException w:name="Light List Accent 5" w:semiHidden="0" w:uiPriority="61" w:unhideWhenUsed="0"/>
-    <w:lsdException w:name="Light Grid Accent 5" w:semiHidden="0" w:uiPriority="62" w:unhideWhenUsed="0"/>
-    <w:lsdException w:name="Medium Shading 1 Accent 5" w:semiHidden="0" w:uiPriority="63" w:unhideWhenUsed="0"/>
-    <w:lsdException w:name="Medium Shading 2 Accent 5" w:semiHidden="0" w:uiPriority="64" w:unhideWhenUsed="0"/>
-    <w:lsdException w:name="Medium List 1 Accent 5" w:semiHidden="0" w:uiPriority="65" w:unhideWhenUsed="0"/>
-    <w:lsdException w:name="Medium List 2 Accent 5" w:semiHidden="0" w:uiPriority="66" w:unhideWhenUsed="0"/>
-    <w:lsdException w:name="Medium Grid 1 Accent 5" w:semiHidden="0" w:uiPriority="67" w:unhideWhenUsed="0"/>
-    <w:lsdException w:name="Medium Grid 2 Accent 5" w:semiHidden="0" w:uiPriority="68" w:unhideWhenUsed="0"/>
-    <w:lsdException w:name="Medium Grid 3 Accent 5" w:semiHidden="0" w:uiPriority="69" w:unhideWhenUsed="0"/>
-    <w:lsdException w:name="Dark List Accent 5" w:semiHidden="0" w:uiPriority="70" w:unhideWhenUsed="0"/>
-    <w:lsdException w:name="Colorful Shading Accent 5" w:semiHidden="0" w:uiPriority="71" w:unhideWhenUsed="0"/>
-    <w:lsdException w:name="Colorful List Accent 5" w:semiHidden="0" w:uiPriority="72" w:unhideWhenUsed="0"/>
-    <w:lsdException w:name="Colorful Grid Accent 5" w:semiHidden="0" w:uiPriority="73" w:unhideWhenUsed="0"/>
-    <w:lsdException w:name="Light Shading Accent 6" w:semiHidden="0" w:uiPriority="60" w:unhideWhenUsed="0"/>
-    <w:lsdException w:name="Light List Accent 6" w:semiHidden="0" w:uiPriority="61" w:unhideWhenUsed="0"/>
-    <w:lsdException w:name="Light Grid Accent 6" w:semiHidden="0" w:uiPriority="62" w:unhideWhenUsed="0"/>
-    <w:lsdException w:name="Medium Shading 1 Accent 6" w:semiHidden="0" w:uiPriority="63" w:unhideWhenUsed="0"/>
-    <w:lsdException w:name="Medium Shading 2 Accent 6" w:semiHidden="0" w:uiPriority="64" w:unhideWhenUsed="0"/>
-    <w:lsdException w:name="Medium List 1 Accent 6" w:semiHidden="0" w:uiPriority="65" w:unhideWhenUsed="0"/>
-    <w:lsdException w:name="Medium List 2 Accent 6" w:semiHidden="0" w:uiPriority="66" w:unhideWhenUsed="0"/>
-    <w:lsdException w:name="Medium Grid 1 Accent 6" w:semiHidden="0" w:uiPriority="67" w:unhideWhenUsed="0"/>
-    <w:lsdException w:name="Medium Grid 2 Accent 6" w:semiHidden="0" w:uiPriority="68" w:unhideWhenUsed="0"/>
-    <w:lsdException w:name="Medium Grid 3 Accent 6" w:semiHidden="0" w:uiPriority="69" w:unhideWhenUsed="0"/>
-    <w:lsdException w:name="Dark List Accent 6" w:semiHidden="0" w:uiPriority="70" w:unhideWhenUsed="0"/>
-    <w:lsdException w:name="Colorful Shading Accent 6" w:semiHidden="0" w:uiPriority="71" w:unhideWhenUsed="0"/>
-    <w:lsdException w:name="Colorful List Accent 6" w:semiHidden="0" w:uiPriority="72" w:unhideWhenUsed="0"/>
-    <w:lsdException w:name="Colorful Grid Accent 6" w:semiHidden="0" w:uiPriority="73" w:unhideWhenUsed="0"/>
-    <w:lsdException w:name="Subtle Emphasis" w:semiHidden="0" w:uiPriority="19" w:unhideWhenUsed="0" w:qFormat="1"/>
-    <w:lsdException w:name="Intense Emphasis" w:semiHidden="0" w:uiPriority="21" w:unhideWhenUsed="0" w:qFormat="1"/>
-    <w:lsdException w:name="Subtle Reference" w:semiHidden="0" w:uiPriority="31" w:unhideWhenUsed="0" w:qFormat="1"/>
-    <w:lsdException w:name="Intense Reference" w:semiHidden="0" w:uiPriority="32" w:unhideWhenUsed="0" w:qFormat="1"/>
-    <w:lsdException w:name="Book Title" w:semiHidden="0" w:uiPriority="33" w:unhideWhenUsed="0" w:qFormat="1"/>
-    <w:lsdException w:name="Bibliography" w:uiPriority="37"/>
-    <w:lsdException w:name="TOC Heading" w:uiPriority="39" w:qFormat="1"/>
+  <w:latentStyles w:defLockedState="0" w:defUIPriority="99" w:defSemiHidden="0" w:defUnhideWhenUsed="0" w:defQFormat="0" w:count="371">
+    <w:lsdException w:name="Normal" w:uiPriority="0" w:qFormat="1"/>
+    <w:lsdException w:name="heading 1" w:uiPriority="9" w:qFormat="1"/>
+    <w:lsdException w:name="heading 2" w:semiHidden="1" w:uiPriority="9" w:unhideWhenUsed="1" w:qFormat="1"/>
+    <w:lsdException w:name="heading 3" w:semiHidden="1" w:uiPriority="9" w:unhideWhenUsed="1" w:qFormat="1"/>
+    <w:lsdException w:name="heading 4" w:semiHidden="1" w:uiPriority="9" w:unhideWhenUsed="1" w:qFormat="1"/>
+    <w:lsdException w:name="heading 5" w:semiHidden="1" w:uiPriority="9" w:unhideWhenUsed="1" w:qFormat="1"/>
+    <w:lsdException w:name="heading 6" w:semiHidden="1" w:uiPriority="9" w:unhideWhenUsed="1" w:qFormat="1"/>
+    <w:lsdException w:name="heading 7" w:semiHidden="1" w:uiPriority="9" w:unhideWhenUsed="1" w:qFormat="1"/>
+    <w:lsdException w:name="heading 8" w:semiHidden="1" w:uiPriority="9" w:unhideWhenUsed="1" w:qFormat="1"/>
+    <w:lsdException w:name="heading 9" w:semiHidden="1" w:uiPriority="9" w:unhideWhenUsed="1" w:qFormat="1"/>
+    <w:lsdException w:name="index 1" w:semiHidden="1" w:unhideWhenUsed="1"/>
+    <w:lsdException w:name="index 2" w:semiHidden="1" w:unhideWhenUsed="1"/>
+    <w:lsdException w:name="index 3" w:semiHidden="1" w:unhideWhenUsed="1"/>
+    <w:lsdException w:name="index 4" w:semiHidden="1" w:unhideWhenUsed="1"/>
+    <w:lsdException w:name="index 5" w:semiHidden="1" w:unhideWhenUsed="1"/>
+    <w:lsdException w:name="index 6" w:semiHidden="1" w:unhideWhenUsed="1"/>
+    <w:lsdException w:name="index 7" w:semiHidden="1" w:unhideWhenUsed="1"/>
+    <w:lsdException w:name="index 8" w:semiHidden="1" w:unhideWhenUsed="1"/>
+    <w:lsdException w:name="index 9" w:semiHidden="1" w:unhideWhenUsed="1"/>
+    <w:lsdException w:name="toc 1" w:semiHidden="1" w:uiPriority="39" w:unhideWhenUsed="1"/>
+    <w:lsdException w:name="toc 2" w:semiHidden="1" w:uiPriority="39" w:unhideWhenUsed="1"/>
+    <w:lsdException w:name="toc 3" w:semiHidden="1" w:uiPriority="39" w:unhideWhenUsed="1"/>
+    <w:lsdException w:name="toc 4" w:semiHidden="1" w:uiPriority="39" w:unhideWhenUsed="1"/>
+    <w:lsdException w:name="toc 5" w:semiHidden="1" w:uiPriority="39" w:unhideWhenUsed="1"/>
+    <w:lsdException w:name="toc 6" w:semiHidden="1" w:uiPriority="39" w:unhideWhenUsed="1"/>
+    <w:lsdException w:name="toc 7" w:semiHidden="1" w:uiPriority="39" w:unhideWhenUsed="1"/>
+    <w:lsdException w:name="toc 8" w:semiHidden="1" w:uiPriority="39" w:unhideWhenUsed="1"/>
+    <w:lsdException w:name="toc 9" w:semiHidden="1" w:uiPriority="39" w:unhideWhenUsed="1"/>
+    <w:lsdException w:name="Normal Indent" w:semiHidden="1" w:unhideWhenUsed="1"/>
+    <w:lsdException w:name="footnote text" w:semiHidden="1" w:unhideWhenUsed="1"/>
+    <w:lsdException w:name="annotation text" w:semiHidden="1" w:unhideWhenUsed="1"/>
+    <w:lsdException w:name="header" w:semiHidden="1" w:unhideWhenUsed="1"/>
+    <w:lsdException w:name="footer" w:semiHidden="1" w:unhideWhenUsed="1"/>
+    <w:lsdException w:name="index heading" w:semiHidden="1" w:unhideWhenUsed="1"/>
+    <w:lsdException w:name="caption" w:semiHidden="1" w:uiPriority="35" w:unhideWhenUsed="1" w:qFormat="1"/>
+    <w:lsdException w:name="table of figures" w:semiHidden="1" w:unhideWhenUsed="1"/>
+    <w:lsdException w:name="envelope address" w:semiHidden="1" w:unhideWhenUsed="1"/>
+    <w:lsdException w:name="envelope return" w:semiHidden="1" w:unhideWhenUsed="1"/>
+    <w:lsdException w:name="footnote reference" w:semiHidden="1" w:unhideWhenUsed="1"/>
+    <w:lsdException w:name="annotation reference" w:semiHidden="1" w:unhideWhenUsed="1"/>
+    <w:lsdException w:name="line number" w:semiHidden="1" w:unhideWhenUsed="1"/>
+    <w:lsdException w:name="page number" w:semiHidden="1" w:unhideWhenUsed="1"/>
+    <w:lsdException w:name="endnote reference" w:semiHidden="1" w:unhideWhenUsed="1"/>
+    <w:lsdException w:name="endnote text" w:semiHidden="1" w:unhideWhenUsed="1"/>
+    <w:lsdException w:name="table of authorities" w:semiHidden="1" w:unhideWhenUsed="1"/>
+    <w:lsdException w:name="macro" w:semiHidden="1" w:unhideWhenUsed="1"/>
+    <w:lsdException w:name="toa heading" w:semiHidden="1" w:unhideWhenUsed="1"/>
+    <w:lsdException w:name="List" w:semiHidden="1" w:unhideWhenUsed="1"/>
+    <w:lsdException w:name="List Bullet" w:semiHidden="1" w:unhideWhenUsed="1"/>
+    <w:lsdException w:name="List Number" w:semiHidden="1" w:unhideWhenUsed="1"/>
+    <w:lsdException w:name="List 2" w:semiHidden="1" w:unhideWhenUsed="1"/>
+    <w:lsdException w:name="List 3" w:semiHidden="1" w:unhideWhenUsed="1"/>
+    <w:lsdException w:name="List 4" w:semiHidden="1" w:unhideWhenUsed="1"/>
+    <w:lsdException w:name="List 5" w:semiHidden="1" w:unhideWhenUsed="1"/>
+    <w:lsdException w:name="List Bullet 2" w:semiHidden="1" w:unhideWhenUsed="1"/>
+    <w:lsdException w:name="List Bullet 3" w:semiHidden="1" w:unhideWhenUsed="1"/>
+    <w:lsdException w:name="List Bullet 4" w:semiHidden="1" w:unhideWhenUsed="1"/>
+    <w:lsdException w:name="List Bullet 5" w:semiHidden="1" w:unhideWhenUsed="1"/>
+    <w:lsdException w:name="List Number 2" w:semiHidden="1" w:unhideWhenUsed="1"/>
+    <w:lsdException w:name="List Number 3" w:semiHidden="1" w:unhideWhenUsed="1"/>
+    <w:lsdException w:name="List Number 4" w:semiHidden="1" w:unhideWhenUsed="1"/>
+    <w:lsdException w:name="List Number 5" w:semiHidden="1" w:unhideWhenUsed="1"/>
+    <w:lsdException w:name="Title" w:uiPriority="10" w:qFormat="1"/>
+    <w:lsdException w:name="Closing" w:semiHidden="1" w:unhideWhenUsed="1"/>
+    <w:lsdException w:name="Signature" w:semiHidden="1" w:unhideWhenUsed="1"/>
+    <w:lsdException w:name="Default Paragraph Font" w:semiHidden="1" w:uiPriority="1" w:unhideWhenUsed="1"/>
+    <w:lsdException w:name="Body Text" w:semiHidden="1" w:unhideWhenUsed="1"/>
+    <w:lsdException w:name="Body Text Indent" w:semiHidden="1" w:unhideWhenUsed="1"/>
+    <w:lsdException w:name="List Continue" w:semiHidden="1" w:unhideWhenUsed="1"/>
+    <w:lsdException w:name="List Continue 2" w:semiHidden="1" w:unhideWhenUsed="1"/>
+    <w:lsdException w:name="List Continue 3" w:semiHidden="1" w:unhideWhenUsed="1"/>
+    <w:lsdException w:name="List Continue 4" w:semiHidden="1" w:unhideWhenUsed="1"/>
+    <w:lsdException w:name="List Continue 5" w:semiHidden="1" w:unhideWhenUsed="1"/>
+    <w:lsdException w:name="Message Header" w:semiHidden="1" w:unhideWhenUsed="1"/>
+    <w:lsdException w:name="Subtitle" w:uiPriority="11" w:qFormat="1"/>
+    <w:lsdException w:name="Salutation" w:semiHidden="1" w:unhideWhenUsed="1"/>
+    <w:lsdException w:name="Date" w:semiHidden="1" w:unhideWhenUsed="1"/>
+    <w:lsdException w:name="Body Text First Indent" w:semiHidden="1" w:unhideWhenUsed="1"/>
+    <w:lsdException w:name="Body Text First Indent 2" w:semiHidden="1" w:unhideWhenUsed="1"/>
+    <w:lsdException w:name="Note Heading" w:semiHidden="1" w:unhideWhenUsed="1"/>
+    <w:lsdException w:name="Body Text 2" w:semiHidden="1" w:unhideWhenUsed="1"/>
+    <w:lsdException w:name="Body Text 3" w:semiHidden="1" w:unhideWhenUsed="1"/>
+    <w:lsdException w:name="Body Text Indent 2" w:semiHidden="1" w:unhideWhenUsed="1"/>
+    <w:lsdException w:name="Body Text Indent 3" w:semiHidden="1" w:unhideWhenUsed="1"/>
+    <w:lsdException w:name="Block Text" w:semiHidden="1" w:unhideWhenUsed="1"/>
+    <w:lsdException w:name="Hyperlink" w:semiHidden="1" w:unhideWhenUsed="1"/>
+    <w:lsdException w:name="FollowedHyperlink" w:semiHidden="1" w:unhideWhenUsed="1"/>
+    <w:lsdException w:name="Strong" w:uiPriority="22" w:qFormat="1"/>
+    <w:lsdException w:name="Emphasis" w:uiPriority="20" w:qFormat="1"/>
+    <w:lsdException w:name="Document Map" w:semiHidden="1" w:unhideWhenUsed="1"/>
+    <w:lsdException w:name="Plain Text" w:semiHidden="1" w:unhideWhenUsed="1"/>
+    <w:lsdException w:name="E-mail Signature" w:semiHidden="1" w:unhideWhenUsed="1"/>
+    <w:lsdException w:name="HTML Top of Form" w:semiHidden="1" w:unhideWhenUsed="1"/>
+    <w:lsdException w:name="HTML Bottom of Form" w:semiHidden="1" w:unhideWhenUsed="1"/>
+    <w:lsdException w:name="Normal (Web)" w:semiHidden="1" w:unhideWhenUsed="1"/>
+    <w:lsdException w:name="HTML Acronym" w:semiHidden="1" w:unhideWhenUsed="1"/>
+    <w:lsdException w:name="HTML Address" w:semiHidden="1" w:unhideWhenUsed="1"/>
+    <w:lsdException w:name="HTML Cite" w:semiHidden="1" w:unhideWhenUsed="1"/>
+    <w:lsdException w:name="HTML Code" w:semiHidden="1" w:unhideWhenUsed="1"/>
+    <w:lsdException w:name="HTML Definition" w:semiHidden="1" w:unhideWhenUsed="1"/>
+    <w:lsdException w:name="HTML Keyboard" w:semiHidden="1" w:unhideWhenUsed="1"/>
+    <w:lsdException w:name="HTML Preformatted" w:semiHidden="1" w:unhideWhenUsed="1"/>
+    <w:lsdException w:name="HTML Sample" w:semiHidden="1" w:unhideWhenUsed="1"/>
+    <w:lsdException w:name="HTML Typewriter" w:semiHidden="1" w:unhideWhenUsed="1"/>
+    <w:lsdException w:name="HTML Variable" w:semiHidden="1" w:unhideWhenUsed="1"/>
+    <w:lsdException w:name="Normal Table" w:semiHidden="1" w:unhideWhenUsed="1"/>
+    <w:lsdException w:name="annotation subject" w:semiHidden="1" w:unhideWhenUsed="1"/>
+    <w:lsdException w:name="No List" w:semiHidden="1" w:unhideWhenUsed="1"/>
+    <w:lsdException w:name="Outline List 1" w:semiHidden="1" w:unhideWhenUsed="1"/>
+    <w:lsdException w:name="Outline List 2" w:semiHidden="1" w:unhideWhenUsed="1"/>
+    <w:lsdException w:name="Outline List 3" w:semiHidden="1" w:unhideWhenUsed="1"/>
+    <w:lsdException w:name="Table Simple 1" w:semiHidden="1" w:unhideWhenUsed="1"/>
+    <w:lsdException w:name="Table Simple 2" w:semiHidden="1" w:unhideWhenUsed="1"/>
+    <w:lsdException w:name="Table Simple 3" w:semiHidden="1" w:unhideWhenUsed="1"/>
+    <w:lsdException w:name="Table Classic 1" w:semiHidden="1" w:unhideWhenUsed="1"/>
+    <w:lsdException w:name="Table Classic 2" w:semiHidden="1" w:unhideWhenUsed="1"/>
+    <w:lsdException w:name="Table Classic 3" w:semiHidden="1" w:unhideWhenUsed="1"/>
+    <w:lsdException w:name="Table Classic 4" w:semiHidden="1" w:unhideWhenUsed="1"/>
+    <w:lsdException w:name="Table Colorful 1" w:semiHidden="1" w:unhideWhenUsed="1"/>
+    <w:lsdException w:name="Table Colorful 2" w:semiHidden="1" w:unhideWhenUsed="1"/>
+    <w:lsdException w:name="Table Colorful 3" w:semiHidden="1" w:unhideWhenUsed="1"/>
+    <w:lsdException w:name="Table Columns 1" w:semiHidden="1" w:unhideWhenUsed="1"/>
+    <w:lsdException w:name="Table Columns 2" w:semiHidden="1" w:unhideWhenUsed="1"/>
+    <w:lsdException w:name="Table Columns 3" w:semiHidden="1" w:unhideWhenUsed="1"/>
+    <w:lsdException w:name="Table Columns 4" w:semiHidden="1" w:unhideWhenUsed="1"/>
+    <w:lsdException w:name="Table Columns 5" w:semiHidden="1" w:unhideWhenUsed="1"/>
+    <w:lsdException w:name="Table Grid 1" w:semiHidden="1" w:unhideWhenUsed="1"/>
+    <w:lsdException w:name="Table Grid 2" w:semiHidden="1" w:unhideWhenUsed="1"/>
+    <w:lsdException w:name="Table Grid 3" w:semiHidden="1" w:unhideWhenUsed="1"/>
+    <w:lsdException w:name="Table Grid 4" w:semiHidden="1" w:unhideWhenUsed="1"/>
+    <w:lsdException w:name="Table Grid 5" w:semiHidden="1" w:unhideWhenUsed="1"/>
+    <w:lsdException w:name="Table Grid 6" w:semiHidden="1" w:unhideWhenUsed="1"/>
+    <w:lsdException w:name="Table Grid 7" w:semiHidden="1" w:unhideWhenUsed="1"/>
+    <w:lsdException w:name="Table Grid 8" w:semiHidden="1" w:unhideWhenUsed="1"/>
+    <w:lsdException w:name="Table List 1" w:semiHidden="1" w:unhideWhenUsed="1"/>
+    <w:lsdException w:name="Table List 2" w:semiHidden="1" w:unhideWhenUsed="1"/>
+    <w:lsdException w:name="Table List 3" w:semiHidden="1" w:unhideWhenUsed="1"/>
+    <w:lsdException w:name="Table List 4" w:semiHidden="1" w:unhideWhenUsed="1"/>
+    <w:lsdException w:name="Table List 5" w:semiHidden="1" w:unhideWhenUsed="1"/>
+    <w:lsdException w:name="Table List 6" w:semiHidden="1" w:unhideWhenUsed="1"/>
+    <w:lsdException w:name="Table List 7" w:semiHidden="1" w:unhideWhenUsed="1"/>
+    <w:lsdException w:name="Table List 8" w:semiHidden="1" w:unhideWhenUsed="1"/>
+    <w:lsdException w:name="Table 3D effects 1" w:semiHidden="1" w:unhideWhenUsed="1"/>
+    <w:lsdException w:name="Table 3D effects 2" w:semiHidden="1" w:unhideWhenUsed="1"/>
+    <w:lsdException w:name="Table 3D effects 3" w:semiHidden="1" w:unhideWhenUsed="1"/>
+    <w:lsdException w:name="Table Contemporary" w:semiHidden="1" w:unhideWhenUsed="1"/>
+    <w:lsdException w:name="Table Elegant" w:semiHidden="1" w:unhideWhenUsed="1"/>
+    <w:lsdException w:name="Table Professional" w:semiHidden="1" w:unhideWhenUsed="1"/>
+    <w:lsdException w:name="Table Subtle 1" w:semiHidden="1" w:unhideWhenUsed="1"/>
+    <w:lsdException w:name="Table Subtle 2" w:semiHidden="1" w:unhideWhenUsed="1"/>
+    <w:lsdException w:name="Table Web 1" w:semiHidden="1" w:unhideWhenUsed="1"/>
+    <w:lsdException w:name="Table Web 2" w:semiHidden="1" w:unhideWhenUsed="1"/>
+    <w:lsdException w:name="Table Web 3" w:semiHidden="1" w:unhideWhenUsed="1"/>
+    <w:lsdException w:name="Balloon Text" w:semiHidden="1" w:unhideWhenUsed="1"/>
+    <w:lsdException w:name="Table Grid" w:uiPriority="59"/>
+    <w:lsdException w:name="Table Theme" w:semiHidden="1" w:unhideWhenUsed="1"/>
+    <w:lsdException w:name="Placeholder Text" w:semiHidden="1"/>
+    <w:lsdException w:name="No Spacing" w:uiPriority="1" w:qFormat="1"/>
+    <w:lsdException w:name="Light Shading" w:uiPriority="60"/>
+    <w:lsdException w:name="Light List" w:uiPriority="61"/>
+    <w:lsdException w:name="Light Grid" w:uiPriority="62"/>
+    <w:lsdException w:name="Medium Shading 1" w:uiPriority="63"/>
+    <w:lsdException w:name="Medium Shading 2" w:uiPriority="64"/>
+    <w:lsdException w:name="Medium List 1" w:uiPriority="65"/>
+    <w:lsdException w:name="Medium List 2" w:uiPriority="66"/>
+    <w:lsdException w:name="Medium Grid 1" w:uiPriority="67"/>
+    <w:lsdException w:name="Medium Grid 2" w:uiPriority="68"/>
+    <w:lsdException w:name="Medium Grid 3" w:uiPriority="69"/>
+    <w:lsdException w:name="Dark List" w:uiPriority="70"/>
+    <w:lsdException w:name="Colorful Shading" w:uiPriority="71"/>
+    <w:lsdException w:name="Colorful List" w:uiPriority="72"/>
+    <w:lsdException w:name="Colorful Grid" w:uiPriority="73"/>
+    <w:lsdException w:name="Light Shading Accent 1" w:uiPriority="60"/>
+    <w:lsdException w:name="Light List Accent 1" w:uiPriority="61"/>
+    <w:lsdException w:name="Light Grid Accent 1" w:uiPriority="62"/>
+    <w:lsdException w:name="Medium Shading 1 Accent 1" w:uiPriority="63"/>
+    <w:lsdException w:name="Medium Shading 2 Accent 1" w:uiPriority="64"/>
+    <w:lsdException w:name="Medium List 1 Accent 1" w:uiPriority="65"/>
+    <w:lsdException w:name="Revision" w:semiHidden="1"/>
+    <w:lsdException w:name="List Paragraph" w:uiPriority="34" w:qFormat="1"/>
+    <w:lsdException w:name="Quote" w:uiPriority="29" w:qFormat="1"/>
+    <w:lsdException w:name="Intense Quote" w:uiPriority="30" w:qFormat="1"/>
+    <w:lsdException w:name="Medium List 2 Accent 1" w:uiPriority="66"/>
+    <w:lsdException w:name="Medium Grid 1 Accent 1" w:uiPriority="67"/>
+    <w:lsdException w:name="Medium Grid 2 Accent 1" w:uiPriority="68"/>
+    <w:lsdException w:name="Medium Grid 3 Accent 1" w:uiPriority="69"/>
+    <w:lsdException w:name="Dark List Accent 1" w:uiPriority="70"/>
+    <w:lsdException w:name="Colorful Shading Accent 1" w:uiPriority="71"/>
+    <w:lsdException w:name="Colorful List Accent 1" w:uiPriority="72"/>
+    <w:lsdException w:name="Colorful Grid Accent 1" w:uiPriority="73"/>
+    <w:lsdException w:name="Light Shading Accent 2" w:uiPriority="60"/>
+    <w:lsdException w:name="Light List Accent 2" w:uiPriority="61"/>
+    <w:lsdException w:name="Light Grid Accent 2" w:uiPriority="62"/>
+    <w:lsdException w:name="Medium Shading 1 Accent 2" w:uiPriority="63"/>
+    <w:lsdException w:name="Medium Shading 2 Accent 2" w:uiPriority="64"/>
+    <w:lsdException w:name="Medium List 1 Accent 2" w:uiPriority="65"/>
+    <w:lsdException w:name="Medium List 2 Accent 2" w:uiPriority="66"/>
+    <w:lsdException w:name="Medium Grid 1 Accent 2" w:uiPriority="67"/>
+    <w:lsdException w:name="Medium Grid 2 Accent 2" w:uiPriority="68"/>
+    <w:lsdException w:name="Medium Grid 3 Accent 2" w:uiPriority="69"/>
+    <w:lsdException w:name="Dark List Accent 2" w:uiPriority="70"/>
+    <w:lsdException w:name="Colorful Shading Accent 2" w:uiPriority="71"/>
+    <w:lsdException w:name="Colorful List Accent 2" w:uiPriority="72"/>
+    <w:lsdException w:name="Colorful Grid Accent 2" w:uiPriority="73"/>
+    <w:lsdException w:name="Light Shading Accent 3" w:uiPriority="60"/>
+    <w:lsdException w:name="Light List Accent 3" w:uiPriority="61"/>
+    <w:lsdException w:name="Light Grid Accent 3" w:uiPriority="62"/>
+    <w:lsdException w:name="Medium Shading 1 Accent 3" w:uiPriority="63"/>
+    <w:lsdException w:name="Medium Shading 2 Accent 3" w:uiPriority="64"/>
+    <w:lsdException w:name="Medium List 1 Accent 3" w:uiPriority="65"/>
+    <w:lsdException w:name="Medium List 2 Accent 3" w:uiPriority="66"/>
+    <w:lsdException w:name="Medium Grid 1 Accent 3" w:uiPriority="67"/>
+    <w:lsdException w:name="Medium Grid 2 Accent 3" w:uiPriority="68"/>
+    <w:lsdException w:name="Medium Grid 3 Accent 3" w:uiPriority="69"/>
+    <w:lsdException w:name="Dark List Accent 3" w:uiPriority="70"/>
+    <w:lsdException w:name="Colorful Shading Accent 3" w:uiPriority="71"/>
+    <w:lsdException w:name="Colorful List Accent 3" w:uiPriority="72"/>
+    <w:lsdException w:name="Colorful Grid Accent 3" w:uiPriority="73"/>
+    <w:lsdException w:name="Light Shading Accent 4" w:uiPriority="60"/>
+    <w:lsdException w:name="Light List Accent 4" w:uiPriority="61"/>
+    <w:lsdException w:name="Light Grid Accent 4" w:uiPriority="62"/>
+    <w:lsdException w:name="Medium Shading 1 Accent 4" w:uiPriority="63"/>
+    <w:lsdException w:name="Medium Shading 2 Accent 4" w:uiPriority="64"/>
+    <w:lsdException w:name="Medium List 1 Accent 4" w:uiPriority="65"/>
+    <w:lsdException w:name="Medium List 2 Accent 4" w:uiPriority="66"/>
+    <w:lsdException w:name="Medium Grid 1 Accent 4" w:uiPriority="67"/>
+    <w:lsdException w:name="Medium Grid 2 Accent 4" w:uiPriority="68"/>
+    <w:lsdException w:name="Medium Grid 3 Accent 4" w:uiPriority="69"/>
+    <w:lsdException w:name="Dark List Accent 4" w:uiPriority="70"/>
+    <w:lsdException w:name="Colorful Shading Accent 4" w:uiPriority="71"/>
+    <w:lsdException w:name="Colorful List Accent 4" w:uiPriority="72"/>
+    <w:lsdException w:name="Colorful Grid Accent 4" w:uiPriority="73"/>
+    <w:lsdException w:name="Light Shading Accent 5" w:uiPriority="60"/>
+    <w:lsdException w:name="Light List Accent 5" w:uiPriority="61"/>
+    <w:lsdException w:name="Light Grid Accent 5" w:uiPriority="62"/>
+    <w:lsdException w:name="Medium Shading 1 Accent 5" w:uiPriority="63"/>
+    <w:lsdException w:name="Medium Shading 2 Accent 5" w:uiPriority="64"/>
+    <w:lsdException w:name="Medium List 1 Accent 5" w:uiPriority="65"/>
+    <w:lsdException w:name="Medium List 2 Accent 5" w:uiPriority="66"/>
+    <w:lsdException w:name="Medium Grid 1 Accent 5" w:uiPriority="67"/>
+    <w:lsdException w:name="Medium Grid 2 Accent 5" w:uiPriority="68"/>
+    <w:lsdException w:name="Medium Grid 3 Accent 5" w:uiPriority="69"/>
+    <w:lsdException w:name="Dark List Accent 5" w:uiPriority="70"/>
+    <w:lsdException w:name="Colorful Shading Accent 5" w:uiPriority="71"/>
+    <w:lsdException w:name="Colorful List Accent 5" w:uiPriority="72"/>
+    <w:lsdException w:name="Colorful Grid Accent 5" w:uiPriority="73"/>
+    <w:lsdException w:name="Light Shading Accent 6" w:uiPriority="60"/>
+    <w:lsdException w:name="Light List Accent 6" w:uiPriority="61"/>
+    <w:lsdException w:name="Light Grid Accent 6" w:uiPriority="62"/>
+    <w:lsdException w:name="Medium Shading 1 Accent 6" w:uiPriority="63"/>
+    <w:lsdException w:name="Medium Shading 2 Accent 6" w:uiPriority="64"/>
+    <w:lsdException w:name="Medium List 1 Accent 6" w:uiPriority="65"/>
+    <w:lsdException w:name="Medium List 2 Accent 6" w:uiPriority="66"/>
+    <w:lsdException w:name="Medium Grid 1 Accent 6" w:uiPriority="67"/>
+    <w:lsdException w:name="Medium Grid 2 Accent 6" w:uiPriority="68"/>
+    <w:lsdException w:name="Medium Grid 3 Accent 6" w:uiPriority="69"/>
+    <w:lsdException w:name="Dark List Accent 6" w:uiPriority="70"/>
+    <w:lsdException w:name="Colorful Shading Accent 6" w:uiPriority="71"/>
+    <w:lsdException w:name="Colorful List Accent 6" w:uiPriority="72"/>
+    <w:lsdException w:name="Colorful Grid Accent 6" w:uiPriority="73"/>
+    <w:lsdException w:name="Subtle Emphasis" w:uiPriority="19" w:qFormat="1"/>
+    <w:lsdException w:name="Intense Emphasis" w:uiPriority="21" w:qFormat="1"/>
+    <w:lsdException w:name="Subtle Reference" w:uiPriority="31" w:qFormat="1"/>
+    <w:lsdException w:name="Intense Reference" w:uiPriority="32" w:qFormat="1"/>
+    <w:lsdException w:name="Book Title" w:uiPriority="33" w:qFormat="1"/>
+    <w:lsdException w:name="Bibliography" w:semiHidden="1" w:uiPriority="37" w:unhideWhenUsed="1"/>
+    <w:lsdException w:name="TOC Heading" w:semiHidden="1" w:uiPriority="39" w:unhideWhenUsed="1" w:qFormat="1"/>
+    <w:lsdException w:name="Plain Table 1" w:uiPriority="41"/>
+    <w:lsdException w:name="Plain Table 2" w:uiPriority="42"/>
+    <w:lsdException w:name="Plain Table 3" w:uiPriority="43"/>
+    <w:lsdException w:name="Plain Table 4" w:uiPriority="44"/>
+    <w:lsdException w:name="Plain Table 5" w:uiPriority="45"/>
+    <w:lsdException w:name="Grid Table Light" w:uiPriority="40"/>
+    <w:lsdException w:name="Grid Table 1 Light" w:uiPriority="46"/>
+    <w:lsdException w:name="Grid Table 2" w:uiPriority="47"/>
+    <w:lsdException w:name="Grid Table 3" w:uiPriority="48"/>
+    <w:lsdException w:name="Grid Table 4" w:uiPriority="49"/>
+    <w:lsdException w:name="Grid Table 5 Dark" w:uiPriority="50"/>
+    <w:lsdException w:name="Grid Table 6 Colorful" w:uiPriority="51"/>
+    <w:lsdException w:name="Grid Table 7 Colorful" w:uiPriority="52"/>
+    <w:lsdException w:name="Grid Table 1 Light Accent 1" w:uiPriority="46"/>
+    <w:lsdException w:name="Grid Table 2 Accent 1" w:uiPriority="47"/>
+    <w:lsdException w:name="Grid Table 3 Accent 1" w:uiPriority="48"/>
+    <w:lsdException w:name="Grid Table 4 Accent 1" w:uiPriority="49"/>
+    <w:lsdException w:name="Grid Table 5 Dark Accent 1" w:uiPriority="50"/>
+    <w:lsdException w:name="Grid Table 6 Colorful Accent 1" w:uiPriority="51"/>
+    <w:lsdException w:name="Grid Table 7 Colorful Accent 1" w:uiPriority="52"/>
+    <w:lsdException w:name="Grid Table 1 Light Accent 2" w:uiPriority="46"/>
+    <w:lsdException w:name="Grid Table 2 Accent 2" w:uiPriority="47"/>
+    <w:lsdException w:name="Grid Table 3 Accent 2" w:uiPriority="48"/>
+    <w:lsdException w:name="Grid Table 4 Accent 2" w:uiPriority="49"/>
+    <w:lsdException w:name="Grid Table 5 Dark Accent 2" w:uiPriority="50"/>
+    <w:lsdException w:name="Grid Table 6 Colorful Accent 2" w:uiPriority="51"/>
+    <w:lsdException w:name="Grid Table 7 Colorful Accent 2" w:uiPriority="52"/>
+    <w:lsdException w:name="Grid Table 1 Light Accent 3" w:uiPriority="46"/>
+    <w:lsdException w:name="Grid Table 2 Accent 3" w:uiPriority="47"/>
+    <w:lsdException w:name="Grid Table 3 Accent 3" w:uiPriority="48"/>
+    <w:lsdException w:name="Grid Table 4 Accent 3" w:uiPriority="49"/>
+    <w:lsdException w:name="Grid Table 5 Dark Accent 3" w:uiPriority="50"/>
+    <w:lsdException w:name="Grid Table 6 Colorful Accent 3" w:uiPriority="51"/>
+    <w:lsdException w:name="Grid Table 7 Colorful Accent 3" w:uiPriority="52"/>
+    <w:lsdException w:name="Grid Table 1 Light Accent 4" w:uiPriority="46"/>
+    <w:lsdException w:name="Grid Table 2 Accent 4" w:uiPriority="47"/>
+    <w:lsdException w:name="Grid Table 3 Accent 4" w:uiPriority="48"/>
+    <w:lsdException w:name="Grid Table 4 Accent 4" w:uiPriority="49"/>
+    <w:lsdException w:name="Grid Table 5 Dark Accent 4" w:uiPriority="50"/>
+    <w:lsdException w:name="Grid Table 6 Colorful Accent 4" w:uiPriority="51"/>
+    <w:lsdException w:name="Grid Table 7 Colorful Accent 4" w:uiPriority="52"/>
+    <w:lsdException w:name="Grid Table 1 Light Accent 5" w:uiPriority="46"/>
+    <w:lsdException w:name="Grid Table 2 Accent 5" w:uiPriority="47"/>
+    <w:lsdException w:name="Grid Table 3 Accent 5" w:uiPriority="48"/>
+    <w:lsdException w:name="Grid Table 4 Accent 5" w:uiPriority="49"/>
+    <w:lsdException w:name="Grid Table 5 Dark Accent 5" w:uiPriority="50"/>
+    <w:lsdException w:name="Grid Table 6 Colorful Accent 5" w:uiPriority="51"/>
+    <w:lsdException w:name="Grid Table 7 Colorful Accent 5" w:uiPriority="52"/>
+    <w:lsdException w:name="Grid Table 1 Light Accent 6" w:uiPriority="46"/>
+    <w:lsdException w:name="Grid Table 2 Accent 6" w:uiPriority="47"/>
+    <w:lsdException w:name="Grid Table 3 Accent 6" w:uiPriority="48"/>
+    <w:lsdException w:name="Grid Table 4 Accent 6" w:uiPriority="49"/>
+    <w:lsdException w:name="Grid Table 5 Dark Accent 6" w:uiPriority="50"/>
+    <w:lsdException w:name="Grid Table 6 Colorful Accent 6" w:uiPriority="51"/>
+    <w:lsdException w:name="Grid Table 7 Colorful Accent 6" w:uiPriority="52"/>
+    <w:lsdException w:name="List Table 1 Light" w:uiPriority="46"/>
+    <w:lsdException w:name="List Table 2" w:uiPriority="47"/>
+    <w:lsdException w:name="List Table 3" w:uiPriority="48"/>
+    <w:lsdException w:name="List Table 4" w:uiPriority="49"/>
+    <w:lsdException w:name="List Table 5 Dark" w:uiPriority="50"/>
+    <w:lsdException w:name="List Table 6 Colorful" w:uiPriority="51"/>
+    <w:lsdException w:name="List Table 7 Colorful" w:uiPriority="52"/>
+    <w:lsdException w:name="List Table 1 Light Accent 1" w:uiPriority="46"/>
+    <w:lsdException w:name="List Table 2 Accent 1" w:uiPriority="47"/>
+    <w:lsdException w:name="List Table 3 Accent 1" w:uiPriority="48"/>
+    <w:lsdException w:name="List Table 4 Accent 1" w:uiPriority="49"/>
+    <w:lsdException w:name="List Table 5 Dark Accent 1" w:uiPriority="50"/>
+    <w:lsdException w:name="List Table 6 Colorful Accent 1" w:uiPriority="51"/>
+    <w:lsdException w:name="List Table 7 Colorful Accent 1" w:uiPriority="52"/>
+    <w:lsdException w:name="List Table 1 Light Accent 2" w:uiPriority="46"/>
+    <w:lsdException w:name="List Table 2 Accent 2" w:uiPriority="47"/>
+    <w:lsdException w:name="List Table 3 Accent 2" w:uiPriority="48"/>
+    <w:lsdException w:name="List Table 4 Accent 2" w:uiPriority="49"/>
+    <w:lsdException w:name="List Table 5 Dark Accent 2" w:uiPriority="50"/>
+    <w:lsdException w:name="List Table 6 Colorful Accent 2" w:uiPriority="51"/>
+    <w:lsdException w:name="List Table 7 Colorful Accent 2" w:uiPriority="52"/>
+    <w:lsdException w:name="List Table 1 Light Accent 3" w:uiPriority="46"/>
+    <w:lsdException w:name="List Table 2 Accent 3" w:uiPriority="47"/>
+    <w:lsdException w:name="List Table 3 Accent 3" w:uiPriority="48"/>
+    <w:lsdException w:name="List Table 4 Accent 3" w:uiPriority="49"/>
+    <w:lsdException w:name="List Table 5 Dark Accent 3" w:uiPriority="50"/>
+    <w:lsdException w:name="List Table 6 Colorful Accent 3" w:uiPriority="51"/>
+    <w:lsdException w:name="List Table 7 Colorful Accent 3" w:uiPriority="52"/>
+    <w:lsdException w:name="List Table 1 Light Accent 4" w:uiPriority="46"/>
+    <w:lsdException w:name="List Table 2 Accent 4" w:uiPriority="47"/>
+    <w:lsdException w:name="List Table 3 Accent 4" w:uiPriority="48"/>
+    <w:lsdException w:name="List Table 4 Accent 4" w:uiPriority="49"/>
+    <w:lsdException w:name="List Table 5 Dark Accent 4" w:uiPriority="50"/>
+    <w:lsdException w:name="List Table 6 Colorful Accent 4" w:uiPriority="51"/>
+    <w:lsdException w:name="List Table 7 Colorful Accent 4" w:uiPriority="52"/>
+    <w:lsdException w:name="List Table 1 Light Accent 5" w:uiPriority="46"/>
+    <w:lsdException w:name="List Table 2 Accent 5" w:uiPriority="47"/>
+    <w:lsdException w:name="List Table 3 Accent 5" w:uiPriority="48"/>
+    <w:lsdException w:name="List Table 4 Accent 5" w:uiPriority="49"/>
+    <w:lsdException w:name="List Table 5 Dark Accent 5" w:uiPriority="50"/>
+    <w:lsdException w:name="List Table 6 Colorful Accent 5" w:uiPriority="51"/>
+    <w:lsdException w:name="List Table 7 Colorful Accent 5" w:uiPriority="52"/>
+    <w:lsdException w:name="List Table 1 Light Accent 6" w:uiPriority="46"/>
+    <w:lsdException w:name="List Table 2 Accent 6" w:uiPriority="47"/>
+    <w:lsdException w:name="List Table 3 Accent 6" w:uiPriority="48"/>
+    <w:lsdException w:name="List Table 4 Accent 6" w:uiPriority="49"/>
+    <w:lsdException w:name="List Table 5 Dark Accent 6" w:uiPriority="50"/>
+    <w:lsdException w:name="List Table 6 Colorful Accent 6" w:uiPriority="51"/>
+    <w:lsdException w:name="List Table 7 Colorful Accent 6" w:uiPriority="52"/>
   </w:latentStyles>
   <w:style w:type="paragraph" w:default="1" w:styleId="Standard">
     <w:name w:val="Normal"/>
@@ -4765,1015 +5915,6 @@
   <w:style w:type="character" w:default="1" w:styleId="Absatz-Standardschriftart">
     <w:name w:val="Default Paragraph Font"/>
     <w:uiPriority w:val="1"/>
-    <w:semiHidden/>
-    <w:unhideWhenUsed/>
-  </w:style>
-  <w:style w:type="table" w:default="1" w:styleId="NormaleTabelle">
-    <w:name w:val="Normal Table"/>
-    <w:uiPriority w:val="99"/>
-    <w:semiHidden/>
-    <w:unhideWhenUsed/>
-    <w:tblPr>
-      <w:tblInd w:w="0" w:type="dxa"/>
-      <w:tblCellMar>
-        <w:top w:w="0" w:type="dxa"/>
-        <w:left w:w="108" w:type="dxa"/>
-        <w:bottom w:w="0" w:type="dxa"/>
-        <w:right w:w="108" w:type="dxa"/>
-      </w:tblCellMar>
-    </w:tblPr>
-  </w:style>
-  <w:style w:type="numbering" w:default="1" w:styleId="KeineListe">
-    <w:name w:val="No List"/>
-    <w:uiPriority w:val="99"/>
-    <w:semiHidden/>
-    <w:unhideWhenUsed/>
-  </w:style>
-  <w:style w:type="character" w:customStyle="1" w:styleId="berschrift1Zchn">
-    <w:name w:val="Überschrift 1 Zchn"/>
-    <w:basedOn w:val="Absatz-Standardschriftart"/>
-    <w:link w:val="berschrift1"/>
-    <w:uiPriority w:val="9"/>
-    <w:rsid w:val="00373A18"/>
-    <w:rPr>
-      <w:rFonts w:asciiTheme="majorHAnsi" w:eastAsiaTheme="majorEastAsia" w:hAnsiTheme="majorHAnsi" w:cstheme="majorBidi"/>
-      <w:b/>
-      <w:bCs/>
-      <w:color w:val="5EA226" w:themeColor="accent1" w:themeShade="BF"/>
-      <w:sz w:val="28"/>
-      <w:szCs w:val="28"/>
-    </w:rPr>
-  </w:style>
-  <w:style w:type="character" w:customStyle="1" w:styleId="berschrift2Zchn">
-    <w:name w:val="Überschrift 2 Zchn"/>
-    <w:basedOn w:val="Absatz-Standardschriftart"/>
-    <w:link w:val="berschrift2"/>
-    <w:uiPriority w:val="9"/>
-    <w:rsid w:val="00373A18"/>
-    <w:rPr>
-      <w:rFonts w:asciiTheme="majorHAnsi" w:eastAsiaTheme="majorEastAsia" w:hAnsiTheme="majorHAnsi" w:cstheme="majorBidi"/>
-      <w:b/>
-      <w:bCs/>
-      <w:color w:val="7FD13B" w:themeColor="accent1"/>
-      <w:sz w:val="26"/>
-      <w:szCs w:val="26"/>
-    </w:rPr>
-  </w:style>
-  <w:style w:type="character" w:customStyle="1" w:styleId="berschrift3Zchn">
-    <w:name w:val="Überschrift 3 Zchn"/>
-    <w:basedOn w:val="Absatz-Standardschriftart"/>
-    <w:link w:val="berschrift3"/>
-    <w:uiPriority w:val="9"/>
-    <w:rsid w:val="00373A18"/>
-    <w:rPr>
-      <w:rFonts w:asciiTheme="majorHAnsi" w:eastAsiaTheme="majorEastAsia" w:hAnsiTheme="majorHAnsi" w:cstheme="majorBidi"/>
-      <w:b/>
-      <w:bCs/>
-      <w:color w:val="7FD13B" w:themeColor="accent1"/>
-    </w:rPr>
-  </w:style>
-  <w:style w:type="character" w:customStyle="1" w:styleId="berschrift4Zchn">
-    <w:name w:val="Überschrift 4 Zchn"/>
-    <w:basedOn w:val="Absatz-Standardschriftart"/>
-    <w:link w:val="berschrift4"/>
-    <w:uiPriority w:val="9"/>
-    <w:rsid w:val="00373A18"/>
-    <w:rPr>
-      <w:rFonts w:asciiTheme="majorHAnsi" w:eastAsiaTheme="majorEastAsia" w:hAnsiTheme="majorHAnsi" w:cstheme="majorBidi"/>
-      <w:b/>
-      <w:bCs/>
-      <w:i/>
-      <w:iCs/>
-      <w:color w:val="7FD13B" w:themeColor="accent1"/>
-    </w:rPr>
-  </w:style>
-  <w:style w:type="character" w:customStyle="1" w:styleId="berschrift5Zchn">
-    <w:name w:val="Überschrift 5 Zchn"/>
-    <w:basedOn w:val="Absatz-Standardschriftart"/>
-    <w:link w:val="berschrift5"/>
-    <w:uiPriority w:val="9"/>
-    <w:semiHidden/>
-    <w:rsid w:val="00373A18"/>
-    <w:rPr>
-      <w:rFonts w:asciiTheme="majorHAnsi" w:eastAsiaTheme="majorEastAsia" w:hAnsiTheme="majorHAnsi" w:cstheme="majorBidi"/>
-      <w:color w:val="3E6B19" w:themeColor="accent1" w:themeShade="7F"/>
-    </w:rPr>
-  </w:style>
-  <w:style w:type="character" w:customStyle="1" w:styleId="berschrift6Zchn">
-    <w:name w:val="Überschrift 6 Zchn"/>
-    <w:basedOn w:val="Absatz-Standardschriftart"/>
-    <w:link w:val="berschrift6"/>
-    <w:uiPriority w:val="9"/>
-    <w:rsid w:val="00373A18"/>
-    <w:rPr>
-      <w:rFonts w:asciiTheme="majorHAnsi" w:eastAsiaTheme="majorEastAsia" w:hAnsiTheme="majorHAnsi" w:cstheme="majorBidi"/>
-      <w:i/>
-      <w:iCs/>
-      <w:color w:val="3E6B19" w:themeColor="accent1" w:themeShade="7F"/>
-    </w:rPr>
-  </w:style>
-  <w:style w:type="character" w:customStyle="1" w:styleId="berschrift7Zchn">
-    <w:name w:val="Überschrift 7 Zchn"/>
-    <w:basedOn w:val="Absatz-Standardschriftart"/>
-    <w:link w:val="berschrift7"/>
-    <w:uiPriority w:val="9"/>
-    <w:rsid w:val="00373A18"/>
-    <w:rPr>
-      <w:rFonts w:asciiTheme="majorHAnsi" w:eastAsiaTheme="majorEastAsia" w:hAnsiTheme="majorHAnsi" w:cstheme="majorBidi"/>
-      <w:i/>
-      <w:iCs/>
-      <w:color w:val="404040" w:themeColor="text1" w:themeTint="BF"/>
-    </w:rPr>
-  </w:style>
-  <w:style w:type="character" w:customStyle="1" w:styleId="berschrift8Zchn">
-    <w:name w:val="Überschrift 8 Zchn"/>
-    <w:basedOn w:val="Absatz-Standardschriftart"/>
-    <w:link w:val="berschrift8"/>
-    <w:uiPriority w:val="9"/>
-    <w:rsid w:val="00373A18"/>
-    <w:rPr>
-      <w:rFonts w:asciiTheme="majorHAnsi" w:eastAsiaTheme="majorEastAsia" w:hAnsiTheme="majorHAnsi" w:cstheme="majorBidi"/>
-      <w:color w:val="7FD13B" w:themeColor="accent1"/>
-      <w:sz w:val="20"/>
-      <w:szCs w:val="20"/>
-    </w:rPr>
-  </w:style>
-  <w:style w:type="character" w:customStyle="1" w:styleId="berschrift9Zchn">
-    <w:name w:val="Überschrift 9 Zchn"/>
-    <w:basedOn w:val="Absatz-Standardschriftart"/>
-    <w:link w:val="berschrift9"/>
-    <w:uiPriority w:val="9"/>
-    <w:rsid w:val="00373A18"/>
-    <w:rPr>
-      <w:rFonts w:asciiTheme="majorHAnsi" w:eastAsiaTheme="majorEastAsia" w:hAnsiTheme="majorHAnsi" w:cstheme="majorBidi"/>
-      <w:i/>
-      <w:iCs/>
-      <w:color w:val="404040" w:themeColor="text1" w:themeTint="BF"/>
-      <w:sz w:val="20"/>
-      <w:szCs w:val="20"/>
-    </w:rPr>
-  </w:style>
-  <w:style w:type="paragraph" w:styleId="Titel">
-    <w:name w:val="Title"/>
-    <w:basedOn w:val="Standard"/>
-    <w:next w:val="Standard"/>
-    <w:link w:val="TitelZchn"/>
-    <w:uiPriority w:val="10"/>
-    <w:qFormat/>
-    <w:rsid w:val="00373A18"/>
-    <w:pPr>
-      <w:pBdr>
-        <w:bottom w:val="single" w:sz="8" w:space="4" w:color="7FD13B" w:themeColor="accent1"/>
-      </w:pBdr>
-      <w:spacing w:after="300" w:line="240" w:lineRule="auto"/>
-      <w:contextualSpacing/>
-    </w:pPr>
-    <w:rPr>
-      <w:rFonts w:asciiTheme="majorHAnsi" w:eastAsiaTheme="majorEastAsia" w:hAnsiTheme="majorHAnsi" w:cstheme="majorBidi"/>
-      <w:color w:val="3A4452" w:themeColor="text2" w:themeShade="BF"/>
-      <w:spacing w:val="5"/>
-      <w:kern w:val="28"/>
-      <w:sz w:val="52"/>
-      <w:szCs w:val="52"/>
-    </w:rPr>
-  </w:style>
-  <w:style w:type="character" w:customStyle="1" w:styleId="TitelZchn">
-    <w:name w:val="Titel Zchn"/>
-    <w:basedOn w:val="Absatz-Standardschriftart"/>
-    <w:link w:val="Titel"/>
-    <w:uiPriority w:val="10"/>
-    <w:rsid w:val="00373A18"/>
-    <w:rPr>
-      <w:rFonts w:asciiTheme="majorHAnsi" w:eastAsiaTheme="majorEastAsia" w:hAnsiTheme="majorHAnsi" w:cstheme="majorBidi"/>
-      <w:color w:val="3A4452" w:themeColor="text2" w:themeShade="BF"/>
-      <w:spacing w:val="5"/>
-      <w:kern w:val="28"/>
-      <w:sz w:val="52"/>
-      <w:szCs w:val="52"/>
-    </w:rPr>
-  </w:style>
-  <w:style w:type="paragraph" w:styleId="Untertitel">
-    <w:name w:val="Subtitle"/>
-    <w:basedOn w:val="Standard"/>
-    <w:next w:val="Standard"/>
-    <w:link w:val="UntertitelZchn"/>
-    <w:uiPriority w:val="11"/>
-    <w:qFormat/>
-    <w:rsid w:val="00373A18"/>
-    <w:pPr>
-      <w:numPr>
-        <w:ilvl w:val="1"/>
-      </w:numPr>
-    </w:pPr>
-    <w:rPr>
-      <w:rFonts w:asciiTheme="majorHAnsi" w:eastAsiaTheme="majorEastAsia" w:hAnsiTheme="majorHAnsi" w:cstheme="majorBidi"/>
-      <w:i/>
-      <w:iCs/>
-      <w:color w:val="7FD13B" w:themeColor="accent1"/>
-      <w:spacing w:val="15"/>
-      <w:sz w:val="24"/>
-      <w:szCs w:val="24"/>
-    </w:rPr>
-  </w:style>
-  <w:style w:type="character" w:customStyle="1" w:styleId="UntertitelZchn">
-    <w:name w:val="Untertitel Zchn"/>
-    <w:basedOn w:val="Absatz-Standardschriftart"/>
-    <w:link w:val="Untertitel"/>
-    <w:uiPriority w:val="11"/>
-    <w:rsid w:val="00373A18"/>
-    <w:rPr>
-      <w:rFonts w:asciiTheme="majorHAnsi" w:eastAsiaTheme="majorEastAsia" w:hAnsiTheme="majorHAnsi" w:cstheme="majorBidi"/>
-      <w:i/>
-      <w:iCs/>
-      <w:color w:val="7FD13B" w:themeColor="accent1"/>
-      <w:spacing w:val="15"/>
-      <w:sz w:val="24"/>
-      <w:szCs w:val="24"/>
-    </w:rPr>
-  </w:style>
-  <w:style w:type="paragraph" w:customStyle="1" w:styleId="berschriftTitelseite">
-    <w:name w:val="Überschrift Titelseite"/>
-    <w:basedOn w:val="Standard"/>
-    <w:next w:val="Standard"/>
-    <w:uiPriority w:val="9"/>
-    <w:rsid w:val="00BA0403"/>
-    <w:pPr>
-      <w:spacing w:after="140"/>
-    </w:pPr>
-    <w:rPr>
-      <w:b/>
-      <w:sz w:val="70"/>
-    </w:rPr>
-  </w:style>
-  <w:style w:type="paragraph" w:customStyle="1" w:styleId="Amtsbezeichnung">
-    <w:name w:val="Amtsbezeichnung"/>
-    <w:basedOn w:val="Standard"/>
-    <w:next w:val="Standard"/>
-    <w:uiPriority w:val="1"/>
-    <w:rsid w:val="00BA0403"/>
-    <w:pPr>
-      <w:spacing w:after="60"/>
-    </w:pPr>
-  </w:style>
-  <w:style w:type="paragraph" w:styleId="Sprechblasentext">
-    <w:name w:val="Balloon Text"/>
-    <w:basedOn w:val="Standard"/>
-    <w:link w:val="SprechblasentextZchn"/>
-    <w:uiPriority w:val="99"/>
-    <w:semiHidden/>
-    <w:unhideWhenUsed/>
-    <w:rsid w:val="004C323F"/>
-    <w:rPr>
-      <w:rFonts w:ascii="Tahoma" w:hAnsi="Tahoma" w:cs="Tahoma"/>
-      <w:sz w:val="16"/>
-      <w:szCs w:val="16"/>
-    </w:rPr>
-  </w:style>
-  <w:style w:type="character" w:customStyle="1" w:styleId="SprechblasentextZchn">
-    <w:name w:val="Sprechblasentext Zchn"/>
-    <w:basedOn w:val="Absatz-Standardschriftart"/>
-    <w:link w:val="Sprechblasentext"/>
-    <w:uiPriority w:val="99"/>
-    <w:semiHidden/>
-    <w:rsid w:val="004C323F"/>
-    <w:rPr>
-      <w:rFonts w:ascii="Tahoma" w:hAnsi="Tahoma" w:cs="Tahoma"/>
-      <w:sz w:val="16"/>
-      <w:szCs w:val="16"/>
-    </w:rPr>
-  </w:style>
-  <w:style w:type="paragraph" w:styleId="Kopfzeile">
-    <w:name w:val="header"/>
-    <w:basedOn w:val="Standard"/>
-    <w:link w:val="KopfzeileZchn"/>
-    <w:uiPriority w:val="99"/>
-    <w:unhideWhenUsed/>
-    <w:rsid w:val="004C323F"/>
-    <w:pPr>
-      <w:tabs>
-        <w:tab w:val="center" w:pos="4536"/>
-        <w:tab w:val="right" w:pos="9072"/>
-      </w:tabs>
-    </w:pPr>
-  </w:style>
-  <w:style w:type="character" w:customStyle="1" w:styleId="KopfzeileZchn">
-    <w:name w:val="Kopfzeile Zchn"/>
-    <w:basedOn w:val="Absatz-Standardschriftart"/>
-    <w:link w:val="Kopfzeile"/>
-    <w:uiPriority w:val="99"/>
-    <w:rsid w:val="004C323F"/>
-  </w:style>
-  <w:style w:type="paragraph" w:styleId="Fuzeile">
-    <w:name w:val="footer"/>
-    <w:basedOn w:val="Standard"/>
-    <w:link w:val="FuzeileZchn"/>
-    <w:uiPriority w:val="99"/>
-    <w:unhideWhenUsed/>
-    <w:rsid w:val="004C323F"/>
-    <w:pPr>
-      <w:tabs>
-        <w:tab w:val="center" w:pos="4536"/>
-        <w:tab w:val="right" w:pos="9072"/>
-      </w:tabs>
-    </w:pPr>
-  </w:style>
-  <w:style w:type="character" w:customStyle="1" w:styleId="FuzeileZchn">
-    <w:name w:val="Fußzeile Zchn"/>
-    <w:basedOn w:val="Absatz-Standardschriftart"/>
-    <w:link w:val="Fuzeile"/>
-    <w:uiPriority w:val="99"/>
-    <w:rsid w:val="004C323F"/>
-  </w:style>
-  <w:style w:type="paragraph" w:styleId="Inhaltsverzeichnisberschrift">
-    <w:name w:val="TOC Heading"/>
-    <w:basedOn w:val="berschrift1"/>
-    <w:next w:val="Standard"/>
-    <w:uiPriority w:val="39"/>
-    <w:semiHidden/>
-    <w:unhideWhenUsed/>
-    <w:qFormat/>
-    <w:rsid w:val="00373A18"/>
-    <w:pPr>
-      <w:outlineLvl w:val="9"/>
-    </w:pPr>
-  </w:style>
-  <w:style w:type="paragraph" w:styleId="Beschriftung">
-    <w:name w:val="caption"/>
-    <w:basedOn w:val="Standard"/>
-    <w:next w:val="Standard"/>
-    <w:uiPriority w:val="35"/>
-    <w:unhideWhenUsed/>
-    <w:qFormat/>
-    <w:rsid w:val="00373A18"/>
-    <w:pPr>
-      <w:spacing w:line="240" w:lineRule="auto"/>
-    </w:pPr>
-    <w:rPr>
-      <w:b/>
-      <w:bCs/>
-      <w:color w:val="7FD13B" w:themeColor="accent1"/>
-      <w:sz w:val="18"/>
-      <w:szCs w:val="18"/>
-    </w:rPr>
-  </w:style>
-  <w:style w:type="character" w:styleId="Fett">
-    <w:name w:val="Strong"/>
-    <w:basedOn w:val="Absatz-Standardschriftart"/>
-    <w:uiPriority w:val="22"/>
-    <w:qFormat/>
-    <w:rsid w:val="00373A18"/>
-    <w:rPr>
-      <w:b/>
-      <w:bCs/>
-    </w:rPr>
-  </w:style>
-  <w:style w:type="character" w:styleId="Hervorhebung">
-    <w:name w:val="Emphasis"/>
-    <w:basedOn w:val="Absatz-Standardschriftart"/>
-    <w:uiPriority w:val="20"/>
-    <w:qFormat/>
-    <w:rsid w:val="00373A18"/>
-    <w:rPr>
-      <w:i/>
-      <w:iCs/>
-    </w:rPr>
-  </w:style>
-  <w:style w:type="paragraph" w:styleId="KeinLeerraum">
-    <w:name w:val="No Spacing"/>
-    <w:uiPriority w:val="1"/>
-    <w:qFormat/>
-    <w:rsid w:val="00373A18"/>
-    <w:pPr>
-      <w:spacing w:after="0" w:line="240" w:lineRule="auto"/>
-    </w:pPr>
-  </w:style>
-  <w:style w:type="paragraph" w:styleId="Listenabsatz">
-    <w:name w:val="List Paragraph"/>
-    <w:basedOn w:val="Standard"/>
-    <w:uiPriority w:val="34"/>
-    <w:qFormat/>
-    <w:rsid w:val="00373A18"/>
-    <w:pPr>
-      <w:ind w:left="720"/>
-      <w:contextualSpacing/>
-    </w:pPr>
-  </w:style>
-  <w:style w:type="paragraph" w:styleId="Zitat">
-    <w:name w:val="Quote"/>
-    <w:basedOn w:val="Standard"/>
-    <w:next w:val="Standard"/>
-    <w:link w:val="ZitatZchn"/>
-    <w:uiPriority w:val="29"/>
-    <w:qFormat/>
-    <w:rsid w:val="00373A18"/>
-    <w:rPr>
-      <w:i/>
-      <w:iCs/>
-      <w:color w:val="000000" w:themeColor="text1"/>
-    </w:rPr>
-  </w:style>
-  <w:style w:type="character" w:customStyle="1" w:styleId="ZitatZchn">
-    <w:name w:val="Zitat Zchn"/>
-    <w:basedOn w:val="Absatz-Standardschriftart"/>
-    <w:link w:val="Zitat"/>
-    <w:uiPriority w:val="29"/>
-    <w:rsid w:val="00373A18"/>
-    <w:rPr>
-      <w:i/>
-      <w:iCs/>
-      <w:color w:val="000000" w:themeColor="text1"/>
-    </w:rPr>
-  </w:style>
-  <w:style w:type="paragraph" w:styleId="IntensivesZitat">
-    <w:name w:val="Intense Quote"/>
-    <w:basedOn w:val="Standard"/>
-    <w:next w:val="Standard"/>
-    <w:link w:val="IntensivesZitatZchn"/>
-    <w:uiPriority w:val="30"/>
-    <w:qFormat/>
-    <w:rsid w:val="00373A18"/>
-    <w:pPr>
-      <w:pBdr>
-        <w:bottom w:val="single" w:sz="4" w:space="4" w:color="7FD13B" w:themeColor="accent1"/>
-      </w:pBdr>
-      <w:spacing w:before="200" w:after="280"/>
-      <w:ind w:left="936" w:right="936"/>
-    </w:pPr>
-    <w:rPr>
-      <w:b/>
-      <w:bCs/>
-      <w:i/>
-      <w:iCs/>
-      <w:color w:val="7FD13B" w:themeColor="accent1"/>
-    </w:rPr>
-  </w:style>
-  <w:style w:type="character" w:customStyle="1" w:styleId="IntensivesZitatZchn">
-    <w:name w:val="Intensives Zitat Zchn"/>
-    <w:basedOn w:val="Absatz-Standardschriftart"/>
-    <w:link w:val="IntensivesZitat"/>
-    <w:uiPriority w:val="30"/>
-    <w:rsid w:val="00373A18"/>
-    <w:rPr>
-      <w:b/>
-      <w:bCs/>
-      <w:i/>
-      <w:iCs/>
-      <w:color w:val="7FD13B" w:themeColor="accent1"/>
-    </w:rPr>
-  </w:style>
-  <w:style w:type="character" w:styleId="SchwacheHervorhebung">
-    <w:name w:val="Subtle Emphasis"/>
-    <w:basedOn w:val="Absatz-Standardschriftart"/>
-    <w:uiPriority w:val="19"/>
-    <w:qFormat/>
-    <w:rsid w:val="00373A18"/>
-    <w:rPr>
-      <w:i/>
-      <w:iCs/>
-      <w:color w:val="808080" w:themeColor="text1" w:themeTint="7F"/>
-    </w:rPr>
-  </w:style>
-  <w:style w:type="character" w:styleId="IntensiveHervorhebung">
-    <w:name w:val="Intense Emphasis"/>
-    <w:basedOn w:val="Absatz-Standardschriftart"/>
-    <w:uiPriority w:val="21"/>
-    <w:qFormat/>
-    <w:rsid w:val="00373A18"/>
-    <w:rPr>
-      <w:b/>
-      <w:bCs/>
-      <w:i/>
-      <w:iCs/>
-      <w:color w:val="7FD13B" w:themeColor="accent1"/>
-    </w:rPr>
-  </w:style>
-  <w:style w:type="character" w:styleId="SchwacherVerweis">
-    <w:name w:val="Subtle Reference"/>
-    <w:basedOn w:val="Absatz-Standardschriftart"/>
-    <w:uiPriority w:val="31"/>
-    <w:qFormat/>
-    <w:rsid w:val="00373A18"/>
-    <w:rPr>
-      <w:smallCaps/>
-      <w:color w:val="EA157A" w:themeColor="accent2"/>
-      <w:u w:val="single"/>
-    </w:rPr>
-  </w:style>
-  <w:style w:type="character" w:styleId="IntensiverVerweis">
-    <w:name w:val="Intense Reference"/>
-    <w:basedOn w:val="Absatz-Standardschriftart"/>
-    <w:uiPriority w:val="32"/>
-    <w:qFormat/>
-    <w:rsid w:val="00373A18"/>
-    <w:rPr>
-      <w:b/>
-      <w:bCs/>
-      <w:smallCaps/>
-      <w:color w:val="EA157A" w:themeColor="accent2"/>
-      <w:spacing w:val="5"/>
-      <w:u w:val="single"/>
-    </w:rPr>
-  </w:style>
-  <w:style w:type="character" w:styleId="Buchtitel">
-    <w:name w:val="Book Title"/>
-    <w:basedOn w:val="Absatz-Standardschriftart"/>
-    <w:uiPriority w:val="33"/>
-    <w:qFormat/>
-    <w:rsid w:val="00373A18"/>
-    <w:rPr>
-      <w:b/>
-      <w:bCs/>
-      <w:smallCaps/>
-      <w:spacing w:val="5"/>
-    </w:rPr>
-  </w:style>
-  <w:style w:type="paragraph" w:styleId="Verzeichnis1">
-    <w:name w:val="toc 1"/>
-    <w:basedOn w:val="Standard"/>
-    <w:next w:val="Standard"/>
-    <w:autoRedefine/>
-    <w:uiPriority w:val="39"/>
-    <w:unhideWhenUsed/>
-    <w:rsid w:val="006874F9"/>
-    <w:pPr>
-      <w:spacing w:after="100"/>
-    </w:pPr>
-  </w:style>
-  <w:style w:type="paragraph" w:styleId="Verzeichnis2">
-    <w:name w:val="toc 2"/>
-    <w:basedOn w:val="Standard"/>
-    <w:next w:val="Standard"/>
-    <w:autoRedefine/>
-    <w:uiPriority w:val="39"/>
-    <w:unhideWhenUsed/>
-    <w:rsid w:val="006874F9"/>
-    <w:pPr>
-      <w:spacing w:after="100"/>
-      <w:ind w:left="220"/>
-    </w:pPr>
-  </w:style>
-  <w:style w:type="paragraph" w:styleId="Verzeichnis3">
-    <w:name w:val="toc 3"/>
-    <w:basedOn w:val="Standard"/>
-    <w:next w:val="Standard"/>
-    <w:autoRedefine/>
-    <w:uiPriority w:val="39"/>
-    <w:unhideWhenUsed/>
-    <w:rsid w:val="006874F9"/>
-    <w:pPr>
-      <w:spacing w:after="100"/>
-      <w:ind w:left="440"/>
-    </w:pPr>
-  </w:style>
-  <w:style w:type="character" w:styleId="Hyperlink">
-    <w:name w:val="Hyperlink"/>
-    <w:basedOn w:val="Absatz-Standardschriftart"/>
-    <w:uiPriority w:val="99"/>
-    <w:unhideWhenUsed/>
-    <w:rsid w:val="006874F9"/>
-    <w:rPr>
-      <w:color w:val="EB8803" w:themeColor="hyperlink"/>
-      <w:u w:val="single"/>
-    </w:rPr>
-  </w:style>
-  <w:style w:type="paragraph" w:styleId="HTMLVorformatiert">
-    <w:name w:val="HTML Preformatted"/>
-    <w:basedOn w:val="Standard"/>
-    <w:link w:val="HTMLVorformatiertZchn"/>
-    <w:uiPriority w:val="99"/>
-    <w:unhideWhenUsed/>
-    <w:rsid w:val="00D50D8C"/>
-    <w:pPr>
-      <w:tabs>
-        <w:tab w:val="left" w:pos="916"/>
-        <w:tab w:val="left" w:pos="1832"/>
-        <w:tab w:val="left" w:pos="2748"/>
-        <w:tab w:val="left" w:pos="3664"/>
-        <w:tab w:val="left" w:pos="4580"/>
-        <w:tab w:val="left" w:pos="5496"/>
-        <w:tab w:val="left" w:pos="6412"/>
-        <w:tab w:val="left" w:pos="7328"/>
-        <w:tab w:val="left" w:pos="8244"/>
-        <w:tab w:val="left" w:pos="9160"/>
-        <w:tab w:val="left" w:pos="10076"/>
-        <w:tab w:val="left" w:pos="10992"/>
-        <w:tab w:val="left" w:pos="11908"/>
-        <w:tab w:val="left" w:pos="12824"/>
-        <w:tab w:val="left" w:pos="13740"/>
-        <w:tab w:val="left" w:pos="14656"/>
-      </w:tabs>
-      <w:spacing w:after="0" w:line="240" w:lineRule="auto"/>
-    </w:pPr>
-    <w:rPr>
-      <w:rFonts w:ascii="Courier New" w:eastAsia="Times New Roman" w:hAnsi="Courier New" w:cs="Courier New"/>
-      <w:sz w:val="20"/>
-      <w:szCs w:val="20"/>
-      <w:lang w:eastAsia="de-CH"/>
-    </w:rPr>
-  </w:style>
-  <w:style w:type="character" w:customStyle="1" w:styleId="HTMLVorformatiertZchn">
-    <w:name w:val="HTML Vorformatiert Zchn"/>
-    <w:basedOn w:val="Absatz-Standardschriftart"/>
-    <w:link w:val="HTMLVorformatiert"/>
-    <w:uiPriority w:val="99"/>
-    <w:rsid w:val="00D50D8C"/>
-    <w:rPr>
-      <w:rFonts w:ascii="Courier New" w:eastAsia="Times New Roman" w:hAnsi="Courier New" w:cs="Courier New"/>
-      <w:sz w:val="20"/>
-      <w:szCs w:val="20"/>
-      <w:lang w:eastAsia="de-CH"/>
-    </w:rPr>
-  </w:style>
-  <w:style w:type="character" w:styleId="HTMLCode">
-    <w:name w:val="HTML Code"/>
-    <w:basedOn w:val="Absatz-Standardschriftart"/>
-    <w:uiPriority w:val="99"/>
-    <w:semiHidden/>
-    <w:unhideWhenUsed/>
-    <w:rsid w:val="00D50D8C"/>
-    <w:rPr>
-      <w:rFonts w:ascii="Courier New" w:eastAsia="Times New Roman" w:hAnsi="Courier New" w:cs="Courier New"/>
-      <w:sz w:val="20"/>
-      <w:szCs w:val="20"/>
-    </w:rPr>
-  </w:style>
-  <w:style w:type="character" w:customStyle="1" w:styleId="gp">
-    <w:name w:val="gp"/>
-    <w:basedOn w:val="Absatz-Standardschriftart"/>
-    <w:rsid w:val="00D50D8C"/>
-  </w:style>
-</w:styles>
-</file>
-
-<file path=word/stylesWithEffects.xml><?xml version="1.0" encoding="utf-8"?>
-<w:styles xmlns:wpc="http://schemas.microsoft.com/office/word/2010/wordprocessingCanvas" xmlns:mc="http://schemas.openxmlformats.org/markup-compatibility/2006" xmlns:o="urn:schemas-microsoft-com:office:office" xmlns:r="http://schemas.openxmlformats.org/officeDocument/2006/relationships" xmlns:m="http://schemas.openxmlformats.org/officeDocument/2006/math" xmlns:v="urn:schemas-microsoft-com:vml" xmlns:wp14="http://schemas.microsoft.com/office/word/2010/wordprocessingDrawing" xmlns:wp="http://schemas.openxmlformats.org/drawingml/2006/wordprocessingDrawing" xmlns:w10="urn:schemas-microsoft-com:office:word" xmlns:w="http://schemas.openxmlformats.org/wordprocessingml/2006/main" xmlns:w14="http://schemas.microsoft.com/office/word/2010/wordml" xmlns:wpg="http://schemas.microsoft.com/office/word/2010/wordprocessingGroup" xmlns:wpi="http://schemas.microsoft.com/office/word/2010/wordprocessingInk" xmlns:wne="http://schemas.microsoft.com/office/word/2006/wordml" xmlns:wps="http://schemas.microsoft.com/office/word/2010/wordprocessingShape" mc:Ignorable="w14 wp14">
-  <w:docDefaults>
-    <w:rPrDefault>
-      <w:rPr>
-        <w:rFonts w:asciiTheme="minorHAnsi" w:eastAsiaTheme="minorEastAsia" w:hAnsiTheme="minorHAnsi" w:cstheme="minorBidi"/>
-        <w:sz w:val="22"/>
-        <w:szCs w:val="22"/>
-        <w:lang w:val="de-CH" w:eastAsia="en-US" w:bidi="ar-SA"/>
-      </w:rPr>
-    </w:rPrDefault>
-    <w:pPrDefault>
-      <w:pPr>
-        <w:spacing w:after="200" w:line="276" w:lineRule="auto"/>
-      </w:pPr>
-    </w:pPrDefault>
-  </w:docDefaults>
-  <w:latentStyles w:defLockedState="0" w:defUIPriority="99" w:defSemiHidden="1" w:defUnhideWhenUsed="1" w:defQFormat="0" w:count="267">
-    <w:lsdException w:name="Normal" w:semiHidden="0" w:uiPriority="0" w:unhideWhenUsed="0" w:qFormat="1"/>
-    <w:lsdException w:name="heading 1" w:semiHidden="0" w:uiPriority="9" w:unhideWhenUsed="0" w:qFormat="1"/>
-    <w:lsdException w:name="heading 2" w:uiPriority="9" w:qFormat="1"/>
-    <w:lsdException w:name="heading 3" w:uiPriority="9" w:qFormat="1"/>
-    <w:lsdException w:name="heading 4" w:uiPriority="9" w:qFormat="1"/>
-    <w:lsdException w:name="heading 5" w:uiPriority="9" w:qFormat="1"/>
-    <w:lsdException w:name="heading 6" w:uiPriority="9" w:qFormat="1"/>
-    <w:lsdException w:name="heading 7" w:uiPriority="9" w:qFormat="1"/>
-    <w:lsdException w:name="heading 8" w:uiPriority="9" w:qFormat="1"/>
-    <w:lsdException w:name="heading 9" w:uiPriority="9" w:qFormat="1"/>
-    <w:lsdException w:name="toc 1" w:uiPriority="39"/>
-    <w:lsdException w:name="toc 2" w:uiPriority="39"/>
-    <w:lsdException w:name="toc 3" w:uiPriority="39"/>
-    <w:lsdException w:name="toc 4" w:uiPriority="39"/>
-    <w:lsdException w:name="toc 5" w:uiPriority="39"/>
-    <w:lsdException w:name="toc 6" w:uiPriority="39"/>
-    <w:lsdException w:name="toc 7" w:uiPriority="39"/>
-    <w:lsdException w:name="toc 8" w:uiPriority="39"/>
-    <w:lsdException w:name="toc 9" w:uiPriority="39"/>
-    <w:lsdException w:name="caption" w:uiPriority="35" w:qFormat="1"/>
-    <w:lsdException w:name="Title" w:semiHidden="0" w:uiPriority="10" w:unhideWhenUsed="0" w:qFormat="1"/>
-    <w:lsdException w:name="Default Paragraph Font" w:uiPriority="1"/>
-    <w:lsdException w:name="Subtitle" w:semiHidden="0" w:uiPriority="11" w:unhideWhenUsed="0" w:qFormat="1"/>
-    <w:lsdException w:name="Strong" w:semiHidden="0" w:uiPriority="22" w:unhideWhenUsed="0" w:qFormat="1"/>
-    <w:lsdException w:name="Emphasis" w:semiHidden="0" w:uiPriority="20" w:unhideWhenUsed="0" w:qFormat="1"/>
-    <w:lsdException w:name="Table Grid" w:semiHidden="0" w:uiPriority="59" w:unhideWhenUsed="0"/>
-    <w:lsdException w:name="Placeholder Text" w:unhideWhenUsed="0"/>
-    <w:lsdException w:name="No Spacing" w:semiHidden="0" w:uiPriority="1" w:unhideWhenUsed="0" w:qFormat="1"/>
-    <w:lsdException w:name="Light Shading" w:semiHidden="0" w:uiPriority="60" w:unhideWhenUsed="0"/>
-    <w:lsdException w:name="Light List" w:semiHidden="0" w:uiPriority="61" w:unhideWhenUsed="0"/>
-    <w:lsdException w:name="Light Grid" w:semiHidden="0" w:uiPriority="62" w:unhideWhenUsed="0"/>
-    <w:lsdException w:name="Medium Shading 1" w:semiHidden="0" w:uiPriority="63" w:unhideWhenUsed="0"/>
-    <w:lsdException w:name="Medium Shading 2" w:semiHidden="0" w:uiPriority="64" w:unhideWhenUsed="0"/>
-    <w:lsdException w:name="Medium List 1" w:semiHidden="0" w:uiPriority="65" w:unhideWhenUsed="0"/>
-    <w:lsdException w:name="Medium List 2" w:semiHidden="0" w:uiPriority="66" w:unhideWhenUsed="0"/>
-    <w:lsdException w:name="Medium Grid 1" w:semiHidden="0" w:uiPriority="67" w:unhideWhenUsed="0"/>
-    <w:lsdException w:name="Medium Grid 2" w:semiHidden="0" w:uiPriority="68" w:unhideWhenUsed="0"/>
-    <w:lsdException w:name="Medium Grid 3" w:semiHidden="0" w:uiPriority="69" w:unhideWhenUsed="0"/>
-    <w:lsdException w:name="Dark List" w:semiHidden="0" w:uiPriority="70" w:unhideWhenUsed="0"/>
-    <w:lsdException w:name="Colorful Shading" w:semiHidden="0" w:uiPriority="71" w:unhideWhenUsed="0"/>
-    <w:lsdException w:name="Colorful List" w:semiHidden="0" w:uiPriority="72" w:unhideWhenUsed="0"/>
-    <w:lsdException w:name="Colorful Grid" w:semiHidden="0" w:uiPriority="73" w:unhideWhenUsed="0"/>
-    <w:lsdException w:name="Light Shading Accent 1" w:semiHidden="0" w:uiPriority="60" w:unhideWhenUsed="0"/>
-    <w:lsdException w:name="Light List Accent 1" w:semiHidden="0" w:uiPriority="61" w:unhideWhenUsed="0"/>
-    <w:lsdException w:name="Light Grid Accent 1" w:semiHidden="0" w:uiPriority="62" w:unhideWhenUsed="0"/>
-    <w:lsdException w:name="Medium Shading 1 Accent 1" w:semiHidden="0" w:uiPriority="63" w:unhideWhenUsed="0"/>
-    <w:lsdException w:name="Medium Shading 2 Accent 1" w:semiHidden="0" w:uiPriority="64" w:unhideWhenUsed="0"/>
-    <w:lsdException w:name="Medium List 1 Accent 1" w:semiHidden="0" w:uiPriority="65" w:unhideWhenUsed="0"/>
-    <w:lsdException w:name="Revision" w:unhideWhenUsed="0"/>
-    <w:lsdException w:name="List Paragraph" w:semiHidden="0" w:uiPriority="34" w:unhideWhenUsed="0" w:qFormat="1"/>
-    <w:lsdException w:name="Quote" w:semiHidden="0" w:uiPriority="29" w:unhideWhenUsed="0" w:qFormat="1"/>
-    <w:lsdException w:name="Intense Quote" w:semiHidden="0" w:uiPriority="30" w:unhideWhenUsed="0" w:qFormat="1"/>
-    <w:lsdException w:name="Medium List 2 Accent 1" w:semiHidden="0" w:uiPriority="66" w:unhideWhenUsed="0"/>
-    <w:lsdException w:name="Medium Grid 1 Accent 1" w:semiHidden="0" w:uiPriority="67" w:unhideWhenUsed="0"/>
-    <w:lsdException w:name="Medium Grid 2 Accent 1" w:semiHidden="0" w:uiPriority="68" w:unhideWhenUsed="0"/>
-    <w:lsdException w:name="Medium Grid 3 Accent 1" w:semiHidden="0" w:uiPriority="69" w:unhideWhenUsed="0"/>
-    <w:lsdException w:name="Dark List Accent 1" w:semiHidden="0" w:uiPriority="70" w:unhideWhenUsed="0"/>
-    <w:lsdException w:name="Colorful Shading Accent 1" w:semiHidden="0" w:uiPriority="71" w:unhideWhenUsed="0"/>
-    <w:lsdException w:name="Colorful List Accent 1" w:semiHidden="0" w:uiPriority="72" w:unhideWhenUsed="0"/>
-    <w:lsdException w:name="Colorful Grid Accent 1" w:semiHidden="0" w:uiPriority="73" w:unhideWhenUsed="0"/>
-    <w:lsdException w:name="Light Shading Accent 2" w:semiHidden="0" w:uiPriority="60" w:unhideWhenUsed="0"/>
-    <w:lsdException w:name="Light List Accent 2" w:semiHidden="0" w:uiPriority="61" w:unhideWhenUsed="0"/>
-    <w:lsdException w:name="Light Grid Accent 2" w:semiHidden="0" w:uiPriority="62" w:unhideWhenUsed="0"/>
-    <w:lsdException w:name="Medium Shading 1 Accent 2" w:semiHidden="0" w:uiPriority="63" w:unhideWhenUsed="0"/>
-    <w:lsdException w:name="Medium Shading 2 Accent 2" w:semiHidden="0" w:uiPriority="64" w:unhideWhenUsed="0"/>
-    <w:lsdException w:name="Medium List 1 Accent 2" w:semiHidden="0" w:uiPriority="65" w:unhideWhenUsed="0"/>
-    <w:lsdException w:name="Medium List 2 Accent 2" w:semiHidden="0" w:uiPriority="66" w:unhideWhenUsed="0"/>
-    <w:lsdException w:name="Medium Grid 1 Accent 2" w:semiHidden="0" w:uiPriority="67" w:unhideWhenUsed="0"/>
-    <w:lsdException w:name="Medium Grid 2 Accent 2" w:semiHidden="0" w:uiPriority="68" w:unhideWhenUsed="0"/>
-    <w:lsdException w:name="Medium Grid 3 Accent 2" w:semiHidden="0" w:uiPriority="69" w:unhideWhenUsed="0"/>
-    <w:lsdException w:name="Dark List Accent 2" w:semiHidden="0" w:uiPriority="70" w:unhideWhenUsed="0"/>
-    <w:lsdException w:name="Colorful Shading Accent 2" w:semiHidden="0" w:uiPriority="71" w:unhideWhenUsed="0"/>
-    <w:lsdException w:name="Colorful List Accent 2" w:semiHidden="0" w:uiPriority="72" w:unhideWhenUsed="0"/>
-    <w:lsdException w:name="Colorful Grid Accent 2" w:semiHidden="0" w:uiPriority="73" w:unhideWhenUsed="0"/>
-    <w:lsdException w:name="Light Shading Accent 3" w:semiHidden="0" w:uiPriority="60" w:unhideWhenUsed="0"/>
-    <w:lsdException w:name="Light List Accent 3" w:semiHidden="0" w:uiPriority="61" w:unhideWhenUsed="0"/>
-    <w:lsdException w:name="Light Grid Accent 3" w:semiHidden="0" w:uiPriority="62" w:unhideWhenUsed="0"/>
-    <w:lsdException w:name="Medium Shading 1 Accent 3" w:semiHidden="0" w:uiPriority="63" w:unhideWhenUsed="0"/>
-    <w:lsdException w:name="Medium Shading 2 Accent 3" w:semiHidden="0" w:uiPriority="64" w:unhideWhenUsed="0"/>
-    <w:lsdException w:name="Medium List 1 Accent 3" w:semiHidden="0" w:uiPriority="65" w:unhideWhenUsed="0"/>
-    <w:lsdException w:name="Medium List 2 Accent 3" w:semiHidden="0" w:uiPriority="66" w:unhideWhenUsed="0"/>
-    <w:lsdException w:name="Medium Grid 1 Accent 3" w:semiHidden="0" w:uiPriority="67" w:unhideWhenUsed="0"/>
-    <w:lsdException w:name="Medium Grid 2 Accent 3" w:semiHidden="0" w:uiPriority="68" w:unhideWhenUsed="0"/>
-    <w:lsdException w:name="Medium Grid 3 Accent 3" w:semiHidden="0" w:uiPriority="69" w:unhideWhenUsed="0"/>
-    <w:lsdException w:name="Dark List Accent 3" w:semiHidden="0" w:uiPriority="70" w:unhideWhenUsed="0"/>
-    <w:lsdException w:name="Colorful Shading Accent 3" w:semiHidden="0" w:uiPriority="71" w:unhideWhenUsed="0"/>
-    <w:lsdException w:name="Colorful List Accent 3" w:semiHidden="0" w:uiPriority="72" w:unhideWhenUsed="0"/>
-    <w:lsdException w:name="Colorful Grid Accent 3" w:semiHidden="0" w:uiPriority="73" w:unhideWhenUsed="0"/>
-    <w:lsdException w:name="Light Shading Accent 4" w:semiHidden="0" w:uiPriority="60" w:unhideWhenUsed="0"/>
-    <w:lsdException w:name="Light List Accent 4" w:semiHidden="0" w:uiPriority="61" w:unhideWhenUsed="0"/>
-    <w:lsdException w:name="Light Grid Accent 4" w:semiHidden="0" w:uiPriority="62" w:unhideWhenUsed="0"/>
-    <w:lsdException w:name="Medium Shading 1 Accent 4" w:semiHidden="0" w:uiPriority="63" w:unhideWhenUsed="0"/>
-    <w:lsdException w:name="Medium Shading 2 Accent 4" w:semiHidden="0" w:uiPriority="64" w:unhideWhenUsed="0"/>
-    <w:lsdException w:name="Medium List 1 Accent 4" w:semiHidden="0" w:uiPriority="65" w:unhideWhenUsed="0"/>
-    <w:lsdException w:name="Medium List 2 Accent 4" w:semiHidden="0" w:uiPriority="66" w:unhideWhenUsed="0"/>
-    <w:lsdException w:name="Medium Grid 1 Accent 4" w:semiHidden="0" w:uiPriority="67" w:unhideWhenUsed="0"/>
-    <w:lsdException w:name="Medium Grid 2 Accent 4" w:semiHidden="0" w:uiPriority="68" w:unhideWhenUsed="0"/>
-    <w:lsdException w:name="Medium Grid 3 Accent 4" w:semiHidden="0" w:uiPriority="69" w:unhideWhenUsed="0"/>
-    <w:lsdException w:name="Dark List Accent 4" w:semiHidden="0" w:uiPriority="70" w:unhideWhenUsed="0"/>
-    <w:lsdException w:name="Colorful Shading Accent 4" w:semiHidden="0" w:uiPriority="71" w:unhideWhenUsed="0"/>
-    <w:lsdException w:name="Colorful List Accent 4" w:semiHidden="0" w:uiPriority="72" w:unhideWhenUsed="0"/>
-    <w:lsdException w:name="Colorful Grid Accent 4" w:semiHidden="0" w:uiPriority="73" w:unhideWhenUsed="0"/>
-    <w:lsdException w:name="Light Shading Accent 5" w:semiHidden="0" w:uiPriority="60" w:unhideWhenUsed="0"/>
-    <w:lsdException w:name="Light List Accent 5" w:semiHidden="0" w:uiPriority="61" w:unhideWhenUsed="0"/>
-    <w:lsdException w:name="Light Grid Accent 5" w:semiHidden="0" w:uiPriority="62" w:unhideWhenUsed="0"/>
-    <w:lsdException w:name="Medium Shading 1 Accent 5" w:semiHidden="0" w:uiPriority="63" w:unhideWhenUsed="0"/>
-    <w:lsdException w:name="Medium Shading 2 Accent 5" w:semiHidden="0" w:uiPriority="64" w:unhideWhenUsed="0"/>
-    <w:lsdException w:name="Medium List 1 Accent 5" w:semiHidden="0" w:uiPriority="65" w:unhideWhenUsed="0"/>
-    <w:lsdException w:name="Medium List 2 Accent 5" w:semiHidden="0" w:uiPriority="66" w:unhideWhenUsed="0"/>
-    <w:lsdException w:name="Medium Grid 1 Accent 5" w:semiHidden="0" w:uiPriority="67" w:unhideWhenUsed="0"/>
-    <w:lsdException w:name="Medium Grid 2 Accent 5" w:semiHidden="0" w:uiPriority="68" w:unhideWhenUsed="0"/>
-    <w:lsdException w:name="Medium Grid 3 Accent 5" w:semiHidden="0" w:uiPriority="69" w:unhideWhenUsed="0"/>
-    <w:lsdException w:name="Dark List Accent 5" w:semiHidden="0" w:uiPriority="70" w:unhideWhenUsed="0"/>
-    <w:lsdException w:name="Colorful Shading Accent 5" w:semiHidden="0" w:uiPriority="71" w:unhideWhenUsed="0"/>
-    <w:lsdException w:name="Colorful List Accent 5" w:semiHidden="0" w:uiPriority="72" w:unhideWhenUsed="0"/>
-    <w:lsdException w:name="Colorful Grid Accent 5" w:semiHidden="0" w:uiPriority="73" w:unhideWhenUsed="0"/>
-    <w:lsdException w:name="Light Shading Accent 6" w:semiHidden="0" w:uiPriority="60" w:unhideWhenUsed="0"/>
-    <w:lsdException w:name="Light List Accent 6" w:semiHidden="0" w:uiPriority="61" w:unhideWhenUsed="0"/>
-    <w:lsdException w:name="Light Grid Accent 6" w:semiHidden="0" w:uiPriority="62" w:unhideWhenUsed="0"/>
-    <w:lsdException w:name="Medium Shading 1 Accent 6" w:semiHidden="0" w:uiPriority="63" w:unhideWhenUsed="0"/>
-    <w:lsdException w:name="Medium Shading 2 Accent 6" w:semiHidden="0" w:uiPriority="64" w:unhideWhenUsed="0"/>
-    <w:lsdException w:name="Medium List 1 Accent 6" w:semiHidden="0" w:uiPriority="65" w:unhideWhenUsed="0"/>
-    <w:lsdException w:name="Medium List 2 Accent 6" w:semiHidden="0" w:uiPriority="66" w:unhideWhenUsed="0"/>
-    <w:lsdException w:name="Medium Grid 1 Accent 6" w:semiHidden="0" w:uiPriority="67" w:unhideWhenUsed="0"/>
-    <w:lsdException w:name="Medium Grid 2 Accent 6" w:semiHidden="0" w:uiPriority="68" w:unhideWhenUsed="0"/>
-    <w:lsdException w:name="Medium Grid 3 Accent 6" w:semiHidden="0" w:uiPriority="69" w:unhideWhenUsed="0"/>
-    <w:lsdException w:name="Dark List Accent 6" w:semiHidden="0" w:uiPriority="70" w:unhideWhenUsed="0"/>
-    <w:lsdException w:name="Colorful Shading Accent 6" w:semiHidden="0" w:uiPriority="71" w:unhideWhenUsed="0"/>
-    <w:lsdException w:name="Colorful List Accent 6" w:semiHidden="0" w:uiPriority="72" w:unhideWhenUsed="0"/>
-    <w:lsdException w:name="Colorful Grid Accent 6" w:semiHidden="0" w:uiPriority="73" w:unhideWhenUsed="0"/>
-    <w:lsdException w:name="Subtle Emphasis" w:semiHidden="0" w:uiPriority="19" w:unhideWhenUsed="0" w:qFormat="1"/>
-    <w:lsdException w:name="Intense Emphasis" w:semiHidden="0" w:uiPriority="21" w:unhideWhenUsed="0" w:qFormat="1"/>
-    <w:lsdException w:name="Subtle Reference" w:semiHidden="0" w:uiPriority="31" w:unhideWhenUsed="0" w:qFormat="1"/>
-    <w:lsdException w:name="Intense Reference" w:semiHidden="0" w:uiPriority="32" w:unhideWhenUsed="0" w:qFormat="1"/>
-    <w:lsdException w:name="Book Title" w:semiHidden="0" w:uiPriority="33" w:unhideWhenUsed="0" w:qFormat="1"/>
-    <w:lsdException w:name="Bibliography" w:uiPriority="37"/>
-    <w:lsdException w:name="TOC Heading" w:uiPriority="39" w:qFormat="1"/>
-  </w:latentStyles>
-  <w:style w:type="paragraph" w:default="1" w:styleId="Standard">
-    <w:name w:val="Normal"/>
-    <w:qFormat/>
-    <w:rsid w:val="00373A18"/>
-  </w:style>
-  <w:style w:type="paragraph" w:styleId="berschrift1">
-    <w:name w:val="heading 1"/>
-    <w:basedOn w:val="Standard"/>
-    <w:next w:val="Standard"/>
-    <w:link w:val="berschrift1Zchn"/>
-    <w:uiPriority w:val="9"/>
-    <w:qFormat/>
-    <w:rsid w:val="00373A18"/>
-    <w:pPr>
-      <w:keepNext/>
-      <w:keepLines/>
-      <w:spacing w:before="480" w:after="0"/>
-      <w:outlineLvl w:val="0"/>
-    </w:pPr>
-    <w:rPr>
-      <w:rFonts w:asciiTheme="majorHAnsi" w:eastAsiaTheme="majorEastAsia" w:hAnsiTheme="majorHAnsi" w:cstheme="majorBidi"/>
-      <w:b/>
-      <w:bCs/>
-      <w:color w:val="5EA226" w:themeColor="accent1" w:themeShade="BF"/>
-      <w:sz w:val="28"/>
-      <w:szCs w:val="28"/>
-    </w:rPr>
-  </w:style>
-  <w:style w:type="paragraph" w:styleId="berschrift2">
-    <w:name w:val="heading 2"/>
-    <w:basedOn w:val="Standard"/>
-    <w:next w:val="Standard"/>
-    <w:link w:val="berschrift2Zchn"/>
-    <w:uiPriority w:val="9"/>
-    <w:unhideWhenUsed/>
-    <w:qFormat/>
-    <w:rsid w:val="00373A18"/>
-    <w:pPr>
-      <w:keepNext/>
-      <w:keepLines/>
-      <w:spacing w:before="200" w:after="0"/>
-      <w:outlineLvl w:val="1"/>
-    </w:pPr>
-    <w:rPr>
-      <w:rFonts w:asciiTheme="majorHAnsi" w:eastAsiaTheme="majorEastAsia" w:hAnsiTheme="majorHAnsi" w:cstheme="majorBidi"/>
-      <w:b/>
-      <w:bCs/>
-      <w:color w:val="7FD13B" w:themeColor="accent1"/>
-      <w:sz w:val="26"/>
-      <w:szCs w:val="26"/>
-    </w:rPr>
-  </w:style>
-  <w:style w:type="paragraph" w:styleId="berschrift3">
-    <w:name w:val="heading 3"/>
-    <w:basedOn w:val="Standard"/>
-    <w:next w:val="Standard"/>
-    <w:link w:val="berschrift3Zchn"/>
-    <w:uiPriority w:val="9"/>
-    <w:unhideWhenUsed/>
-    <w:qFormat/>
-    <w:rsid w:val="00373A18"/>
-    <w:pPr>
-      <w:keepNext/>
-      <w:keepLines/>
-      <w:spacing w:before="200" w:after="0"/>
-      <w:outlineLvl w:val="2"/>
-    </w:pPr>
-    <w:rPr>
-      <w:rFonts w:asciiTheme="majorHAnsi" w:eastAsiaTheme="majorEastAsia" w:hAnsiTheme="majorHAnsi" w:cstheme="majorBidi"/>
-      <w:b/>
-      <w:bCs/>
-      <w:color w:val="7FD13B" w:themeColor="accent1"/>
-    </w:rPr>
-  </w:style>
-  <w:style w:type="paragraph" w:styleId="berschrift4">
-    <w:name w:val="heading 4"/>
-    <w:basedOn w:val="Standard"/>
-    <w:next w:val="Standard"/>
-    <w:link w:val="berschrift4Zchn"/>
-    <w:uiPriority w:val="9"/>
-    <w:unhideWhenUsed/>
-    <w:qFormat/>
-    <w:rsid w:val="00373A18"/>
-    <w:pPr>
-      <w:keepNext/>
-      <w:keepLines/>
-      <w:spacing w:before="200" w:after="0"/>
-      <w:outlineLvl w:val="3"/>
-    </w:pPr>
-    <w:rPr>
-      <w:rFonts w:asciiTheme="majorHAnsi" w:eastAsiaTheme="majorEastAsia" w:hAnsiTheme="majorHAnsi" w:cstheme="majorBidi"/>
-      <w:b/>
-      <w:bCs/>
-      <w:i/>
-      <w:iCs/>
-      <w:color w:val="7FD13B" w:themeColor="accent1"/>
-    </w:rPr>
-  </w:style>
-  <w:style w:type="paragraph" w:styleId="berschrift5">
-    <w:name w:val="heading 5"/>
-    <w:basedOn w:val="Standard"/>
-    <w:next w:val="Standard"/>
-    <w:link w:val="berschrift5Zchn"/>
-    <w:uiPriority w:val="9"/>
-    <w:semiHidden/>
-    <w:unhideWhenUsed/>
-    <w:qFormat/>
-    <w:rsid w:val="00373A18"/>
-    <w:pPr>
-      <w:keepNext/>
-      <w:keepLines/>
-      <w:spacing w:before="200" w:after="0"/>
-      <w:outlineLvl w:val="4"/>
-    </w:pPr>
-    <w:rPr>
-      <w:rFonts w:asciiTheme="majorHAnsi" w:eastAsiaTheme="majorEastAsia" w:hAnsiTheme="majorHAnsi" w:cstheme="majorBidi"/>
-      <w:color w:val="3E6B19" w:themeColor="accent1" w:themeShade="7F"/>
-    </w:rPr>
-  </w:style>
-  <w:style w:type="paragraph" w:styleId="berschrift6">
-    <w:name w:val="heading 6"/>
-    <w:basedOn w:val="Standard"/>
-    <w:next w:val="Standard"/>
-    <w:link w:val="berschrift6Zchn"/>
-    <w:uiPriority w:val="9"/>
-    <w:unhideWhenUsed/>
-    <w:qFormat/>
-    <w:rsid w:val="00373A18"/>
-    <w:pPr>
-      <w:keepNext/>
-      <w:keepLines/>
-      <w:spacing w:before="200" w:after="0"/>
-      <w:outlineLvl w:val="5"/>
-    </w:pPr>
-    <w:rPr>
-      <w:rFonts w:asciiTheme="majorHAnsi" w:eastAsiaTheme="majorEastAsia" w:hAnsiTheme="majorHAnsi" w:cstheme="majorBidi"/>
-      <w:i/>
-      <w:iCs/>
-      <w:color w:val="3E6B19" w:themeColor="accent1" w:themeShade="7F"/>
-    </w:rPr>
-  </w:style>
-  <w:style w:type="paragraph" w:styleId="berschrift7">
-    <w:name w:val="heading 7"/>
-    <w:basedOn w:val="Standard"/>
-    <w:next w:val="Standard"/>
-    <w:link w:val="berschrift7Zchn"/>
-    <w:uiPriority w:val="9"/>
-    <w:unhideWhenUsed/>
-    <w:qFormat/>
-    <w:rsid w:val="00373A18"/>
-    <w:pPr>
-      <w:keepNext/>
-      <w:keepLines/>
-      <w:spacing w:before="200" w:after="0"/>
-      <w:outlineLvl w:val="6"/>
-    </w:pPr>
-    <w:rPr>
-      <w:rFonts w:asciiTheme="majorHAnsi" w:eastAsiaTheme="majorEastAsia" w:hAnsiTheme="majorHAnsi" w:cstheme="majorBidi"/>
-      <w:i/>
-      <w:iCs/>
-      <w:color w:val="404040" w:themeColor="text1" w:themeTint="BF"/>
-    </w:rPr>
-  </w:style>
-  <w:style w:type="paragraph" w:styleId="berschrift8">
-    <w:name w:val="heading 8"/>
-    <w:basedOn w:val="Standard"/>
-    <w:next w:val="Standard"/>
-    <w:link w:val="berschrift8Zchn"/>
-    <w:uiPriority w:val="9"/>
-    <w:unhideWhenUsed/>
-    <w:qFormat/>
-    <w:rsid w:val="00373A18"/>
-    <w:pPr>
-      <w:keepNext/>
-      <w:keepLines/>
-      <w:spacing w:before="200" w:after="0"/>
-      <w:outlineLvl w:val="7"/>
-    </w:pPr>
-    <w:rPr>
-      <w:rFonts w:asciiTheme="majorHAnsi" w:eastAsiaTheme="majorEastAsia" w:hAnsiTheme="majorHAnsi" w:cstheme="majorBidi"/>
-      <w:color w:val="7FD13B" w:themeColor="accent1"/>
-      <w:sz w:val="20"/>
-      <w:szCs w:val="20"/>
-    </w:rPr>
-  </w:style>
-  <w:style w:type="paragraph" w:styleId="berschrift9">
-    <w:name w:val="heading 9"/>
-    <w:basedOn w:val="Standard"/>
-    <w:next w:val="Standard"/>
-    <w:link w:val="berschrift9Zchn"/>
-    <w:uiPriority w:val="9"/>
-    <w:unhideWhenUsed/>
-    <w:qFormat/>
-    <w:rsid w:val="00373A18"/>
-    <w:pPr>
-      <w:keepNext/>
-      <w:keepLines/>
-      <w:spacing w:before="200" w:after="0"/>
-      <w:outlineLvl w:val="8"/>
-    </w:pPr>
-    <w:rPr>
-      <w:rFonts w:asciiTheme="majorHAnsi" w:eastAsiaTheme="majorEastAsia" w:hAnsiTheme="majorHAnsi" w:cstheme="majorBidi"/>
-      <w:i/>
-      <w:iCs/>
-      <w:color w:val="404040" w:themeColor="text1" w:themeTint="BF"/>
-      <w:sz w:val="20"/>
-      <w:szCs w:val="20"/>
-    </w:rPr>
-  </w:style>
-  <w:style w:type="character" w:default="1" w:styleId="Absatz-Standardschriftart">
-    <w:name w:val="Default Paragraph Font"/>
-    <w:uiPriority w:val="1"/>
-    <w:semiHidden/>
     <w:unhideWhenUsed/>
   </w:style>
   <w:style w:type="table" w:default="1" w:styleId="NormaleTabelle">
@@ -6703,7 +6844,7 @@
 </file>
 
 <file path=customXml/itemProps1.xml><?xml version="1.0" encoding="utf-8"?>
-<ds:datastoreItem xmlns:ds="http://schemas.openxmlformats.org/officeDocument/2006/customXml" ds:itemID="{396826C8-224B-454F-BDF7-5646414FF38D}">
+<ds:datastoreItem xmlns:ds="http://schemas.openxmlformats.org/officeDocument/2006/customXml" ds:itemID="{5F00A28E-F238-4D5F-BCDA-3EECD741BDEA}">
   <ds:schemaRefs>
     <ds:schemaRef ds:uri="http://schemas.openxmlformats.org/officeDocument/2006/bibliography"/>
   </ds:schemaRefs>

</xml_diff>